<commit_message>
clean code and update pdf
</commit_message>
<xml_diff>
--- a/Zastosowanie sztucznych sieci neuronowych do rozpoznawania pisma.docx
+++ b/Zastosowanie sztucznych sieci neuronowych do rozpoznawania pisma.docx
@@ -228,12 +228,12 @@
                 <wp:extent cx="5032215" cy="267366"/>
                 <wp:effectExtent b="0" l="0" r="0" t="0"/>
                 <wp:wrapNone/>
-                <wp:docPr id="24" name="image10.png"/>
+                <wp:docPr id="24" name="image9.png"/>
                 <a:graphic>
                   <a:graphicData uri="http://schemas.openxmlformats.org/drawingml/2006/picture">
                     <pic:pic>
                       <pic:nvPicPr>
-                        <pic:cNvPr id="0" name="image10.png"/>
+                        <pic:cNvPr id="0" name="image9.png"/>
                         <pic:cNvPicPr preferRelativeResize="0"/>
                       </pic:nvPicPr>
                       <pic:blipFill>
@@ -2936,7 +2936,7 @@
           <w:rFonts w:ascii="Times New Roman" w:cs="Times New Roman" w:eastAsia="Times New Roman" w:hAnsi="Times New Roman"/>
           <w:rtl w:val="0"/>
         </w:rPr>
-        <w:t xml:space="preserve">języku Python przy pomocy biblioteki Tensorflow i nakładki Keras[2] napisanej w Pythonie. Temat został wybrany, ponieważ obecnie sztuczna inteligencja jest ciągle rozwijającą się nauką, która może znacznie przyczynić się do postępu technologicznego. Jako bazę sprzętową wykorzystałem własny komputer wyposażony w kartę graficzną Nvidia GeForce RTX 3060 wspierającą bibliotekę NVIDIA CUDA Deep Neural Network (cuDNN)</w:t>
+        <w:t xml:space="preserve">języku Python przy pomocy biblioteki Tensorflow i nakładki Keras</w:t>
       </w:r>
       <w:hyperlink r:id="rId15">
         <w:r>
@@ -2947,6 +2947,24 @@
             <w:rtl w:val="0"/>
           </w:rPr>
           <w:t xml:space="preserve">[0]</w:t>
+        </w:r>
+      </w:hyperlink>
+      <w:r>
+        <w:rPr>
+          <w:rFonts w:ascii="Times New Roman" w:cs="Times New Roman" w:eastAsia="Times New Roman" w:hAnsi="Times New Roman"/>
+          <w:rtl w:val="0"/>
+        </w:rPr>
+        <w:t xml:space="preserve"> napisanej w Pythonie. Temat został wybrany, ponieważ obecnie sztuczna inteligencja jest ciągle rozwijającą się nauką, która może znacznie przyczynić się do postępu technologicznego. Jako bazę sprzętową wykorzystałem komputer wyposażony w kartę graficzną Nvidia GeForce RTX 3060 wspierającą bibliotekę NVIDIA CUDA Deep Neural Network (cuDNN)</w:t>
+      </w:r>
+      <w:hyperlink r:id="rId16">
+        <w:r>
+          <w:rPr>
+            <w:rFonts w:ascii="Times New Roman" w:cs="Times New Roman" w:eastAsia="Times New Roman" w:hAnsi="Times New Roman"/>
+            <w:color w:val="1155cc"/>
+            <w:u w:val="single"/>
+            <w:rtl w:val="0"/>
+          </w:rPr>
+          <w:t xml:space="preserve">[1]</w:t>
         </w:r>
       </w:hyperlink>
       <w:r>
@@ -3010,7 +3028,7 @@
           <w:rFonts w:ascii="Times New Roman" w:cs="Times New Roman" w:eastAsia="Times New Roman" w:hAnsi="Times New Roman"/>
           <w:rtl w:val="0"/>
         </w:rPr>
-        <w:t xml:space="preserve">Zbiór technologii, w której został zaimplementowany silnik OCR został wybrany ze względu na dużą popularność w dziedzinie uczenia maszynowego oraz uczenia głębokiego, oraz ogólną dostępność i łatwą przenośność.</w:t>
+        <w:t xml:space="preserve">Zbiór technologii, w której został zaimplementowany silnik OCR został wybrany ze względu na dużą popularność w dziedzinie uczenia maszynowego oraz uczenia głębokiego, ogólną dostępność i łatwą przenośność.</w:t>
       </w:r>
     </w:p>
     <w:p>
@@ -3366,7 +3384,7 @@
           <w:rtl w:val="0"/>
         </w:rPr>
         <w:tab/>
-        <w:t xml:space="preserve">Systemy OCR działają coraz lepiej, chociaż nadal nie działają dobrze na zdjęciach obejmujących rzeczywiste scenariusze. Należy wziąć pod uwagę brak istenienia dużych zestawów danych OCR z tekstem opatrzonym adnotacjami. Tekst wyodrębniony przez systemy OCR sam w sobie nic nie znaczy, dopóki nie zostanie użyty do rozwiązania zadania, które polega na użyciu tekstu sceny. </w:t>
+        <w:t xml:space="preserve">Systemy OCR działają coraz lepiej, chociaż nadal nie działają dobrze na zdjęciach obejmujących rzeczywiste scenariusze. Należy wziąć pod uwagę brak dużych zestawów danych OCR z tekstem opatrzonym adnotacjami. Tekst wyodrębniony przez systemy OCR sam w sobie nic nie znaczy, dopóki nie zostanie użyty do rozwiązania zadania, które polega na użyciu tekstu sceny. </w:t>
       </w:r>
       <w:commentRangeEnd w:id="2"/>
       <w:r>
@@ -3472,6 +3490,194 @@
         <w:rPr>
           <w:rtl w:val="0"/>
         </w:rPr>
+        <w:t xml:space="preserve">Struktura silnika OCR składa się z dwóch głównych modułów. Pierwszym z nich jest </w:t>
+      </w:r>
+      <w:r>
+        <w:rPr>
+          <w:b w:val="1"/>
+          <w:rtl w:val="0"/>
+        </w:rPr>
+        <w:t xml:space="preserve">moduł wykrywania tekstu</w:t>
+      </w:r>
+      <w:r>
+        <w:rPr>
+          <w:rtl w:val="0"/>
+        </w:rPr>
+        <w:t xml:space="preserve">. Jest on odpowiedzialny za segmentację obrazu. Segmentacja polega na nałożeniu pikselowej maski dla każdego z obiektów obecnych na obrazie. Klasyfikuje ona obraz pod kątem pikseli na różne obiekty. To umożliwia wycięcie odpowiednich obszarów obrazu zawierających tekst. Wycięte obszary tekstu poddaje się przetwarzaniu wstępnemu. Najpopularniejszymi procesami przetwarzania wstępnego w OCR są:</w:t>
+      </w:r>
+    </w:p>
+    <w:p>
+      <w:pPr>
+        <w:rPr/>
+      </w:pPr>
+      <w:r>
+        <w:rPr>
+          <w:rtl w:val="0"/>
+        </w:rPr>
+      </w:r>
+    </w:p>
+    <w:p>
+      <w:pPr>
+        <w:numPr>
+          <w:ilvl w:val="0"/>
+          <w:numId w:val="6"/>
+        </w:numPr>
+        <w:ind w:left="720" w:hanging="360"/>
+        <w:rPr>
+          <w:u w:val="none"/>
+        </w:rPr>
+      </w:pPr>
+      <w:r>
+        <w:rPr>
+          <w:rtl w:val="0"/>
+        </w:rPr>
+        <w:t xml:space="preserve">Skalowanie obrazu(rescaling)</w:t>
+      </w:r>
+    </w:p>
+    <w:p>
+      <w:pPr>
+        <w:numPr>
+          <w:ilvl w:val="0"/>
+          <w:numId w:val="6"/>
+        </w:numPr>
+        <w:ind w:left="720" w:hanging="360"/>
+        <w:rPr>
+          <w:u w:val="none"/>
+        </w:rPr>
+      </w:pPr>
+      <w:r>
+        <w:rPr>
+          <w:rtl w:val="0"/>
+        </w:rPr>
+        <w:t xml:space="preserve">Binaryzacja(binarization)</w:t>
+      </w:r>
+    </w:p>
+    <w:p>
+      <w:pPr>
+        <w:numPr>
+          <w:ilvl w:val="0"/>
+          <w:numId w:val="6"/>
+        </w:numPr>
+        <w:ind w:left="720" w:hanging="360"/>
+        <w:rPr>
+          <w:u w:val="none"/>
+        </w:rPr>
+      </w:pPr>
+      <w:r>
+        <w:rPr>
+          <w:rtl w:val="0"/>
+        </w:rPr>
+        <w:t xml:space="preserve">Odkrzywianie tekstu (skew correction)</w:t>
+      </w:r>
+    </w:p>
+    <w:p>
+      <w:pPr>
+        <w:numPr>
+          <w:ilvl w:val="0"/>
+          <w:numId w:val="6"/>
+        </w:numPr>
+        <w:ind w:left="720" w:hanging="360"/>
+        <w:rPr>
+          <w:u w:val="none"/>
+        </w:rPr>
+      </w:pPr>
+      <w:r>
+        <w:rPr>
+          <w:rtl w:val="0"/>
+        </w:rPr>
+        <w:t xml:space="preserve">Usuwanie szumów (noise removal)</w:t>
+      </w:r>
+    </w:p>
+    <w:p>
+      <w:pPr>
+        <w:numPr>
+          <w:ilvl w:val="0"/>
+          <w:numId w:val="6"/>
+        </w:numPr>
+        <w:ind w:left="720" w:hanging="360"/>
+        <w:rPr>
+          <w:u w:val="none"/>
+        </w:rPr>
+      </w:pPr>
+      <w:r>
+        <w:rPr>
+          <w:rtl w:val="0"/>
+        </w:rPr>
+        <w:t xml:space="preserve">Pogrubianie i zdrabnianie (Thinning and Skeletonization)</w:t>
+      </w:r>
+    </w:p>
+    <w:p>
+      <w:pPr>
+        <w:rPr/>
+      </w:pPr>
+      <w:r>
+        <w:rPr>
+          <w:rtl w:val="0"/>
+        </w:rPr>
+      </w:r>
+    </w:p>
+    <w:p>
+      <w:pPr>
+        <w:rPr/>
+      </w:pPr>
+      <w:r>
+        <w:rPr>
+          <w:b w:val="1"/>
+          <w:rtl w:val="0"/>
+        </w:rPr>
+        <w:t xml:space="preserve">Skalowanie obrazu</w:t>
+      </w:r>
+      <w:r>
+        <w:rPr>
+          <w:rtl w:val="0"/>
+        </w:rPr>
+        <w:t xml:space="preserve"> jest procesem polegającym na zmianie rozmiaru obrazu. W przypadku problemu jakim jest OCR przeskalowywanie wykonuje się proporcjonalnie, aby znaki nie utraciły swoich kształtów. Jeśli w obrazie istotne jest tło należy zastosować (padding).</w:t>
+      </w:r>
+    </w:p>
+    <w:p>
+      <w:pPr>
+        <w:rPr/>
+      </w:pPr>
+      <w:r>
+        <w:rPr>
+          <w:b w:val="1"/>
+          <w:rtl w:val="0"/>
+        </w:rPr>
+        <w:t xml:space="preserve">Binaryzacja</w:t>
+      </w:r>
+      <w:r>
+        <w:rPr>
+          <w:rtl w:val="0"/>
+        </w:rPr>
+        <w:t xml:space="preserve"> polega na konwersji kolorowego obrazu na obraz składający się wyłącznie z czarnych i białych pikseli. Zazwyczaj wykorzystywana jest wartość progowa(threshold) która decyduje o kolorze danego piksela. Jeśli wartość piksela jest mniejsza niż próg to piksel oznaczany jest jako czarny, w przeciwnym razie jako biały. </w:t>
+      </w:r>
+    </w:p>
+    <w:p>
+      <w:pPr>
+        <w:rPr/>
+      </w:pPr>
+      <w:r>
+        <w:rPr>
+          <w:b w:val="1"/>
+          <w:rtl w:val="0"/>
+        </w:rPr>
+        <w:t xml:space="preserve">Odkrzywianie</w:t>
+      </w:r>
+      <w:r>
+        <w:rPr>
+          <w:rtl w:val="0"/>
+        </w:rPr>
+        <w:t xml:space="preserve"> polega na rotacji pochylonego tekstu w sposób, aby był jak najbardziej czytelny, czyli linia tekstu tworzyła z dołem kartki 90 stopni.</w:t>
+      </w:r>
+    </w:p>
+    <w:p>
+      <w:pPr>
+        <w:rPr/>
+      </w:pPr>
+      <w:r>
+        <w:rPr>
+          <w:rtl w:val="0"/>
+        </w:rPr>
       </w:r>
     </w:p>
     <w:p>
@@ -3493,7 +3699,47 @@
           <w:rFonts w:ascii="Times New Roman" w:cs="Times New Roman" w:eastAsia="Times New Roman" w:hAnsi="Times New Roman"/>
           <w:rtl w:val="0"/>
         </w:rPr>
-        <w:t xml:space="preserve">Zazwyczaj system OCR składa się z dwóch głównych modułów: modułu wykrywania tekstu i modułu rozpoznawania tekstu.Wykrywanie tekstu ma na celu zlokalizowanie wszystkich bloków tekstu w obrazie tekstowym, na poziomie słowa lub linii tekstu. Zadanie wykrywania tekstu jest zwykle uważane za problem z wykrywaniem obiektów, w którym można zastosować konwencjonalne modele wykrywania obiektów, takie jak YoLOv5 i DBNet (Liao i in., 2019).</w:t>
+        <w:t xml:space="preserve">Zazwyczaj system OCR składa się z dwóch głównych modułów: modułu wykrywania tekstu i modułu rozpoznawania tekstu.</w:t>
+      </w:r>
+    </w:p>
+    <w:p>
+      <w:pPr>
+        <w:rPr>
+          <w:rFonts w:ascii="Times New Roman" w:cs="Times New Roman" w:eastAsia="Times New Roman" w:hAnsi="Times New Roman"/>
+        </w:rPr>
+      </w:pPr>
+      <w:r>
+        <w:rPr>
+          <w:rFonts w:ascii="Times New Roman" w:cs="Times New Roman" w:eastAsia="Times New Roman" w:hAnsi="Times New Roman"/>
+          <w:rtl w:val="0"/>
+        </w:rPr>
+        <w:t xml:space="preserve">Wykrywanie tekstu ma na celu zlokalizowanie wszystkich bloków tekstu znajdujących się na obrazie. </w:t>
+      </w:r>
+    </w:p>
+    <w:p>
+      <w:pPr>
+        <w:rPr>
+          <w:rFonts w:ascii="Times New Roman" w:cs="Times New Roman" w:eastAsia="Times New Roman" w:hAnsi="Times New Roman"/>
+        </w:rPr>
+      </w:pPr>
+      <w:r>
+        <w:rPr>
+          <w:rtl w:val="0"/>
+        </w:rPr>
+      </w:r>
+    </w:p>
+    <w:p>
+      <w:pPr>
+        <w:rPr>
+          <w:rFonts w:ascii="Times New Roman" w:cs="Times New Roman" w:eastAsia="Times New Roman" w:hAnsi="Times New Roman"/>
+        </w:rPr>
+      </w:pPr>
+      <w:r>
+        <w:rPr>
+          <w:rFonts w:ascii="Times New Roman" w:cs="Times New Roman" w:eastAsia="Times New Roman" w:hAnsi="Times New Roman"/>
+          <w:rtl w:val="0"/>
+        </w:rPr>
+        <w:t xml:space="preserve">Wykrywanie tekstu ma na celu zlokalizowanie wszystkich bloków tekstu w obrazie tekstowym, na poziomie słowa lub linii tekstu. Zadanie wykrywania tekstu jest zwykle uważane za problem z wykrywaniem obiektów, w którym można zastosować konwencjonalne modele wykrywania obiektów, takie jak YoLOv5 i DBNet (Liao i in., 2019).</w:t>
       </w:r>
       <w:commentRangeEnd w:id="4"/>
       <w:r>
@@ -3501,122 +3747,10 @@
       </w:r>
       <w:r>
         <w:rPr>
-          <w:rtl w:val="0"/>
-        </w:rPr>
-      </w:r>
-    </w:p>
-    <w:p>
-      <w:pPr>
-        <w:rPr>
-          <w:rFonts w:ascii="Times New Roman" w:cs="Times New Roman" w:eastAsia="Times New Roman" w:hAnsi="Times New Roman"/>
-        </w:rPr>
-      </w:pPr>
-      <w:r>
-        <w:rPr>
-          <w:rtl w:val="0"/>
-        </w:rPr>
-      </w:r>
-    </w:p>
-    <w:p>
-      <w:pPr>
-        <w:spacing w:after="240" w:line="276" w:lineRule="auto"/>
-        <w:rPr>
-          <w:rFonts w:ascii="Lato" w:cs="Lato" w:eastAsia="Lato" w:hAnsi="Lato"/>
-          <w:color w:val="595959"/>
-          <w:sz w:val="26"/>
-          <w:szCs w:val="26"/>
-        </w:rPr>
-      </w:pPr>
-      <w:r>
-        <w:rPr>
-          <w:rFonts w:ascii="Lato" w:cs="Lato" w:eastAsia="Lato" w:hAnsi="Lato"/>
-          <w:color w:val="595959"/>
-          <w:sz w:val="26"/>
-          <w:szCs w:val="26"/>
-          <w:rtl w:val="0"/>
-        </w:rPr>
-        <w:t xml:space="preserve">W potoku przetwarzania dane będą przechodziły przez 3 modele:</w:t>
-      </w:r>
-    </w:p>
-    <w:p>
-      <w:pPr>
-        <w:spacing w:after="240" w:line="276" w:lineRule="auto"/>
-        <w:rPr>
-          <w:rFonts w:ascii="Lato" w:cs="Lato" w:eastAsia="Lato" w:hAnsi="Lato"/>
-          <w:color w:val="595959"/>
-          <w:sz w:val="26"/>
-          <w:szCs w:val="26"/>
-        </w:rPr>
-      </w:pPr>
-      <w:r>
-        <w:rPr>
-          <w:rFonts w:ascii="Lato" w:cs="Lato" w:eastAsia="Lato" w:hAnsi="Lato"/>
-          <w:color w:val="595959"/>
-          <w:sz w:val="26"/>
-          <w:szCs w:val="26"/>
-          <w:rtl w:val="0"/>
-        </w:rPr>
-        <w:t xml:space="preserve">Model segmentacji linii</w:t>
-      </w:r>
-    </w:p>
-    <w:p>
-      <w:pPr>
-        <w:spacing w:after="240" w:line="276" w:lineRule="auto"/>
-        <w:rPr>
-          <w:rFonts w:ascii="Lato" w:cs="Lato" w:eastAsia="Lato" w:hAnsi="Lato"/>
-          <w:color w:val="595959"/>
-          <w:sz w:val="26"/>
-          <w:szCs w:val="26"/>
-        </w:rPr>
-      </w:pPr>
-      <w:r>
-        <w:rPr>
-          <w:rFonts w:ascii="Lato" w:cs="Lato" w:eastAsia="Lato" w:hAnsi="Lato"/>
-          <w:color w:val="595959"/>
-          <w:sz w:val="26"/>
-          <w:szCs w:val="26"/>
-          <w:rtl w:val="0"/>
-        </w:rPr>
-        <w:t xml:space="preserve">Model segmentacji wyrazów</w:t>
-      </w:r>
-    </w:p>
-    <w:p>
-      <w:pPr>
-        <w:spacing w:after="240" w:line="276" w:lineRule="auto"/>
-        <w:rPr/>
-      </w:pPr>
-      <w:r>
-        <w:rPr>
-          <w:rFonts w:ascii="Lato" w:cs="Lato" w:eastAsia="Lato" w:hAnsi="Lato"/>
-          <w:color w:val="595959"/>
-          <w:sz w:val="26"/>
-          <w:szCs w:val="26"/>
-          <w:rtl w:val="0"/>
-        </w:rPr>
-        <w:t xml:space="preserve">OCR + CTC</w:t>
-      </w:r>
-      <w:r>
-        <w:rPr>
-          <w:rtl w:val="0"/>
-        </w:rPr>
-      </w:r>
-    </w:p>
-    <w:p>
-      <w:pPr>
-        <w:pStyle w:val="Heading2"/>
-        <w:numPr>
-          <w:ilvl w:val="1"/>
-          <w:numId w:val="5"/>
-        </w:numPr>
-        <w:spacing w:after="240" w:line="276" w:lineRule="auto"/>
-      </w:pPr>
-      <w:bookmarkStart w:colFirst="0" w:colLast="0" w:name="_heading=h.p7txwj5c9cy4" w:id="4"/>
-      <w:bookmarkEnd w:id="4"/>
-      <w:r>
-        <w:rPr>
-          <w:rtl w:val="0"/>
-        </w:rPr>
-        <w:t xml:space="preserve">Potok przetwarzania danych procesu optycznego rozpoznawania </w:t>
+          <w:rFonts w:ascii="Times New Roman" w:cs="Times New Roman" w:eastAsia="Times New Roman" w:hAnsi="Times New Roman"/>
+          <w:rtl w:val="0"/>
+        </w:rPr>
+        <w:t xml:space="preserve"> C</w:t>
       </w:r>
       <w:sdt>
         <w:sdtPr>
@@ -3626,6 +3760,94 @@
           <w:commentRangeStart w:id="5"/>
         </w:sdtContent>
       </w:sdt>
+      <w:r>
+        <w:rPr>
+          <w:rFonts w:ascii="Times New Roman" w:cs="Times New Roman" w:eastAsia="Times New Roman" w:hAnsi="Times New Roman"/>
+          <w:rtl w:val="0"/>
+        </w:rPr>
+        <w:t xml:space="preserve">hociaż one nie radzą sobie dobrze z tym zadaniem.</w:t>
+      </w:r>
+      <w:commentRangeEnd w:id="5"/>
+      <w:r>
+        <w:commentReference w:id="5"/>
+      </w:r>
+      <w:r>
+        <w:rPr>
+          <w:rFonts w:ascii="Times New Roman" w:cs="Times New Roman" w:eastAsia="Times New Roman" w:hAnsi="Times New Roman"/>
+          <w:rtl w:val="0"/>
+        </w:rPr>
+        <w:t xml:space="preserve"> Dobrym </w:t>
+      </w:r>
+    </w:p>
+    <w:p>
+      <w:pPr>
+        <w:rPr>
+          <w:rFonts w:ascii="Times New Roman" w:cs="Times New Roman" w:eastAsia="Times New Roman" w:hAnsi="Times New Roman"/>
+        </w:rPr>
+      </w:pPr>
+      <w:r>
+        <w:rPr>
+          <w:rtl w:val="0"/>
+        </w:rPr>
+      </w:r>
+    </w:p>
+    <w:p>
+      <w:pPr>
+        <w:rPr>
+          <w:rFonts w:ascii="Times New Roman" w:cs="Times New Roman" w:eastAsia="Times New Roman" w:hAnsi="Times New Roman"/>
+        </w:rPr>
+      </w:pPr>
+      <w:r>
+        <w:rPr>
+          <w:rFonts w:ascii="Times New Roman" w:cs="Times New Roman" w:eastAsia="Times New Roman" w:hAnsi="Times New Roman"/>
+          <w:rtl w:val="0"/>
+        </w:rPr>
+        <w:t xml:space="preserve">Następnie dane przekształcone w tensory przekazywane są do </w:t>
+      </w:r>
+      <w:r>
+        <w:rPr>
+          <w:rFonts w:ascii="Times New Roman" w:cs="Times New Roman" w:eastAsia="Times New Roman" w:hAnsi="Times New Roman"/>
+          <w:b w:val="1"/>
+          <w:rtl w:val="0"/>
+        </w:rPr>
+        <w:t xml:space="preserve">modułu rozpoznawania tekstu</w:t>
+      </w:r>
+      <w:r>
+        <w:rPr>
+          <w:rFonts w:ascii="Times New Roman" w:cs="Times New Roman" w:eastAsia="Times New Roman" w:hAnsi="Times New Roman"/>
+          <w:rtl w:val="0"/>
+        </w:rPr>
+        <w:t xml:space="preserve">. Obecnie najpopularniejszym modułem rozpoznawania tekstu jest sieć neuronowa rekurencyjno-konwolucyjna(CRNN). Aby otrzymać odpowiednie wyniki danych otrzymanych na wyjściu sieci należy je dodatkowo zdekodować.  Dopiero wtedy otrzymujemy wyniki jakimi są przewidywane znaki.</w:t>
+      </w:r>
+    </w:p>
+    <w:p>
+      <w:pPr>
+        <w:spacing w:after="240" w:line="276" w:lineRule="auto"/>
+        <w:rPr/>
+      </w:pPr>
+      <w:r>
+        <w:rPr>
+          <w:rtl w:val="0"/>
+        </w:rPr>
+      </w:r>
+    </w:p>
+    <w:p>
+      <w:pPr>
+        <w:pStyle w:val="Heading2"/>
+        <w:numPr>
+          <w:ilvl w:val="1"/>
+          <w:numId w:val="5"/>
+        </w:numPr>
+        <w:spacing w:after="240" w:line="276" w:lineRule="auto"/>
+      </w:pPr>
+      <w:bookmarkStart w:colFirst="0" w:colLast="0" w:name="_heading=h.p7txwj5c9cy4" w:id="4"/>
+      <w:bookmarkEnd w:id="4"/>
+      <w:r>
+        <w:rPr>
+          <w:rtl w:val="0"/>
+        </w:rPr>
+        <w:t xml:space="preserve">Potok przetwarzania danych procesu optycznego rozpoznawania </w:t>
+      </w:r>
       <w:sdt>
         <w:sdtPr>
           <w:tag w:val="goog_rdk_6"/>
@@ -3634,328 +3856,6 @@
           <w:commentRangeStart w:id="6"/>
         </w:sdtContent>
       </w:sdt>
-      <w:r>
-        <w:rPr>
-          <w:rtl w:val="0"/>
-        </w:rPr>
-        <w:t xml:space="preserve">tekstu</w:t>
-      </w:r>
-      <w:commentRangeEnd w:id="5"/>
-      <w:r>
-        <w:commentReference w:id="5"/>
-      </w:r>
-      <w:commentRangeEnd w:id="6"/>
-      <w:r>
-        <w:commentReference w:id="6"/>
-      </w:r>
-      <w:r>
-        <w:rPr>
-          <w:rtl w:val="0"/>
-        </w:rPr>
-      </w:r>
-    </w:p>
-    <w:p>
-      <w:pPr>
-        <w:spacing w:after="240" w:line="276" w:lineRule="auto"/>
-        <w:rPr>
-          <w:rFonts w:ascii="Times New Roman" w:cs="Times New Roman" w:eastAsia="Times New Roman" w:hAnsi="Times New Roman"/>
-        </w:rPr>
-      </w:pPr>
-      <w:r>
-        <w:rPr>
-          <w:rtl w:val="0"/>
-        </w:rPr>
-      </w:r>
-    </w:p>
-    <w:p>
-      <w:pPr>
-        <w:pStyle w:val="Heading2"/>
-        <w:spacing w:after="240" w:line="276" w:lineRule="auto"/>
-        <w:rPr/>
-      </w:pPr>
-      <w:bookmarkStart w:colFirst="0" w:colLast="0" w:name="_heading=h.82nd0dyjney3" w:id="5"/>
-      <w:bookmarkEnd w:id="5"/>
-      <w:r>
-        <w:rPr>
-          <w:rtl w:val="0"/>
-        </w:rPr>
-      </w:r>
-    </w:p>
-    <w:p>
-      <w:pPr>
-        <w:ind w:firstLine="720"/>
-        <w:rPr/>
-      </w:pPr>
-      <w:r>
-        <w:rPr>
-          <w:rtl w:val="0"/>
-        </w:rPr>
-        <w:t xml:space="preserve">Aby złożyć cały silnik OCR w całość potrzebujemy stworzyć potok przetwarzania danych(pipeline). Z którego dane wychodzące z jednego elementu będą wchodziły do innego. </w:t>
-      </w:r>
-    </w:p>
-    <w:p>
-      <w:pPr>
-        <w:ind w:firstLine="720"/>
-        <w:rPr/>
-      </w:pPr>
-      <w:r>
-        <w:rPr>
-          <w:rtl w:val="0"/>
-        </w:rPr>
-        <w:t xml:space="preserve">Pierwszym elementem takiego potoku jest zazwyczaj segmentacja obrazów. Segmentacja polega na nałożeniu pikselowej maski dla każdego z obiektów obecnych na obrazie. Klasyfikuje ona obraz pod kątem pikseli na różne obiekty. W przypadku prostego silnika OCR jakim niewątpliwie jest ten stworzony przeze mnie wystarczy nakładać dwie maski, aby oddzielić tekst od tła. Pozwali nam to na wycięcie odpowiednich obszarów obrazu zawierających tekst.</w:t>
-      </w:r>
-    </w:p>
-    <w:p>
-      <w:pPr>
-        <w:ind w:firstLine="720"/>
-        <w:rPr/>
-      </w:pPr>
-      <w:r>
-        <w:rPr>
-          <w:rtl w:val="0"/>
-        </w:rPr>
-        <w:t xml:space="preserve">Następnie należy wykonać przetwarzanie wstępne obrazów(preprocessing). Polega on na odpowiednim przekształceniu obrazów w taki sposób, aby sieć zwracała najlepsze rezultaty. W przypadku OCR do najczęściej wykonywanych w preprocesingu czynności należą:</w:t>
-      </w:r>
-    </w:p>
-    <w:p>
-      <w:pPr>
-        <w:numPr>
-          <w:ilvl w:val="0"/>
-          <w:numId w:val="4"/>
-        </w:numPr>
-        <w:ind w:left="1440" w:hanging="360"/>
-        <w:rPr>
-          <w:u w:val="none"/>
-        </w:rPr>
-      </w:pPr>
-      <w:r>
-        <w:rPr>
-          <w:rtl w:val="0"/>
-        </w:rPr>
-        <w:t xml:space="preserve">Przeskalowanie</w:t>
-      </w:r>
-    </w:p>
-    <w:p>
-      <w:pPr>
-        <w:numPr>
-          <w:ilvl w:val="0"/>
-          <w:numId w:val="4"/>
-        </w:numPr>
-        <w:ind w:left="1440" w:hanging="360"/>
-        <w:rPr>
-          <w:u w:val="none"/>
-        </w:rPr>
-      </w:pPr>
-      <w:r>
-        <w:rPr>
-          <w:rtl w:val="0"/>
-        </w:rPr>
-        <w:t xml:space="preserve">Zamazywanie(blurring)</w:t>
-      </w:r>
-    </w:p>
-    <w:p>
-      <w:pPr>
-        <w:numPr>
-          <w:ilvl w:val="0"/>
-          <w:numId w:val="4"/>
-        </w:numPr>
-        <w:ind w:left="1440" w:hanging="360"/>
-        <w:rPr>
-          <w:u w:val="none"/>
-        </w:rPr>
-      </w:pPr>
-      <w:r>
-        <w:rPr>
-          <w:rtl w:val="0"/>
-        </w:rPr>
-        <w:t xml:space="preserve">Image Thresholding</w:t>
-      </w:r>
-    </w:p>
-    <w:p>
-      <w:pPr>
-        <w:ind w:firstLine="720"/>
-        <w:rPr/>
-      </w:pPr>
-      <w:r>
-        <w:rPr>
-          <w:rtl w:val="0"/>
-        </w:rPr>
-      </w:r>
-    </w:p>
-    <w:p>
-      <w:pPr>
-        <w:numPr>
-          <w:ilvl w:val="0"/>
-          <w:numId w:val="7"/>
-        </w:numPr>
-        <w:ind w:left="1440" w:hanging="360"/>
-        <w:rPr>
-          <w:u w:val="none"/>
-        </w:rPr>
-      </w:pPr>
-      <w:r>
-        <w:rPr>
-          <w:rtl w:val="0"/>
-        </w:rPr>
-        <w:t xml:space="preserve">Segmentacja obrazów - zlokalizowanie tekstu</w:t>
-      </w:r>
-    </w:p>
-    <w:p>
-      <w:pPr>
-        <w:numPr>
-          <w:ilvl w:val="0"/>
-          <w:numId w:val="7"/>
-        </w:numPr>
-        <w:ind w:left="1440" w:hanging="360"/>
-        <w:rPr>
-          <w:u w:val="none"/>
-        </w:rPr>
-      </w:pPr>
-      <w:r>
-        <w:rPr>
-          <w:rtl w:val="0"/>
-        </w:rPr>
-        <w:t xml:space="preserve">przetwarzanie wstępne obrazów - preprocessing (podpunkty)</w:t>
-      </w:r>
-    </w:p>
-    <w:p>
-      <w:pPr>
-        <w:numPr>
-          <w:ilvl w:val="0"/>
-          <w:numId w:val="7"/>
-        </w:numPr>
-        <w:ind w:left="1440" w:hanging="360"/>
-        <w:rPr>
-          <w:u w:val="none"/>
-        </w:rPr>
-      </w:pPr>
-      <w:r>
-        <w:rPr>
-          <w:rtl w:val="0"/>
-        </w:rPr>
-        <w:t xml:space="preserve">model rozpoznający wyrazy - rozpoznanie znaków</w:t>
-      </w:r>
-    </w:p>
-    <w:p>
-      <w:pPr>
-        <w:numPr>
-          <w:ilvl w:val="0"/>
-          <w:numId w:val="7"/>
-        </w:numPr>
-        <w:ind w:left="1440" w:hanging="360"/>
-        <w:rPr>
-          <w:u w:val="none"/>
-        </w:rPr>
-      </w:pPr>
-      <w:r>
-        <w:rPr>
-          <w:rtl w:val="0"/>
-        </w:rPr>
-        <w:t xml:space="preserve">model łączący wyjścia - łączenie znaków w wyrazy</w:t>
-      </w:r>
-    </w:p>
-    <w:p>
-      <w:pPr>
-        <w:rPr/>
-      </w:pPr>
-      <w:r>
-        <w:rPr>
-          <w:rtl w:val="0"/>
-        </w:rPr>
-      </w:r>
-    </w:p>
-    <w:p>
-      <w:pPr>
-        <w:rPr/>
-      </w:pPr>
-      <w:r>
-        <w:rPr>
-          <w:rtl w:val="0"/>
-        </w:rPr>
-      </w:r>
-    </w:p>
-    <w:p>
-      <w:pPr>
-        <w:rPr/>
-      </w:pPr>
-      <w:r>
-        <w:rPr>
-          <w:rtl w:val="0"/>
-        </w:rPr>
-        <w:t xml:space="preserve">Segmentacja obrazu z tekstem w czarnym kolorze na obrazie o białym tle wymaga nałożenia dwóch masek. Pierwsza z nich będzie określała położenie tekstu,a kolejna reszty obrazu, czyli tła.</w:t>
-      </w:r>
-    </w:p>
-    <w:p>
-      <w:pPr>
-        <w:rPr/>
-      </w:pPr>
-      <w:r>
-        <w:rPr>
-          <w:rFonts w:ascii="Times New Roman" w:cs="Times New Roman" w:eastAsia="Times New Roman" w:hAnsi="Times New Roman"/>
-          <w:rtl w:val="0"/>
-        </w:rPr>
-        <w:t xml:space="preserve"> Indeksy można wykorzystać do uzyskania współrzędnych ramek ograniczających dla linii, które pomogłyby wyciąć obszary tekstu ze strony.</w:t>
-      </w:r>
-      <w:r>
-        <w:rPr>
-          <w:rtl w:val="0"/>
-        </w:rPr>
-      </w:r>
-    </w:p>
-    <w:p>
-      <w:pPr>
-        <w:rPr/>
-      </w:pPr>
-      <w:r>
-        <w:rPr>
-          <w:rtl w:val="0"/>
-        </w:rPr>
-      </w:r>
-    </w:p>
-    <w:p>
-      <w:pPr>
-        <w:pStyle w:val="Heading1"/>
-        <w:numPr>
-          <w:ilvl w:val="0"/>
-          <w:numId w:val="3"/>
-        </w:numPr>
-      </w:pPr>
-      <w:bookmarkStart w:colFirst="0" w:colLast="0" w:name="_heading=h.nbs8o3s07ruu" w:id="6"/>
-      <w:bookmarkEnd w:id="6"/>
-      <w:r>
-        <w:rPr>
-          <w:rtl w:val="0"/>
-        </w:rPr>
-        <w:t xml:space="preserve">Sieci neuronowe</w:t>
-      </w:r>
-    </w:p>
-    <w:p>
-      <w:pPr>
-        <w:pStyle w:val="Heading2"/>
-        <w:numPr>
-          <w:ilvl w:val="1"/>
-          <w:numId w:val="3"/>
-        </w:numPr>
-      </w:pPr>
-      <w:bookmarkStart w:colFirst="0" w:colLast="0" w:name="_heading=h.gsggxo84f8xa" w:id="7"/>
-      <w:bookmarkEnd w:id="7"/>
-      <w:r>
-        <w:rPr>
-          <w:rtl w:val="0"/>
-        </w:rPr>
-        <w:t xml:space="preserve">Wprowadzenie do sieci neuronowych</w:t>
-      </w:r>
-    </w:p>
-    <w:p>
-      <w:pPr>
-        <w:widowControl w:val="1"/>
-        <w:spacing w:line="360" w:lineRule="auto"/>
-        <w:ind w:firstLine="720"/>
-        <w:jc w:val="both"/>
-        <w:rPr>
-          <w:rFonts w:ascii="Times New Roman" w:cs="Times New Roman" w:eastAsia="Times New Roman" w:hAnsi="Times New Roman"/>
-        </w:rPr>
-      </w:pPr>
       <w:sdt>
         <w:sdtPr>
           <w:tag w:val="goog_rdk_7"/>
@@ -3966,25 +3866,13 @@
       </w:sdt>
       <w:r>
         <w:rPr>
-          <w:rFonts w:ascii="Times New Roman" w:cs="Times New Roman" w:eastAsia="Times New Roman" w:hAnsi="Times New Roman"/>
-          <w:rtl w:val="0"/>
-        </w:rPr>
-        <w:t xml:space="preserve">Sztuczna inteligencja jest dziedziną badającą inteligencję demonstrowaną przez maszyny. Odnosi się do idei dającej maszynom lub oprogramowaniu możliwość podejmowania własnych decyzji o predefiniowane reguły lub modele rozpoznawania wzorców. Idea rozpoznawania wzorców prowadzi do modeli </w:t>
-      </w:r>
-      <w:r>
-        <w:rPr>
-          <w:rFonts w:ascii="Times New Roman" w:cs="Times New Roman" w:eastAsia="Times New Roman" w:hAnsi="Times New Roman"/>
-          <w:b w:val="1"/>
-          <w:rtl w:val="0"/>
-        </w:rPr>
-        <w:t xml:space="preserve">uczenia maszynowego</w:t>
-      </w:r>
-      <w:r>
-        <w:rPr>
-          <w:rFonts w:ascii="Times New Roman" w:cs="Times New Roman" w:eastAsia="Times New Roman" w:hAnsi="Times New Roman"/>
-          <w:rtl w:val="0"/>
-        </w:rPr>
-        <w:t xml:space="preserve">.</w:t>
+          <w:rtl w:val="0"/>
+        </w:rPr>
+        <w:t xml:space="preserve">tekstu</w:t>
+      </w:r>
+      <w:commentRangeEnd w:id="6"/>
+      <w:r>
+        <w:commentReference w:id="6"/>
       </w:r>
       <w:commentRangeEnd w:id="7"/>
       <w:r>
@@ -3992,10 +3880,300 @@
       </w:r>
       <w:r>
         <w:rPr>
-          <w:rFonts w:ascii="Times New Roman" w:cs="Times New Roman" w:eastAsia="Times New Roman" w:hAnsi="Times New Roman"/>
-          <w:rtl w:val="0"/>
-        </w:rPr>
-        <w:t xml:space="preserve"> Sieć neuronowa jest jednym z rodzajów uczenia maszynowego wykorzystującym uczenie głębokie.</w:t>
+          <w:rtl w:val="0"/>
+        </w:rPr>
+      </w:r>
+    </w:p>
+    <w:p>
+      <w:pPr>
+        <w:spacing w:after="240" w:line="276" w:lineRule="auto"/>
+        <w:rPr>
+          <w:rFonts w:ascii="Times New Roman" w:cs="Times New Roman" w:eastAsia="Times New Roman" w:hAnsi="Times New Roman"/>
+        </w:rPr>
+      </w:pPr>
+      <w:r>
+        <w:rPr>
+          <w:rtl w:val="0"/>
+        </w:rPr>
+      </w:r>
+    </w:p>
+    <w:p>
+      <w:pPr>
+        <w:pStyle w:val="Heading2"/>
+        <w:spacing w:after="240" w:line="276" w:lineRule="auto"/>
+        <w:rPr/>
+      </w:pPr>
+      <w:bookmarkStart w:colFirst="0" w:colLast="0" w:name="_heading=h.82nd0dyjney3" w:id="5"/>
+      <w:bookmarkEnd w:id="5"/>
+      <w:r>
+        <w:rPr>
+          <w:rtl w:val="0"/>
+        </w:rPr>
+      </w:r>
+    </w:p>
+    <w:p>
+      <w:pPr>
+        <w:ind w:firstLine="720"/>
+        <w:rPr/>
+      </w:pPr>
+      <w:r>
+        <w:rPr>
+          <w:rtl w:val="0"/>
+        </w:rPr>
+        <w:t xml:space="preserve">Aby złożyć cały silnik OCR w całość potrzebujemy stworzyć potok przetwarzania danych(pipeline). Z którego dane wychodzące z jednego elementu będą wchodziły do innego. </w:t>
+      </w:r>
+    </w:p>
+    <w:p>
+      <w:pPr>
+        <w:ind w:firstLine="720"/>
+        <w:rPr/>
+      </w:pPr>
+      <w:r>
+        <w:rPr>
+          <w:rtl w:val="0"/>
+        </w:rPr>
+        <w:t xml:space="preserve">Pierwszym elementem takiego potoku jest zazwyczaj segmentacja obrazów. Segmentacja polega na nałożeniu pikselowej maski dla każdego z obiektów obecnych na obrazie. Klasyfikuje ona obraz pod kątem pikseli na różne obiekty. W przypadku prostego silnika OCR jakim niewątpliwie jest ten stworzony przeze mnie wystarczy nakładać dwie maski, aby oddzielić tekst od tła. Pozwali nam to na wycięcie odpowiednich obszarów obrazu zawierających tekst.</w:t>
+      </w:r>
+    </w:p>
+    <w:p>
+      <w:pPr>
+        <w:ind w:firstLine="720"/>
+        <w:rPr/>
+      </w:pPr>
+      <w:r>
+        <w:rPr>
+          <w:rtl w:val="0"/>
+        </w:rPr>
+        <w:t xml:space="preserve">Następnie należy wykonać przetwarzanie wstępne obrazów(preprocessing). Polega on na odpowiednim przekształceniu obrazów w taki sposób, aby sieć zwracała najlepsze rezultaty. W przypadku OCR do najczęściej wykonywanych w preprocesingu czynności należą:</w:t>
+      </w:r>
+    </w:p>
+    <w:p>
+      <w:pPr>
+        <w:numPr>
+          <w:ilvl w:val="0"/>
+          <w:numId w:val="4"/>
+        </w:numPr>
+        <w:ind w:left="1440" w:hanging="360"/>
+        <w:rPr>
+          <w:u w:val="none"/>
+        </w:rPr>
+      </w:pPr>
+      <w:r>
+        <w:rPr>
+          <w:rtl w:val="0"/>
+        </w:rPr>
+        <w:t xml:space="preserve">Przeskalowanie</w:t>
+      </w:r>
+    </w:p>
+    <w:p>
+      <w:pPr>
+        <w:numPr>
+          <w:ilvl w:val="0"/>
+          <w:numId w:val="4"/>
+        </w:numPr>
+        <w:ind w:left="1440" w:hanging="360"/>
+        <w:rPr>
+          <w:u w:val="none"/>
+        </w:rPr>
+      </w:pPr>
+      <w:r>
+        <w:rPr>
+          <w:rtl w:val="0"/>
+        </w:rPr>
+        <w:t xml:space="preserve">Zamazywanie(blurring)</w:t>
+      </w:r>
+    </w:p>
+    <w:p>
+      <w:pPr>
+        <w:numPr>
+          <w:ilvl w:val="0"/>
+          <w:numId w:val="4"/>
+        </w:numPr>
+        <w:ind w:left="1440" w:hanging="360"/>
+        <w:rPr>
+          <w:u w:val="none"/>
+        </w:rPr>
+      </w:pPr>
+      <w:r>
+        <w:rPr>
+          <w:rtl w:val="0"/>
+        </w:rPr>
+        <w:t xml:space="preserve">Image Thresholding</w:t>
+      </w:r>
+    </w:p>
+    <w:p>
+      <w:pPr>
+        <w:ind w:firstLine="720"/>
+        <w:rPr/>
+      </w:pPr>
+      <w:r>
+        <w:rPr>
+          <w:rtl w:val="0"/>
+        </w:rPr>
+      </w:r>
+    </w:p>
+    <w:p>
+      <w:pPr>
+        <w:numPr>
+          <w:ilvl w:val="0"/>
+          <w:numId w:val="8"/>
+        </w:numPr>
+        <w:ind w:left="1440" w:hanging="360"/>
+        <w:rPr>
+          <w:u w:val="none"/>
+        </w:rPr>
+      </w:pPr>
+      <w:r>
+        <w:rPr>
+          <w:rtl w:val="0"/>
+        </w:rPr>
+        <w:t xml:space="preserve">Segmentacja obrazów - zlokalizowanie tekstu</w:t>
+      </w:r>
+    </w:p>
+    <w:p>
+      <w:pPr>
+        <w:numPr>
+          <w:ilvl w:val="0"/>
+          <w:numId w:val="8"/>
+        </w:numPr>
+        <w:ind w:left="1440" w:hanging="360"/>
+        <w:rPr>
+          <w:u w:val="none"/>
+        </w:rPr>
+      </w:pPr>
+      <w:r>
+        <w:rPr>
+          <w:rtl w:val="0"/>
+        </w:rPr>
+        <w:t xml:space="preserve">przetwarzanie wstępne obrazów - preprocessing (podpunkty)</w:t>
+      </w:r>
+    </w:p>
+    <w:p>
+      <w:pPr>
+        <w:numPr>
+          <w:ilvl w:val="0"/>
+          <w:numId w:val="8"/>
+        </w:numPr>
+        <w:ind w:left="1440" w:hanging="360"/>
+        <w:rPr>
+          <w:u w:val="none"/>
+        </w:rPr>
+      </w:pPr>
+      <w:r>
+        <w:rPr>
+          <w:rtl w:val="0"/>
+        </w:rPr>
+        <w:t xml:space="preserve">model rozpoznający wyrazy - rozpoznanie znaków</w:t>
+      </w:r>
+    </w:p>
+    <w:p>
+      <w:pPr>
+        <w:numPr>
+          <w:ilvl w:val="0"/>
+          <w:numId w:val="8"/>
+        </w:numPr>
+        <w:ind w:left="1440" w:hanging="360"/>
+        <w:rPr>
+          <w:u w:val="none"/>
+        </w:rPr>
+      </w:pPr>
+      <w:r>
+        <w:rPr>
+          <w:rtl w:val="0"/>
+        </w:rPr>
+        <w:t xml:space="preserve">model łączący wyjścia - łączenie znaków w wyrazy</w:t>
+      </w:r>
+    </w:p>
+    <w:p>
+      <w:pPr>
+        <w:rPr/>
+      </w:pPr>
+      <w:r>
+        <w:rPr>
+          <w:rtl w:val="0"/>
+        </w:rPr>
+      </w:r>
+    </w:p>
+    <w:p>
+      <w:pPr>
+        <w:rPr/>
+      </w:pPr>
+      <w:r>
+        <w:rPr>
+          <w:rtl w:val="0"/>
+        </w:rPr>
+      </w:r>
+    </w:p>
+    <w:p>
+      <w:pPr>
+        <w:rPr/>
+      </w:pPr>
+      <w:r>
+        <w:rPr>
+          <w:rtl w:val="0"/>
+        </w:rPr>
+        <w:t xml:space="preserve">Segmentacja obrazu z tekstem w czarnym kolorze na obrazie o białym tle wymaga nałożenia dwóch masek. Pierwsza z nich będzie określała położenie tekstu,a kolejna reszty obrazu, czyli tła.</w:t>
+      </w:r>
+    </w:p>
+    <w:p>
+      <w:pPr>
+        <w:rPr/>
+      </w:pPr>
+      <w:r>
+        <w:rPr>
+          <w:rFonts w:ascii="Times New Roman" w:cs="Times New Roman" w:eastAsia="Times New Roman" w:hAnsi="Times New Roman"/>
+          <w:rtl w:val="0"/>
+        </w:rPr>
+        <w:t xml:space="preserve"> Indeksy można wykorzystać do uzyskania współrzędnych ramek ograniczających dla linii, które pomogłyby wyciąć obszary tekstu ze strony.</w:t>
+      </w:r>
+      <w:r>
+        <w:rPr>
+          <w:rtl w:val="0"/>
+        </w:rPr>
+      </w:r>
+    </w:p>
+    <w:p>
+      <w:pPr>
+        <w:rPr/>
+      </w:pPr>
+      <w:r>
+        <w:rPr>
+          <w:rtl w:val="0"/>
+        </w:rPr>
+      </w:r>
+    </w:p>
+    <w:p>
+      <w:pPr>
+        <w:pStyle w:val="Heading1"/>
+        <w:numPr>
+          <w:ilvl w:val="0"/>
+          <w:numId w:val="3"/>
+        </w:numPr>
+      </w:pPr>
+      <w:bookmarkStart w:colFirst="0" w:colLast="0" w:name="_heading=h.nbs8o3s07ruu" w:id="6"/>
+      <w:bookmarkEnd w:id="6"/>
+      <w:r>
+        <w:rPr>
+          <w:rtl w:val="0"/>
+        </w:rPr>
+        <w:t xml:space="preserve">Sieci neuronowe</w:t>
+      </w:r>
+    </w:p>
+    <w:p>
+      <w:pPr>
+        <w:pStyle w:val="Heading2"/>
+        <w:numPr>
+          <w:ilvl w:val="1"/>
+          <w:numId w:val="3"/>
+        </w:numPr>
+      </w:pPr>
+      <w:bookmarkStart w:colFirst="0" w:colLast="0" w:name="_heading=h.gsggxo84f8xa" w:id="7"/>
+      <w:bookmarkEnd w:id="7"/>
+      <w:r>
+        <w:rPr>
+          <w:rtl w:val="0"/>
+        </w:rPr>
+        <w:t xml:space="preserve">Wprowadzenie do sieci neuronowych</w:t>
       </w:r>
     </w:p>
     <w:p>
@@ -4008,13 +4186,6 @@
           <w:rFonts w:ascii="Times New Roman" w:cs="Times New Roman" w:eastAsia="Times New Roman" w:hAnsi="Times New Roman"/>
         </w:rPr>
       </w:pPr>
-      <w:r>
-        <w:rPr>
-          <w:rFonts w:ascii="Times New Roman" w:cs="Times New Roman" w:eastAsia="Times New Roman" w:hAnsi="Times New Roman"/>
-          <w:rtl w:val="0"/>
-        </w:rPr>
-        <w:t xml:space="preserve">Sieci neuronowe, poprawnie nazywane sztucznymi sieciami neuronowymi(artificial neural network) są systemem złożonym z wielu elementów przetwarzających się, które są oparte na działaniu neuronów. </w:t>
-      </w:r>
       <w:sdt>
         <w:sdtPr>
           <w:tag w:val="goog_rdk_8"/>
@@ -4028,7 +4199,22 @@
           <w:rFonts w:ascii="Times New Roman" w:cs="Times New Roman" w:eastAsia="Times New Roman" w:hAnsi="Times New Roman"/>
           <w:rtl w:val="0"/>
         </w:rPr>
-        <w:t xml:space="preserve"> Elementy te nazywane są węzłami</w:t>
+        <w:t xml:space="preserve">Sztuczna inteligencja jest dziedziną badającą inteligencję demonstrowaną przez maszyny. Odnosi się do idei dającej maszynom lub oprogramowaniu możliwość podejmowania własnych decyzji o predefiniowane reguły lub modele rozpoznawania wzorców. Idea rozpoznawania wzorców prowadzi do modeli </w:t>
+      </w:r>
+      <w:r>
+        <w:rPr>
+          <w:rFonts w:ascii="Times New Roman" w:cs="Times New Roman" w:eastAsia="Times New Roman" w:hAnsi="Times New Roman"/>
+          <w:b w:val="1"/>
+          <w:rtl w:val="0"/>
+        </w:rPr>
+        <w:t xml:space="preserve">uczenia maszynowego</w:t>
+      </w:r>
+      <w:r>
+        <w:rPr>
+          <w:rFonts w:ascii="Times New Roman" w:cs="Times New Roman" w:eastAsia="Times New Roman" w:hAnsi="Times New Roman"/>
+          <w:rtl w:val="0"/>
+        </w:rPr>
+        <w:t xml:space="preserve">.</w:t>
       </w:r>
       <w:commentRangeEnd w:id="8"/>
       <w:r>
@@ -4039,7 +4225,7 @@
           <w:rFonts w:ascii="Times New Roman" w:cs="Times New Roman" w:eastAsia="Times New Roman" w:hAnsi="Times New Roman"/>
           <w:rtl w:val="0"/>
         </w:rPr>
-        <w:t xml:space="preserve">. Węzły są połączone kanałami komunikacyjnymi, które zwykle przenoszą dane liczbowe. Rozmieszczone są na wybranej liczbie warstw. Liczbę warstw oraz rozmieszczenie te określa struktura sieci. Do każdego węzła przypisana jest waga. Odpowiada ona za </w:t>
+        <w:t xml:space="preserve"> Sieć neuronowa jest jednym z rodzajów uczenia maszynowego wykorzystującym uczenie głębokie.</w:t>
       </w:r>
     </w:p>
     <w:p>
@@ -4048,7 +4234,121 @@
         <w:spacing w:line="360" w:lineRule="auto"/>
         <w:ind w:firstLine="720"/>
         <w:jc w:val="both"/>
-        <w:rPr/>
+        <w:rPr>
+          <w:rFonts w:ascii="Times New Roman" w:cs="Times New Roman" w:eastAsia="Times New Roman" w:hAnsi="Times New Roman"/>
+        </w:rPr>
+      </w:pPr>
+      <w:r>
+        <w:rPr>
+          <w:rFonts w:ascii="Times New Roman" w:cs="Times New Roman" w:eastAsia="Times New Roman" w:hAnsi="Times New Roman"/>
+          <w:rtl w:val="0"/>
+        </w:rPr>
+        <w:t xml:space="preserve">Sieci neuronowe, poprawnie nazywane sztucznymi sieciami neuronowymi(artificial neural network) są systemem złożonym z wielu elementów przetwarzających się, które są oparte na działaniu neuronów. </w:t>
+      </w:r>
+      <w:sdt>
+        <w:sdtPr>
+          <w:tag w:val="goog_rdk_9"/>
+        </w:sdtPr>
+        <w:sdtContent>
+          <w:commentRangeStart w:id="9"/>
+        </w:sdtContent>
+      </w:sdt>
+      <w:sdt>
+        <w:sdtPr>
+          <w:tag w:val="goog_rdk_10"/>
+        </w:sdtPr>
+        <w:sdtContent>
+          <w:commentRangeStart w:id="10"/>
+        </w:sdtContent>
+      </w:sdt>
+      <w:r>
+        <w:rPr>
+          <w:rFonts w:ascii="Times New Roman" w:cs="Times New Roman" w:eastAsia="Times New Roman" w:hAnsi="Times New Roman"/>
+          <w:rtl w:val="0"/>
+        </w:rPr>
+        <w:t xml:space="preserve"> Elementy te nazywane są węzłami</w:t>
+      </w:r>
+      <w:commentRangeEnd w:id="9"/>
+      <w:r>
+        <w:commentReference w:id="9"/>
+      </w:r>
+      <w:commentRangeEnd w:id="10"/>
+      <w:r>
+        <w:commentReference w:id="10"/>
+      </w:r>
+      <w:r>
+        <w:rPr>
+          <w:rFonts w:ascii="Times New Roman" w:cs="Times New Roman" w:eastAsia="Times New Roman" w:hAnsi="Times New Roman"/>
+          <w:rtl w:val="0"/>
+        </w:rPr>
+        <w:t xml:space="preserve"> bądź komórkami(cell). Węzły są połączone kanałami komunikacyjnymi, które zwykle przenoszą dane liczbowe. Rozmieszczone są na wybranej liczbie warstw. Liczbę warstw oraz rozmieszczenie węzłów określa struktura sieci. Do każdego węzła przypisana jest waga. O</w:t>
+      </w:r>
+      <w:sdt>
+        <w:sdtPr>
+          <w:tag w:val="goog_rdk_11"/>
+        </w:sdtPr>
+        <w:sdtContent>
+          <w:commentRangeStart w:id="11"/>
+        </w:sdtContent>
+      </w:sdt>
+      <w:r>
+        <w:rPr>
+          <w:rFonts w:ascii="Times New Roman" w:cs="Times New Roman" w:eastAsia="Times New Roman" w:hAnsi="Times New Roman"/>
+          <w:rtl w:val="0"/>
+        </w:rPr>
+        <w:t xml:space="preserve">dpowiada ona za </w:t>
+      </w:r>
+      <w:commentRangeEnd w:id="11"/>
+      <w:r>
+        <w:commentReference w:id="11"/>
+      </w:r>
+      <w:r>
+        <w:rPr>
+          <w:rtl w:val="0"/>
+        </w:rPr>
+      </w:r>
+    </w:p>
+    <w:p>
+      <w:pPr>
+        <w:widowControl w:val="1"/>
+        <w:spacing w:line="360" w:lineRule="auto"/>
+        <w:ind w:firstLine="720"/>
+        <w:jc w:val="both"/>
+        <w:rPr>
+          <w:rFonts w:ascii="Times New Roman" w:cs="Times New Roman" w:eastAsia="Times New Roman" w:hAnsi="Times New Roman"/>
+        </w:rPr>
+      </w:pPr>
+      <w:r>
+        <w:rPr>
+          <w:rtl w:val="0"/>
+        </w:rPr>
+      </w:r>
+    </w:p>
+    <w:p>
+      <w:pPr>
+        <w:widowControl w:val="1"/>
+        <w:spacing w:line="360" w:lineRule="auto"/>
+        <w:ind w:firstLine="720"/>
+        <w:jc w:val="both"/>
+        <w:rPr>
+          <w:rFonts w:ascii="Times New Roman" w:cs="Times New Roman" w:eastAsia="Times New Roman" w:hAnsi="Times New Roman"/>
+        </w:rPr>
+      </w:pPr>
+      <w:r>
+        <w:rPr>
+          <w:rtl w:val="0"/>
+        </w:rPr>
+      </w:r>
+    </w:p>
+    <w:p>
+      <w:pPr>
+        <w:widowControl w:val="1"/>
+        <w:spacing w:line="360" w:lineRule="auto"/>
+        <w:ind w:firstLine="720"/>
+        <w:jc w:val="both"/>
+        <w:rPr>
+          <w:rFonts w:ascii="Times New Roman" w:cs="Times New Roman" w:eastAsia="Times New Roman" w:hAnsi="Times New Roman"/>
+        </w:rPr>
       </w:pPr>
       <w:r>
         <w:rPr>
@@ -4056,6 +4356,62 @@
           <w:rtl w:val="0"/>
         </w:rPr>
         <w:t xml:space="preserve">Sztuczne sieci neuronowe uczą się podczas procesu nazwanego treningiem. Trening polega na pokazywaniu sieci ogromnej liczby przykładów uczących w celu dopasowania wag.</w:t>
+      </w:r>
+    </w:p>
+    <w:p>
+      <w:pPr>
+        <w:widowControl w:val="1"/>
+        <w:spacing w:line="360" w:lineRule="auto"/>
+        <w:ind w:firstLine="720"/>
+        <w:jc w:val="both"/>
+        <w:rPr>
+          <w:rFonts w:ascii="Times New Roman" w:cs="Times New Roman" w:eastAsia="Times New Roman" w:hAnsi="Times New Roman"/>
+        </w:rPr>
+      </w:pPr>
+      <w:r>
+        <w:rPr>
+          <w:rtl w:val="0"/>
+        </w:rPr>
+      </w:r>
+    </w:p>
+    <w:p>
+      <w:pPr>
+        <w:widowControl w:val="1"/>
+        <w:spacing w:line="360" w:lineRule="auto"/>
+        <w:ind w:firstLine="720"/>
+        <w:jc w:val="both"/>
+        <w:rPr>
+          <w:rFonts w:ascii="Times New Roman" w:cs="Times New Roman" w:eastAsia="Times New Roman" w:hAnsi="Times New Roman"/>
+        </w:rPr>
+      </w:pPr>
+      <w:r>
+        <w:rPr>
+          <w:rtl w:val="0"/>
+        </w:rPr>
+      </w:r>
+    </w:p>
+    <w:p>
+      <w:pPr>
+        <w:widowControl w:val="1"/>
+        <w:spacing w:line="360" w:lineRule="auto"/>
+        <w:ind w:firstLine="720"/>
+        <w:jc w:val="both"/>
+        <w:rPr>
+          <w:rFonts w:ascii="Times New Roman" w:cs="Times New Roman" w:eastAsia="Times New Roman" w:hAnsi="Times New Roman"/>
+        </w:rPr>
+      </w:pPr>
+      <w:r>
+        <w:rPr>
+          <w:rFonts w:ascii="Times New Roman" w:cs="Times New Roman" w:eastAsia="Times New Roman" w:hAnsi="Times New Roman"/>
+          <w:rtl w:val="0"/>
+        </w:rPr>
+        <w:t xml:space="preserve">Overfitting - </w:t>
+      </w:r>
+      <w:r>
+        <w:rPr>
+          <w:rtl w:val="0"/>
+        </w:rPr>
+        <w:t xml:space="preserve">Polegającego na tym, że sieć zwiększa swoją dokładność(accuracy) na danych treningowych, lecz na nowych przykładach dokładność przewidywania spada.</w:t>
       </w:r>
       <w:r>
         <w:rPr>
@@ -4299,6 +4655,14 @@
       <w:pPr>
         <w:rPr/>
       </w:pPr>
+      <w:sdt>
+        <w:sdtPr>
+          <w:tag w:val="goog_rdk_12"/>
+        </w:sdtPr>
+        <w:sdtContent>
+          <w:commentRangeStart w:id="12"/>
+        </w:sdtContent>
+      </w:sdt>
       <w:r>
         <w:rPr/>
         <w:drawing>
@@ -4314,7 +4678,7 @@
                     <pic:cNvPicPr preferRelativeResize="0"/>
                   </pic:nvPicPr>
                   <pic:blipFill>
-                    <a:blip r:embed="rId16"/>
+                    <a:blip r:embed="rId17"/>
                     <a:srcRect b="0" l="0" r="0" t="0"/>
                     <a:stretch>
                       <a:fillRect/>
@@ -4334,6 +4698,10 @@
           </wp:inline>
         </w:drawing>
       </w:r>
+      <w:commentRangeEnd w:id="12"/>
+      <w:r>
+        <w:commentReference w:id="12"/>
+      </w:r>
       <w:r>
         <w:rPr>
           <w:rtl w:val="0"/>
@@ -4562,18 +4930,18 @@
       </w:r>
       <w:sdt>
         <w:sdtPr>
-          <w:tag w:val="goog_rdk_9"/>
+          <w:tag w:val="goog_rdk_13"/>
         </w:sdtPr>
         <w:sdtContent>
-          <w:commentRangeStart w:id="9"/>
+          <w:commentRangeStart w:id="13"/>
         </w:sdtContent>
       </w:sdt>
       <w:sdt>
         <w:sdtPr>
-          <w:tag w:val="goog_rdk_10"/>
+          <w:tag w:val="goog_rdk_14"/>
         </w:sdtPr>
         <w:sdtContent>
-          <w:commentRangeStart w:id="10"/>
+          <w:commentRangeStart w:id="14"/>
         </w:sdtContent>
       </w:sdt>
       <w:r>
@@ -4582,13 +4950,13 @@
         </w:rPr>
         <w:t xml:space="preserve">Zostały one zaprojektowane, aby uniknąć tego problemu. Zapamiętywanie informacji  przez długi czas jest ich domyślnym zachowaniem. </w:t>
       </w:r>
-      <w:commentRangeEnd w:id="9"/>
-      <w:r>
-        <w:commentReference w:id="9"/>
-      </w:r>
-      <w:commentRangeEnd w:id="10"/>
-      <w:r>
-        <w:commentReference w:id="10"/>
+      <w:commentRangeEnd w:id="13"/>
+      <w:r>
+        <w:commentReference w:id="13"/>
+      </w:r>
+      <w:commentRangeEnd w:id="14"/>
+      <w:r>
+        <w:commentReference w:id="14"/>
       </w:r>
       <w:r>
         <w:rPr>
@@ -4645,10 +5013,10 @@
       </w:pPr>
       <w:sdt>
         <w:sdtPr>
-          <w:tag w:val="goog_rdk_11"/>
+          <w:tag w:val="goog_rdk_15"/>
         </w:sdtPr>
         <w:sdtContent>
-          <w:commentRangeStart w:id="11"/>
+          <w:commentRangeStart w:id="15"/>
         </w:sdtContent>
       </w:sdt>
       <w:r>
@@ -4667,9 +5035,9 @@
       <w:pPr>
         <w:rPr/>
       </w:pPr>
-      <w:commentRangeEnd w:id="11"/>
-      <w:r>
-        <w:commentReference w:id="11"/>
+      <w:commentRangeEnd w:id="15"/>
+      <w:r>
+        <w:commentReference w:id="15"/>
       </w:r>
       <w:r>
         <w:rPr>
@@ -4747,16 +5115,16 @@
           <wp:inline distB="114300" distT="114300" distL="114300" distR="114300">
             <wp:extent cx="5580070" cy="5676900"/>
             <wp:effectExtent b="0" l="0" r="0" t="0"/>
-            <wp:docPr id="33" name="image9.png"/>
+            <wp:docPr id="33" name="image10.png"/>
             <a:graphic>
               <a:graphicData uri="http://schemas.openxmlformats.org/drawingml/2006/picture">
                 <pic:pic>
                   <pic:nvPicPr>
-                    <pic:cNvPr id="0" name="image9.png"/>
+                    <pic:cNvPr id="0" name="image10.png"/>
                     <pic:cNvPicPr preferRelativeResize="0"/>
                   </pic:nvPicPr>
                   <pic:blipFill>
-                    <a:blip r:embed="rId17"/>
+                    <a:blip r:embed="rId18"/>
                     <a:srcRect b="0" l="0" r="0" t="0"/>
                     <a:stretch>
                       <a:fillRect/>
@@ -4840,15 +5208,7 @@
           <w:rFonts w:ascii="Times New Roman" w:cs="Times New Roman" w:eastAsia="Times New Roman" w:hAnsi="Times New Roman"/>
         </w:rPr>
       </w:pPr>
-      <w:sdt>
-        <w:sdtPr>
-          <w:tag w:val="goog_rdk_12"/>
-        </w:sdtPr>
-        <w:sdtContent>
-          <w:commentRangeStart w:id="12"/>
-        </w:sdtContent>
-      </w:sdt>
-      <w:hyperlink r:id="rId18">
+      <w:hyperlink r:id="rId19">
         <w:r>
           <w:rPr>
             <w:rFonts w:ascii="Times New Roman" w:cs="Times New Roman" w:eastAsia="Times New Roman" w:hAnsi="Times New Roman"/>
@@ -4873,10 +5233,6 @@
         </w:rPr>
         <w:t xml:space="preserve">[3]</w:t>
       </w:r>
-      <w:commentRangeEnd w:id="12"/>
-      <w:r>
-        <w:commentReference w:id="12"/>
-      </w:r>
       <w:r>
         <w:rPr>
           <w:rFonts w:ascii="Times New Roman" w:cs="Times New Roman" w:eastAsia="Times New Roman" w:hAnsi="Times New Roman"/>
@@ -4884,7 +5240,7 @@
         </w:rPr>
         <w:t xml:space="preserve"> zawiera 300 obrazów i został przygotowany ręcznie przez autora </w:t>
       </w:r>
-      <w:hyperlink r:id="rId19">
+      <w:hyperlink r:id="rId20">
         <w:r>
           <w:rPr>
             <w:rFonts w:ascii="Times New Roman" w:cs="Times New Roman" w:eastAsia="Times New Roman" w:hAnsi="Times New Roman"/>
@@ -4900,7 +5256,84 @@
           <w:rFonts w:ascii="Times New Roman" w:cs="Times New Roman" w:eastAsia="Times New Roman" w:hAnsi="Times New Roman"/>
           <w:rtl w:val="0"/>
         </w:rPr>
-        <w:t xml:space="preserve">[4]. Zbiór danych powstał poprzez wykonanie wielu zrzutów ekranu z różnych stron dokumentów, a następnie oznaczenie tekstu  poprzez nałożenie maski. Do tego zadania zostało wykorzystane narzędzie do adnotacji pikseli. Piksele tekstu oraz tła otrzymały maski w innych kolorach, co pozwoliło na oddzielenie konturów tekstu od tła. Przykładowy zrzut ekranu przedstawia rys 3, a label danej przedstawia rys 4</w:t>
+        <w:t xml:space="preserve">[4]. Powstał poprzez wykonanie wielu zrzutów ekranu z różnych stron dokumentów, a następnie oznaczenie tekstu  poprzez nałożenie maski. Do tego zadania zostało wykorzystane narzędzie do adnotacji pikseli. Piksele tekstu oraz tła otrzymały maski w innych kolorach, co pozwoliło na oddzielenie konturów tekstu od tła. Przykładowy zrzut ekranu przedstawia rys 3, a etykietę(label) danej przedstawia rys 4</w:t>
+      </w:r>
+    </w:p>
+    <w:p>
+      <w:pPr>
+        <w:rPr>
+          <w:rFonts w:ascii="Times New Roman" w:cs="Times New Roman" w:eastAsia="Times New Roman" w:hAnsi="Times New Roman"/>
+        </w:rPr>
+      </w:pPr>
+      <w:r>
+        <w:rPr>
+          <w:rtl w:val="0"/>
+        </w:rPr>
+      </w:r>
+    </w:p>
+    <w:p>
+      <w:pPr>
+        <w:rPr>
+          <w:rFonts w:ascii="Times New Roman" w:cs="Times New Roman" w:eastAsia="Times New Roman" w:hAnsi="Times New Roman"/>
+        </w:rPr>
+      </w:pPr>
+      <w:sdt>
+        <w:sdtPr>
+          <w:tag w:val="goog_rdk_16"/>
+        </w:sdtPr>
+        <w:sdtContent>
+          <w:commentRangeStart w:id="16"/>
+        </w:sdtContent>
+      </w:sdt>
+      <w:hyperlink r:id="rId21">
+        <w:r>
+          <w:rPr>
+            <w:rFonts w:ascii="Times New Roman" w:cs="Times New Roman" w:eastAsia="Times New Roman" w:hAnsi="Times New Roman"/>
+            <w:color w:val="1155cc"/>
+            <w:u w:val="single"/>
+          </w:rPr>
+          <w:drawing>
+            <wp:inline distB="114300" distT="114300" distL="114300" distR="114300">
+              <wp:extent cx="5580070" cy="2616200"/>
+              <wp:effectExtent b="0" l="0" r="0" t="0"/>
+              <wp:docPr id="30" name="image3.jpg"/>
+              <a:graphic>
+                <a:graphicData uri="http://schemas.openxmlformats.org/drawingml/2006/picture">
+                  <pic:pic>
+                    <pic:nvPicPr>
+                      <pic:cNvPr id="0" name="image3.jpg"/>
+                      <pic:cNvPicPr preferRelativeResize="0"/>
+                    </pic:nvPicPr>
+                    <pic:blipFill>
+                      <a:blip r:embed="rId22"/>
+                      <a:srcRect b="0" l="0" r="0" t="0"/>
+                      <a:stretch>
+                        <a:fillRect/>
+                      </a:stretch>
+                    </pic:blipFill>
+                    <pic:spPr>
+                      <a:xfrm>
+                        <a:off x="0" y="0"/>
+                        <a:ext cx="5580070" cy="2616200"/>
+                      </a:xfrm>
+                      <a:prstGeom prst="rect"/>
+                      <a:ln/>
+                    </pic:spPr>
+                  </pic:pic>
+                </a:graphicData>
+              </a:graphic>
+            </wp:inline>
+          </w:drawing>
+        </w:r>
+      </w:hyperlink>
+      <w:commentRangeEnd w:id="16"/>
+      <w:r>
+        <w:commentReference w:id="16"/>
+      </w:r>
+      <w:r>
+        <w:rPr>
+          <w:rtl w:val="0"/>
+        </w:rPr>
       </w:r>
     </w:p>
     <w:p>
@@ -4929,16 +5362,16 @@
           <wp:inline distB="114300" distT="114300" distL="114300" distR="114300">
             <wp:extent cx="5580070" cy="2616200"/>
             <wp:effectExtent b="0" l="0" r="0" t="0"/>
-            <wp:docPr id="30" name="image4.jpg"/>
+            <wp:docPr id="29" name="image4.png"/>
             <a:graphic>
               <a:graphicData uri="http://schemas.openxmlformats.org/drawingml/2006/picture">
                 <pic:pic>
                   <pic:nvPicPr>
-                    <pic:cNvPr id="0" name="image4.jpg"/>
+                    <pic:cNvPr id="0" name="image4.png"/>
                     <pic:cNvPicPr preferRelativeResize="0"/>
                   </pic:nvPicPr>
                   <pic:blipFill>
-                    <a:blip r:embed="rId20"/>
+                    <a:blip r:embed="rId23"/>
                     <a:srcRect b="0" l="0" r="0" t="0"/>
                     <a:stretch>
                       <a:fillRect/>
@@ -4966,67 +5399,6 @@
     </w:p>
     <w:p>
       <w:pPr>
-        <w:rPr>
-          <w:rFonts w:ascii="Times New Roman" w:cs="Times New Roman" w:eastAsia="Times New Roman" w:hAnsi="Times New Roman"/>
-        </w:rPr>
-      </w:pPr>
-      <w:r>
-        <w:rPr>
-          <w:rtl w:val="0"/>
-        </w:rPr>
-      </w:r>
-    </w:p>
-    <w:p>
-      <w:pPr>
-        <w:rPr>
-          <w:rFonts w:ascii="Times New Roman" w:cs="Times New Roman" w:eastAsia="Times New Roman" w:hAnsi="Times New Roman"/>
-        </w:rPr>
-      </w:pPr>
-      <w:r>
-        <w:rPr>
-          <w:rFonts w:ascii="Times New Roman" w:cs="Times New Roman" w:eastAsia="Times New Roman" w:hAnsi="Times New Roman"/>
-        </w:rPr>
-        <w:drawing>
-          <wp:inline distB="114300" distT="114300" distL="114300" distR="114300">
-            <wp:extent cx="5580070" cy="2616200"/>
-            <wp:effectExtent b="0" l="0" r="0" t="0"/>
-            <wp:docPr id="29" name="image6.png"/>
-            <a:graphic>
-              <a:graphicData uri="http://schemas.openxmlformats.org/drawingml/2006/picture">
-                <pic:pic>
-                  <pic:nvPicPr>
-                    <pic:cNvPr id="0" name="image6.png"/>
-                    <pic:cNvPicPr preferRelativeResize="0"/>
-                  </pic:nvPicPr>
-                  <pic:blipFill>
-                    <a:blip r:embed="rId21"/>
-                    <a:srcRect b="0" l="0" r="0" t="0"/>
-                    <a:stretch>
-                      <a:fillRect/>
-                    </a:stretch>
-                  </pic:blipFill>
-                  <pic:spPr>
-                    <a:xfrm>
-                      <a:off x="0" y="0"/>
-                      <a:ext cx="5580070" cy="2616200"/>
-                    </a:xfrm>
-                    <a:prstGeom prst="rect"/>
-                    <a:ln/>
-                  </pic:spPr>
-                </pic:pic>
-              </a:graphicData>
-            </a:graphic>
-          </wp:inline>
-        </w:drawing>
-      </w:r>
-      <w:r>
-        <w:rPr>
-          <w:rtl w:val="0"/>
-        </w:rPr>
-      </w:r>
-    </w:p>
-    <w:p>
-      <w:pPr>
         <w:ind w:firstLine="720"/>
         <w:rPr>
           <w:rFonts w:ascii="Times New Roman" w:cs="Times New Roman" w:eastAsia="Times New Roman" w:hAnsi="Times New Roman"/>
@@ -5058,65 +5430,281 @@
     </w:p>
     <w:p>
       <w:pPr>
-        <w:rPr/>
-      </w:pPr>
-      <w:r>
-        <w:rPr>
-          <w:rtl w:val="0"/>
-        </w:rPr>
-        <w:t xml:space="preserve">Jako pierwszą metodę zastosowałem konwersję kałów kolorów z RGB na odcień szarości(grayscale). Następnie zmieniłem wielkości obrazu, tak aby pasowały do rozmiaru wejściowego sieci 512x512. Zmiana wielkości obrazu została wykonana poprzez dodanie paddingu, a nie przeskalowanie obrazu w celu zachowania proporcji wielkości liter.</w:t>
-      </w:r>
-    </w:p>
-    <w:p>
-      <w:pPr>
-        <w:rPr/>
-      </w:pPr>
-      <w:r>
-        <w:rPr>
-          <w:rtl w:val="0"/>
-        </w:rPr>
-        <w:t xml:space="preserve">Jako ostatni proces preprocessingu zastosowałem odwróconą binaryzację obrazu, którą wykonuje w generatorze wsadowym(batch generator).</w:t>
-      </w:r>
-    </w:p>
-    <w:p>
-      <w:pPr>
-        <w:rPr/>
-      </w:pPr>
-      <w:r>
-        <w:rPr>
-          <w:rtl w:val="0"/>
-        </w:rPr>
-      </w:r>
-    </w:p>
-    <w:p>
-      <w:pPr>
-        <w:rPr/>
-      </w:pPr>
-      <w:r>
-        <w:rPr>
-          <w:rtl w:val="0"/>
-        </w:rPr>
-      </w:r>
-    </w:p>
-    <w:p>
-      <w:pPr>
-        <w:rPr/>
-      </w:pPr>
-      <w:r>
-        <w:rPr>
-          <w:rtl w:val="0"/>
-        </w:rPr>
-      </w:r>
-    </w:p>
-    <w:p>
-      <w:pPr>
-        <w:rPr/>
-      </w:pPr>
-      <w:r>
-        <w:rPr>
-          <w:rtl w:val="0"/>
-        </w:rPr>
-        <w:t xml:space="preserve">Na końcu przed samym wprowadzeniem danych  do sieci dzielę wszystkie je na 75% danych testowych i 25% danych walidacyjnych.</w:t>
+        <w:rPr>
+          <w:rFonts w:ascii="Times New Roman" w:cs="Times New Roman" w:eastAsia="Times New Roman" w:hAnsi="Times New Roman"/>
+        </w:rPr>
+      </w:pPr>
+      <w:r>
+        <w:rPr>
+          <w:rFonts w:ascii="Times New Roman" w:cs="Times New Roman" w:eastAsia="Times New Roman" w:hAnsi="Times New Roman"/>
+          <w:rtl w:val="0"/>
+        </w:rPr>
+        <w:t xml:space="preserve">Dane podawane są do modelu poprzez funkcję generatora wsadowego(batch generator), wobec czego cały preprocessing odbywa się w środku tej funkcji.</w:t>
+      </w:r>
+    </w:p>
+    <w:p>
+      <w:pPr>
+        <w:rPr>
+          <w:rFonts w:ascii="Times New Roman" w:cs="Times New Roman" w:eastAsia="Times New Roman" w:hAnsi="Times New Roman"/>
+        </w:rPr>
+      </w:pPr>
+      <w:r>
+        <w:rPr>
+          <w:rFonts w:ascii="Times New Roman" w:cs="Times New Roman" w:eastAsia="Times New Roman" w:hAnsi="Times New Roman"/>
+          <w:rtl w:val="0"/>
+        </w:rPr>
+        <w:t xml:space="preserve">Jako pierwszą metodę już podczas samego wczytywania obrazu za pomocą biblioteki </w:t>
+      </w:r>
+      <w:hyperlink r:id="rId24">
+        <w:r>
+          <w:rPr>
+            <w:rFonts w:ascii="Times New Roman" w:cs="Times New Roman" w:eastAsia="Times New Roman" w:hAnsi="Times New Roman"/>
+            <w:color w:val="1155cc"/>
+            <w:u w:val="single"/>
+            <w:rtl w:val="0"/>
+          </w:rPr>
+          <w:t xml:space="preserve">OpenCV</w:t>
+        </w:r>
+      </w:hyperlink>
+      <w:r>
+        <w:rPr>
+          <w:rFonts w:ascii="Times New Roman" w:cs="Times New Roman" w:eastAsia="Times New Roman" w:hAnsi="Times New Roman"/>
+          <w:rtl w:val="0"/>
+        </w:rPr>
+        <w:t xml:space="preserve"> zastosowano k</w:t>
+      </w:r>
+      <w:sdt>
+        <w:sdtPr>
+          <w:tag w:val="goog_rdk_17"/>
+        </w:sdtPr>
+        <w:sdtContent>
+          <w:commentRangeStart w:id="17"/>
+        </w:sdtContent>
+      </w:sdt>
+      <w:r>
+        <w:rPr>
+          <w:rFonts w:ascii="Times New Roman" w:cs="Times New Roman" w:eastAsia="Times New Roman" w:hAnsi="Times New Roman"/>
+          <w:rtl w:val="0"/>
+        </w:rPr>
+        <w:t xml:space="preserve">onwersję kanałów kolorów </w:t>
+      </w:r>
+      <w:commentRangeEnd w:id="17"/>
+      <w:r>
+        <w:commentReference w:id="17"/>
+      </w:r>
+      <w:r>
+        <w:rPr>
+          <w:rFonts w:ascii="Times New Roman" w:cs="Times New Roman" w:eastAsia="Times New Roman" w:hAnsi="Times New Roman"/>
+          <w:rtl w:val="0"/>
+        </w:rPr>
+        <w:t xml:space="preserve">z RGB na </w:t>
+      </w:r>
+      <w:r>
+        <w:rPr>
+          <w:rFonts w:ascii="Times New Roman" w:cs="Times New Roman" w:eastAsia="Times New Roman" w:hAnsi="Times New Roman"/>
+          <w:b w:val="1"/>
+          <w:rtl w:val="0"/>
+        </w:rPr>
+        <w:t xml:space="preserve">odcienie szarości</w:t>
+      </w:r>
+      <w:r>
+        <w:rPr>
+          <w:rFonts w:ascii="Times New Roman" w:cs="Times New Roman" w:eastAsia="Times New Roman" w:hAnsi="Times New Roman"/>
+          <w:rtl w:val="0"/>
+        </w:rPr>
+        <w:t xml:space="preserve">(grayscale). Następnie zastosowano odwróconą binaryzację obrazu:</w:t>
+      </w:r>
+    </w:p>
+    <w:p>
+      <w:pPr>
+        <w:rPr/>
+      </w:pPr>
+      <w:r>
+        <w:rPr>
+          <w:rtl w:val="0"/>
+        </w:rPr>
+      </w:r>
+    </w:p>
+    <w:p>
+      <w:pPr>
+        <w:widowControl w:val="1"/>
+        <w:pBdr>
+          <w:top w:color="000000" w:space="1" w:sz="4" w:val="single"/>
+          <w:left w:color="000000" w:space="1" w:sz="4" w:val="single"/>
+          <w:bottom w:color="000000" w:space="1" w:sz="4" w:val="single"/>
+          <w:right w:color="000000" w:space="1" w:sz="4" w:val="single"/>
+        </w:pBdr>
+        <w:shd w:fill="e6e6e6" w:val="clear"/>
+        <w:spacing w:line="360" w:lineRule="auto"/>
+        <w:ind w:left="720" w:firstLine="0"/>
+        <w:jc w:val="both"/>
+        <w:rPr>
+          <w:rFonts w:ascii="Courier" w:cs="Courier" w:eastAsia="Courier" w:hAnsi="Courier"/>
+          <w:b w:val="1"/>
+          <w:sz w:val="22"/>
+          <w:szCs w:val="22"/>
+        </w:rPr>
+      </w:pPr>
+      <w:r>
+        <w:rPr>
+          <w:rFonts w:ascii="Courier" w:cs="Courier" w:eastAsia="Courier" w:hAnsi="Courier"/>
+          <w:b w:val="1"/>
+          <w:sz w:val="22"/>
+          <w:szCs w:val="22"/>
+          <w:rtl w:val="0"/>
+        </w:rPr>
+        <w:t xml:space="preserve">1</w:t>
+      </w:r>
+      <w:sdt>
+        <w:sdtPr>
+          <w:tag w:val="goog_rdk_18"/>
+        </w:sdtPr>
+        <w:sdtContent>
+          <w:commentRangeStart w:id="18"/>
+        </w:sdtContent>
+      </w:sdt>
+      <w:r>
+        <w:rPr>
+          <w:rFonts w:ascii="Courier" w:cs="Courier" w:eastAsia="Courier" w:hAnsi="Courier"/>
+          <w:b w:val="1"/>
+          <w:sz w:val="22"/>
+          <w:szCs w:val="22"/>
+          <w:rtl w:val="0"/>
+        </w:rPr>
+        <w:t xml:space="preserve">ret,img=cv2.threshold(img,150,255,cv2.THRESH_BINARY_INV)</w:t>
+      </w:r>
+      <w:commentRangeEnd w:id="18"/>
+      <w:r>
+        <w:commentReference w:id="18"/>
+      </w:r>
+      <w:r>
+        <w:rPr>
+          <w:rtl w:val="0"/>
+        </w:rPr>
+      </w:r>
+    </w:p>
+    <w:p>
+      <w:pPr>
+        <w:widowControl w:val="1"/>
+        <w:spacing w:line="360" w:lineRule="auto"/>
+        <w:jc w:val="both"/>
+        <w:rPr>
+          <w:rFonts w:ascii="Times New Roman" w:cs="Times New Roman" w:eastAsia="Times New Roman" w:hAnsi="Times New Roman"/>
+        </w:rPr>
+      </w:pPr>
+      <w:r>
+        <w:rPr>
+          <w:rtl w:val="0"/>
+        </w:rPr>
+      </w:r>
+    </w:p>
+    <w:p>
+      <w:pPr>
+        <w:rPr>
+          <w:rFonts w:ascii="Times New Roman" w:cs="Times New Roman" w:eastAsia="Times New Roman" w:hAnsi="Times New Roman"/>
+        </w:rPr>
+      </w:pPr>
+      <w:r>
+        <w:rPr>
+          <w:rtl w:val="0"/>
+        </w:rPr>
+      </w:r>
+    </w:p>
+    <w:p>
+      <w:pPr>
+        <w:rPr/>
+      </w:pPr>
+      <w:r>
+        <w:rPr>
+          <w:rtl w:val="0"/>
+        </w:rPr>
+        <w:t xml:space="preserve">Następnym etapem wstępnego przetwarzania danych było </w:t>
+      </w:r>
+      <w:r>
+        <w:rPr>
+          <w:b w:val="1"/>
+          <w:rtl w:val="0"/>
+        </w:rPr>
+        <w:t xml:space="preserve">zmienienie wielkości</w:t>
+      </w:r>
+      <w:r>
+        <w:rPr>
+          <w:rtl w:val="0"/>
+        </w:rPr>
+        <w:t xml:space="preserve"> obrazów,  tak aby pasowały do rozmiaru wejściowego sieci 512 na 512 pikseli. </w:t>
+      </w:r>
+    </w:p>
+    <w:p>
+      <w:pPr>
+        <w:rPr/>
+      </w:pPr>
+      <w:r>
+        <w:rPr>
+          <w:rtl w:val="0"/>
+        </w:rPr>
+        <w:t xml:space="preserve">Kolejnym etapem było usunięcie wymiaru i znormalizowanie obrazu;</w:t>
+      </w:r>
+    </w:p>
+    <w:p>
+      <w:pPr>
+        <w:rPr/>
+      </w:pPr>
+      <w:r>
+        <w:rPr>
+          <w:rtl w:val="0"/>
+        </w:rPr>
+      </w:r>
+    </w:p>
+    <w:p>
+      <w:pPr>
+        <w:rPr/>
+      </w:pPr>
+      <w:r>
+        <w:rPr>
+          <w:rtl w:val="0"/>
+        </w:rPr>
+        <w:t xml:space="preserve">Następnie następuje preprocessing labeli. Funkcja get_segmented_img wykonuje całe zadanie i zwraca gotowy tensor. W środku funkcji następuje przeskalowanie maski w taki sam sposób jak obrazu x  oraz usunięcie wymiarów.  Potem labele uzupełniane są zerami w pustych miejscach, aby zapewnić wymagany rozmiar.</w:t>
+      </w:r>
+    </w:p>
+    <w:p>
+      <w:pPr>
+        <w:rPr/>
+      </w:pPr>
+      <w:r>
+        <w:rPr>
+          <w:rtl w:val="0"/>
+        </w:rPr>
+      </w:r>
+    </w:p>
+    <w:p>
+      <w:pPr>
+        <w:rPr/>
+      </w:pPr>
+      <w:r>
+        <w:rPr>
+          <w:rtl w:val="0"/>
+        </w:rPr>
+      </w:r>
+    </w:p>
+    <w:p>
+      <w:pPr>
+        <w:rPr/>
+      </w:pPr>
+      <w:r>
+        <w:rPr>
+          <w:rtl w:val="0"/>
+        </w:rPr>
+      </w:r>
+    </w:p>
+    <w:p>
+      <w:pPr>
+        <w:rPr/>
+      </w:pPr>
+      <w:r>
+        <w:rPr>
+          <w:rtl w:val="0"/>
+        </w:rPr>
+        <w:t xml:space="preserve">Na końcu  dzielę zbiór danych  na 75% danych testowych i 25% danych walidacyjnych.</w:t>
       </w:r>
     </w:p>
     <w:p>
@@ -5138,10 +5726,10 @@
       </w:r>
       <w:sdt>
         <w:sdtPr>
-          <w:tag w:val="goog_rdk_13"/>
+          <w:tag w:val="goog_rdk_19"/>
         </w:sdtPr>
         <w:sdtContent>
-          <w:commentRangeStart w:id="13"/>
+          <w:commentRangeStart w:id="19"/>
         </w:sdtContent>
       </w:sdt>
       <w:r>
@@ -5150,27 +5738,27 @@
         </w:rPr>
         <w:t xml:space="preserve">implementacyjne</w:t>
       </w:r>
-      <w:commentRangeEnd w:id="13"/>
-      <w:r>
-        <w:commentReference w:id="13"/>
-      </w:r>
-      <w:r>
-        <w:rPr>
-          <w:rtl w:val="0"/>
-        </w:rPr>
-      </w:r>
-    </w:p>
-    <w:p>
-      <w:pPr>
-        <w:rPr/>
-      </w:pPr>
-      <w:r>
-        <w:rPr>
-          <w:rtl w:val="0"/>
-        </w:rPr>
-        <w:t xml:space="preserve">Wytrenowałem zaimplementowany model sieci U-Net w </w:t>
-      </w:r>
-      <w:hyperlink r:id="rId22">
+      <w:commentRangeEnd w:id="19"/>
+      <w:r>
+        <w:commentReference w:id="19"/>
+      </w:r>
+      <w:r>
+        <w:rPr>
+          <w:rtl w:val="0"/>
+        </w:rPr>
+      </w:r>
+    </w:p>
+    <w:p>
+      <w:pPr>
+        <w:rPr/>
+      </w:pPr>
+      <w:r>
+        <w:rPr>
+          <w:rtl w:val="0"/>
+        </w:rPr>
+        <w:t xml:space="preserve">Wytrenowałem model architektury U-Net zaimplementowany w </w:t>
+      </w:r>
+      <w:hyperlink r:id="rId25">
         <w:r>
           <w:rPr>
             <w:color w:val="1155cc"/>
@@ -5199,7 +5787,9 @@
     </w:p>
     <w:p>
       <w:pPr>
-        <w:rPr/>
+        <w:rPr>
+          <w:rFonts w:ascii="Times New Roman" w:cs="Times New Roman" w:eastAsia="Times New Roman" w:hAnsi="Times New Roman"/>
+        </w:rPr>
       </w:pPr>
       <w:r>
         <w:rPr>
@@ -5207,180 +5797,345 @@
         </w:rPr>
         <w:t xml:space="preserve">Model podczas treningu wykorzystuje ModelCheckpoint z biblioteki keras.callbacks. Ustawiony jest w następujący sposób:</w:t>
       </w:r>
-    </w:p>
-    <w:p>
-      <w:pPr>
+      <w:r>
+        <w:rPr>
+          <w:rtl w:val="0"/>
+        </w:rPr>
+      </w:r>
+    </w:p>
+    <w:p>
+      <w:pPr>
+        <w:rPr/>
+      </w:pPr>
+      <w:r>
+        <w:rPr>
+          <w:rtl w:val="0"/>
+        </w:rPr>
+      </w:r>
+    </w:p>
+    <w:p>
+      <w:pPr>
+        <w:widowControl w:val="1"/>
+        <w:pBdr>
+          <w:top w:color="000000" w:space="1" w:sz="4" w:val="single"/>
+          <w:left w:color="000000" w:space="1" w:sz="4" w:val="single"/>
+          <w:bottom w:color="000000" w:space="1" w:sz="4" w:val="single"/>
+          <w:right w:color="000000" w:space="1" w:sz="4" w:val="single"/>
+        </w:pBdr>
+        <w:shd w:fill="e6e6e6" w:val="clear"/>
+        <w:spacing w:line="360" w:lineRule="auto"/>
+        <w:ind w:left="720" w:firstLine="0"/>
+        <w:jc w:val="both"/>
+        <w:rPr>
+          <w:rFonts w:ascii="Courier" w:cs="Courier" w:eastAsia="Courier" w:hAnsi="Courier"/>
+          <w:b w:val="1"/>
+          <w:sz w:val="22"/>
+          <w:szCs w:val="22"/>
+        </w:rPr>
+      </w:pPr>
+      <w:r>
         <w:rPr>
           <w:i w:val="1"/>
-        </w:rPr>
-      </w:pPr>
-      <w:r>
-        <w:rPr>
-          <w:i w:val="1"/>
           <w:rtl w:val="0"/>
         </w:rPr>
         <w:t xml:space="preserve">mc = ModelCheckpoint('weights{epoch:08d}.h5', save_weights_only=True, period=1)</w:t>
       </w:r>
-    </w:p>
-    <w:p>
-      <w:pPr>
-        <w:rPr/>
-      </w:pPr>
-      <w:r>
-        <w:rPr>
-          <w:rtl w:val="0"/>
-        </w:rPr>
-        <w:t xml:space="preserve">Zapewnia to zapisywanie wag sieci po zakończeniu każdej epoki pod nazwą weights{numer}.h5</w:t>
-      </w:r>
-    </w:p>
-    <w:p>
-      <w:pPr>
-        <w:rPr/>
-      </w:pPr>
-      <w:r>
-        <w:rPr>
-          <w:rtl w:val="0"/>
-        </w:rPr>
-      </w:r>
-    </w:p>
-    <w:p>
-      <w:pPr>
-        <w:rPr/>
-      </w:pPr>
-      <w:r>
-        <w:rPr>
-          <w:rtl w:val="0"/>
-        </w:rPr>
-        <w:t xml:space="preserve">Trenuję model za pomocą metody model.fit_generator() z następującymi parametrami:</w:t>
-      </w:r>
-    </w:p>
-    <w:p>
-      <w:pPr>
-        <w:rPr/>
-      </w:pPr>
-      <w:r>
-        <w:rPr>
-          <w:rtl w:val="0"/>
-        </w:rPr>
-        <w:t xml:space="preserve">liczba epok = 10</w:t>
-      </w:r>
-    </w:p>
-    <w:p>
-      <w:pPr>
-        <w:rPr/>
-      </w:pPr>
-      <w:r>
-        <w:rPr>
-          <w:rtl w:val="0"/>
-        </w:rPr>
-        <w:t xml:space="preserve">liczba kroków na epokę(seps per epoch ) = 1000</w:t>
-      </w:r>
-    </w:p>
-    <w:p>
-      <w:pPr>
-        <w:rPr/>
-      </w:pPr>
-      <w:r>
-        <w:rPr>
-          <w:rtl w:val="0"/>
-        </w:rPr>
-        <w:t xml:space="preserve">dane walidacyjne(validation data) = batch_generator(file_test,2,2)</w:t>
-      </w:r>
-    </w:p>
-    <w:p>
-      <w:pPr>
-        <w:rPr/>
-      </w:pPr>
-      <w:r>
-        <w:rPr>
-          <w:rtl w:val="0"/>
-        </w:rPr>
-        <w:t xml:space="preserve">liczba kroków walidacyjnych(validation steps) = 400</w:t>
-      </w:r>
-    </w:p>
-    <w:p>
-      <w:pPr>
-        <w:rPr/>
-      </w:pPr>
-      <w:r>
-        <w:rPr>
-          <w:rtl w:val="0"/>
-        </w:rPr>
-      </w:r>
-    </w:p>
-    <w:p>
-      <w:pPr>
-        <w:rPr>
-          <w:i w:val="1"/>
-        </w:rPr>
-      </w:pPr>
-      <w:r>
-        <w:rPr>
-          <w:i w:val="1"/>
-          <w:rtl w:val="0"/>
-        </w:rPr>
-        <w:t xml:space="preserve">history=model.fit_generator(batch_generator(file_train,2,2),epochs=10,steps_per_epoch=1000,</w:t>
-      </w:r>
-    </w:p>
-    <w:p>
-      <w:pPr>
-        <w:rPr>
-          <w:i w:val="1"/>
-        </w:rPr>
-      </w:pPr>
-      <w:r>
-        <w:rPr>
-          <w:i w:val="1"/>
-          <w:rtl w:val="0"/>
-        </w:rPr>
-        <w:t xml:space="preserve">                    validation_data=batch_generator(file_test,2,2),</w:t>
-      </w:r>
-    </w:p>
-    <w:p>
-      <w:pPr>
-        <w:rPr>
-          <w:i w:val="1"/>
-        </w:rPr>
-      </w:pPr>
-      <w:r>
-        <w:rPr>
-          <w:i w:val="1"/>
-          <w:rtl w:val="0"/>
-        </w:rPr>
-        <w:t xml:space="preserve">                    validation_steps=400,callbacks=[mc],shuffle=1)</w:t>
-      </w:r>
-    </w:p>
-    <w:p>
-      <w:pPr>
-        <w:rPr/>
-      </w:pPr>
-      <w:r>
-        <w:rPr>
-          <w:rtl w:val="0"/>
-        </w:rPr>
-      </w:r>
-    </w:p>
-    <w:p>
-      <w:pPr>
-        <w:rPr/>
-      </w:pPr>
-      <w:r>
-        <w:rPr>
-          <w:rtl w:val="0"/>
-        </w:rPr>
-      </w:r>
-    </w:p>
-    <w:p>
-      <w:pPr>
-        <w:jc w:val="center"/>
-        <w:rPr/>
-      </w:pPr>
       <w:sdt>
         <w:sdtPr>
-          <w:tag w:val="goog_rdk_14"/>
+          <w:tag w:val="goog_rdk_20"/>
         </w:sdtPr>
         <w:sdtContent>
-          <w:commentRangeStart w:id="14"/>
+          <w:commentRangeStart w:id="20"/>
+        </w:sdtContent>
+      </w:sdt>
+      <w:r>
+        <w:rPr>
+          <w:rFonts w:ascii="Courier" w:cs="Courier" w:eastAsia="Courier" w:hAnsi="Courier"/>
+          <w:b w:val="1"/>
+          <w:sz w:val="22"/>
+          <w:szCs w:val="22"/>
+          <w:rtl w:val="0"/>
+        </w:rPr>
+        <w:t xml:space="preserve">)</w:t>
+      </w:r>
+      <w:commentRangeEnd w:id="20"/>
+      <w:r>
+        <w:commentReference w:id="20"/>
+      </w:r>
+      <w:r>
+        <w:rPr>
+          <w:rtl w:val="0"/>
+        </w:rPr>
+      </w:r>
+    </w:p>
+    <w:p>
+      <w:pPr>
+        <w:widowControl w:val="1"/>
+        <w:spacing w:line="360" w:lineRule="auto"/>
+        <w:jc w:val="both"/>
+        <w:rPr>
+          <w:rFonts w:ascii="Times New Roman" w:cs="Times New Roman" w:eastAsia="Times New Roman" w:hAnsi="Times New Roman"/>
+        </w:rPr>
+      </w:pPr>
+      <w:r>
+        <w:rPr>
+          <w:rtl w:val="0"/>
+        </w:rPr>
+      </w:r>
+    </w:p>
+    <w:p>
+      <w:pPr>
+        <w:rPr/>
+      </w:pPr>
+      <w:r>
+        <w:rPr>
+          <w:rtl w:val="0"/>
+        </w:rPr>
+      </w:r>
+    </w:p>
+    <w:p>
+      <w:pPr>
+        <w:rPr>
+          <w:i w:val="1"/>
+        </w:rPr>
+      </w:pPr>
+      <w:r>
+        <w:rPr>
+          <w:rtl w:val="0"/>
+        </w:rPr>
+      </w:r>
+    </w:p>
+    <w:p>
+      <w:pPr>
+        <w:rPr/>
+      </w:pPr>
+      <w:r>
+        <w:rPr>
+          <w:rtl w:val="0"/>
+        </w:rPr>
+        <w:t xml:space="preserve">Zapewnia to zapisywanie wag sieci po zakończeniu każdej epoki pod nazwą weights{numer}.h5</w:t>
+      </w:r>
+    </w:p>
+    <w:p>
+      <w:pPr>
+        <w:rPr/>
+      </w:pPr>
+      <w:r>
+        <w:rPr>
+          <w:rtl w:val="0"/>
+        </w:rPr>
+      </w:r>
+    </w:p>
+    <w:p>
+      <w:pPr>
+        <w:rPr/>
+      </w:pPr>
+      <w:r>
+        <w:rPr>
+          <w:rtl w:val="0"/>
+        </w:rPr>
+        <w:t xml:space="preserve">model.compile(optimizer = tf.keras.optimizers.Adam(lr = 1e-4), loss = 'binary_crossentropy', metrics = ['accuracy'])</w:t>
+      </w:r>
+    </w:p>
+    <w:p>
+      <w:pPr>
+        <w:rPr/>
+      </w:pPr>
+      <w:r>
+        <w:rPr>
+          <w:rtl w:val="0"/>
+        </w:rPr>
+      </w:r>
+    </w:p>
+    <w:p>
+      <w:pPr>
+        <w:rPr/>
+      </w:pPr>
+      <w:r>
+        <w:rPr>
+          <w:rtl w:val="0"/>
+        </w:rPr>
+      </w:r>
+    </w:p>
+    <w:p>
+      <w:pPr>
+        <w:rPr/>
+      </w:pPr>
+      <w:r>
+        <w:rPr>
+          <w:rtl w:val="0"/>
+        </w:rPr>
+      </w:r>
+    </w:p>
+    <w:p>
+      <w:pPr>
+        <w:rPr/>
+      </w:pPr>
+      <w:r>
+        <w:rPr>
+          <w:rtl w:val="0"/>
+        </w:rPr>
+        <w:t xml:space="preserve">Trenuję model za pomocą metody model.fit_generator() z następującymi parametrami:</w:t>
+      </w:r>
+    </w:p>
+    <w:p>
+      <w:pPr>
+        <w:rPr>
+          <w:b w:val="1"/>
+        </w:rPr>
+      </w:pPr>
+      <w:r>
+        <w:rPr>
+          <w:b w:val="1"/>
+          <w:rtl w:val="0"/>
+        </w:rPr>
+        <w:t xml:space="preserve">liczba epok = 10</w:t>
+      </w:r>
+    </w:p>
+    <w:p>
+      <w:pPr>
+        <w:rPr>
+          <w:b w:val="1"/>
+        </w:rPr>
+      </w:pPr>
+      <w:sdt>
+        <w:sdtPr>
+          <w:tag w:val="goog_rdk_21"/>
+        </w:sdtPr>
+        <w:sdtContent>
+          <w:commentRangeStart w:id="21"/>
+        </w:sdtContent>
+      </w:sdt>
+      <w:r>
+        <w:rPr>
+          <w:b w:val="1"/>
+          <w:rtl w:val="0"/>
+        </w:rPr>
+        <w:t xml:space="preserve">liczba kroków na epokę(seps per epoch ) = 1000</w:t>
+      </w:r>
+    </w:p>
+    <w:p>
+      <w:pPr>
+        <w:rPr>
+          <w:b w:val="1"/>
+        </w:rPr>
+      </w:pPr>
+      <w:r>
+        <w:rPr>
+          <w:b w:val="1"/>
+          <w:rtl w:val="0"/>
+        </w:rPr>
+        <w:t xml:space="preserve">dane wejściowe(train data) = batch_generator(file_train,2,2)</w:t>
+      </w:r>
+    </w:p>
+    <w:p>
+      <w:pPr>
+        <w:rPr>
+          <w:b w:val="1"/>
+        </w:rPr>
+      </w:pPr>
+      <w:r>
+        <w:rPr>
+          <w:b w:val="1"/>
+          <w:rtl w:val="0"/>
+        </w:rPr>
+        <w:t xml:space="preserve">dane walidacyjne(validation data) = batch_generator(file_test,2,2)</w:t>
+      </w:r>
+    </w:p>
+    <w:p>
+      <w:pPr>
+        <w:rPr>
+          <w:b w:val="1"/>
+        </w:rPr>
+      </w:pPr>
+      <w:r>
+        <w:rPr>
+          <w:b w:val="1"/>
+          <w:rtl w:val="0"/>
+        </w:rPr>
+        <w:t xml:space="preserve">liczba kroków walidacyjnych(validation steps) = 400</w:t>
+      </w:r>
+    </w:p>
+    <w:p>
+      <w:pPr>
+        <w:rPr>
+          <w:b w:val="1"/>
+        </w:rPr>
+      </w:pPr>
+      <w:r>
+        <w:rPr>
+          <w:b w:val="1"/>
+          <w:rtl w:val="0"/>
+        </w:rPr>
+        <w:t xml:space="preserve">callbacks=mc - wcześniej opisany ModelCheckpoint</w:t>
+      </w:r>
+      <w:commentRangeEnd w:id="21"/>
+      <w:r>
+        <w:commentReference w:id="21"/>
+      </w:r>
+      <w:r>
+        <w:rPr>
+          <w:rtl w:val="0"/>
+        </w:rPr>
+      </w:r>
+    </w:p>
+    <w:p>
+      <w:pPr>
+        <w:rPr>
+          <w:b w:val="1"/>
+        </w:rPr>
+      </w:pPr>
+      <w:r>
+        <w:rPr>
+          <w:b w:val="1"/>
+          <w:rtl w:val="0"/>
+        </w:rPr>
+        <w:t xml:space="preserve">shuffle=1</w:t>
+      </w:r>
+    </w:p>
+    <w:p>
+      <w:pPr>
+        <w:rPr>
+          <w:i w:val="1"/>
+        </w:rPr>
+      </w:pPr>
+      <w:r>
+        <w:rPr>
+          <w:rtl w:val="0"/>
+        </w:rPr>
+      </w:r>
+    </w:p>
+    <w:p>
+      <w:pPr>
+        <w:rPr/>
+      </w:pPr>
+      <w:r>
+        <w:rPr>
+          <w:rtl w:val="0"/>
+        </w:rPr>
+      </w:r>
+    </w:p>
+    <w:p>
+      <w:pPr>
+        <w:rPr/>
+      </w:pPr>
+      <w:r>
+        <w:rPr>
+          <w:rtl w:val="0"/>
+        </w:rPr>
+      </w:r>
+    </w:p>
+    <w:p>
+      <w:pPr>
+        <w:jc w:val="center"/>
+        <w:rPr/>
+      </w:pPr>
+      <w:sdt>
+        <w:sdtPr>
+          <w:tag w:val="goog_rdk_22"/>
+        </w:sdtPr>
+        <w:sdtContent>
+          <w:commentRangeStart w:id="22"/>
         </w:sdtContent>
       </w:sdt>
       <w:r>
@@ -5389,16 +6144,16 @@
           <wp:inline distB="114300" distT="114300" distL="114300" distR="114300">
             <wp:extent cx="4579593" cy="9411017"/>
             <wp:effectExtent b="0" l="0" r="0" t="0"/>
-            <wp:docPr id="36" name="image3.png"/>
+            <wp:docPr id="36" name="image5.png"/>
             <a:graphic>
               <a:graphicData uri="http://schemas.openxmlformats.org/drawingml/2006/picture">
                 <pic:pic>
                   <pic:nvPicPr>
-                    <pic:cNvPr id="0" name="image3.png"/>
+                    <pic:cNvPr id="0" name="image5.png"/>
                     <pic:cNvPicPr preferRelativeResize="0"/>
                   </pic:nvPicPr>
                   <pic:blipFill>
-                    <a:blip r:embed="rId23"/>
+                    <a:blip r:embed="rId26"/>
                     <a:srcRect b="0" l="0" r="0" t="0"/>
                     <a:stretch>
                       <a:fillRect/>
@@ -5418,27 +6173,27 @@
           </wp:inline>
         </w:drawing>
       </w:r>
-      <w:commentRangeEnd w:id="14"/>
-      <w:r>
-        <w:commentReference w:id="14"/>
-      </w:r>
-      <w:r>
-        <w:rPr>
-          <w:rtl w:val="0"/>
-        </w:rPr>
-      </w:r>
-    </w:p>
-    <w:p>
-      <w:pPr>
-        <w:rPr/>
-      </w:pPr>
-      <w:r>
-        <w:rPr>
-          <w:rtl w:val="0"/>
-        </w:rPr>
-        <w:t xml:space="preserve">Trenowałem sieć 10 epok. Studiując proces nauki i wykres przedstawiony na rysunku nr 3 łatwo zauważyć, że najlepsze wyniki sieć osiągnęła po 5 epoce. Wobec tego jako domyślne wybieram </w:t>
-      </w:r>
-      <w:hyperlink r:id="rId24">
+      <w:commentRangeEnd w:id="22"/>
+      <w:r>
+        <w:commentReference w:id="22"/>
+      </w:r>
+      <w:r>
+        <w:rPr>
+          <w:rtl w:val="0"/>
+        </w:rPr>
+      </w:r>
+    </w:p>
+    <w:p>
+      <w:pPr>
+        <w:rPr/>
+      </w:pPr>
+      <w:r>
+        <w:rPr>
+          <w:rtl w:val="0"/>
+        </w:rPr>
+        <w:t xml:space="preserve">Trenowałem sieć przez 10 epok. Studiując proces nauki i wykres przedstawiony na rysunku nr 3 łatwo zauważyć, że najlepsze wyniki sieć osiągnęła po 5 epoce. Wobec tego jako domyślne wybrałem </w:t>
+      </w:r>
+      <w:hyperlink r:id="rId27">
         <w:r>
           <w:rPr>
             <w:color w:val="1155cc"/>
@@ -5452,7 +6207,7 @@
         <w:rPr>
           <w:rtl w:val="0"/>
         </w:rPr>
-        <w:t xml:space="preserve">. Wszystkie następne epoki są książkowym przykładem przeuczenia sieci(overfitting). Polegającego na tym, że sieć zwiększa swoją dokładność(accuracy) na danych treningowych, lecz na nowych przykładach dokładność przewidywania spada.</w:t>
+        <w:t xml:space="preserve">. Wszystkie następne epoki są książkowym przykładem przeuczenia sieci(overfitting). </w:t>
       </w:r>
     </w:p>
     <w:p>
@@ -5465,16 +6220,16 @@
           <wp:inline distB="114300" distT="114300" distL="114300" distR="114300">
             <wp:extent cx="4114800" cy="2743200"/>
             <wp:effectExtent b="0" l="0" r="0" t="0"/>
-            <wp:docPr id="31" name="image5.png"/>
+            <wp:docPr id="31" name="image6.png"/>
             <a:graphic>
               <a:graphicData uri="http://schemas.openxmlformats.org/drawingml/2006/picture">
                 <pic:pic>
                   <pic:nvPicPr>
-                    <pic:cNvPr id="0" name="image5.png"/>
+                    <pic:cNvPr id="0" name="image6.png"/>
                     <pic:cNvPicPr preferRelativeResize="0"/>
                   </pic:nvPicPr>
                   <pic:blipFill>
-                    <a:blip r:embed="rId25"/>
+                    <a:blip r:embed="rId28"/>
                     <a:srcRect b="0" l="0" r="0" t="0"/>
                     <a:stretch>
                       <a:fillRect/>
@@ -5504,11 +6259,28 @@
       <w:pPr>
         <w:rPr/>
       </w:pPr>
+      <w:sdt>
+        <w:sdtPr>
+          <w:tag w:val="goog_rdk_23"/>
+        </w:sdtPr>
+        <w:sdtContent>
+          <w:commentRangeStart w:id="23"/>
+        </w:sdtContent>
+      </w:sdt>
       <w:r>
         <w:rPr>
           <w:rtl w:val="0"/>
         </w:rPr>
         <w:t xml:space="preserve">Następnie stworzony został skrypt ze zdefiniowaną funkcją o nazwie segment_into_lines , która przyjmuje adres do obrazu strony. Ta funkcja odczytuje plik w formacie skali szarości, a następnie dokonuje binaryzacji obrazu. Po binaryzacji zmienia rozmiar obrazu do 512x512, ponieważ jest to rozmiar wejściowy naszego modelu segmentacji linii. Następnie rozszerza wymiar w poprzek osi 0, aby uwzględnić wymiar wsadowy. Rozszerza również domyślnie wymiar wzdłuż osi kanału, ponieważ gdy obraz jest otwierany w formacie skali szarości, nie ma kanału koloru. Następnie przekazał go do modelu w celu przewidzenia maski segmentacji linii.</w:t>
+      </w:r>
+      <w:commentRangeEnd w:id="23"/>
+      <w:r>
+        <w:commentReference w:id="23"/>
+      </w:r>
+      <w:r>
+        <w:rPr>
+          <w:rtl w:val="0"/>
+        </w:rPr>
       </w:r>
     </w:p>
     <w:p>
@@ -5554,11 +6326,23 @@
         <w:jc w:val="center"/>
         <w:rPr/>
       </w:pPr>
+      <w:sdt>
+        <w:sdtPr>
+          <w:tag w:val="goog_rdk_24"/>
+        </w:sdtPr>
+        <w:sdtContent>
+          <w:commentRangeStart w:id="24"/>
+        </w:sdtContent>
+      </w:sdt>
       <w:r>
         <w:rPr>
           <w:rtl w:val="0"/>
         </w:rPr>
         <w:t xml:space="preserve">Poniżej znajduje się wynik po uruchomieniu wywołania tej funkcji na stronie.</w:t>
+      </w:r>
+      <w:commentRangeEnd w:id="24"/>
+      <w:r>
+        <w:commentReference w:id="24"/>
       </w:r>
       <w:r>
         <w:rPr>
@@ -5605,7 +6389,7 @@
         <w:rPr>
           <w:rtl w:val="0"/>
         </w:rPr>
-        <w:t xml:space="preserve">Do wygenerowania zbioru danych w modelu segmentującym linie na wyrazy został wykorzystany poprzednio wyuczony model unet i poprzednio wykorzystany zbiór danych.</w:t>
+        <w:t xml:space="preserve">Do wygenerowania zbioru danych w modelu dzielącym linie na wyrazy został wykorzystany poprzednio wyuczony model unet i poprzednio wykorzystany zbiór danych.</w:t>
       </w:r>
     </w:p>
     <w:p>
@@ -5687,6 +6471,14 @@
       <w:pPr>
         <w:rPr/>
       </w:pPr>
+      <w:sdt>
+        <w:sdtPr>
+          <w:tag w:val="goog_rdk_25"/>
+        </w:sdtPr>
+        <w:sdtContent>
+          <w:commentRangeStart w:id="25"/>
+        </w:sdtContent>
+      </w:sdt>
       <w:r>
         <w:rPr>
           <w:rtl w:val="0"/>
@@ -5702,6 +6494,15 @@
           <w:rtl w:val="0"/>
         </w:rPr>
         <w:t xml:space="preserve">Następnym krokiem jest wykorzystanie skryptu napisanego w języku Python SegmentLine.py z zaimplementowaną funkcją segment_into_words, która zwraca wycięte wyrazy z obrazu wejściowego.</w:t>
+      </w:r>
+      <w:commentRangeEnd w:id="25"/>
+      <w:r>
+        <w:commentReference w:id="25"/>
+      </w:r>
+      <w:r>
+        <w:rPr>
+          <w:rtl w:val="0"/>
+        </w:rPr>
       </w:r>
     </w:p>
     <w:p>
@@ -5735,7 +6536,7 @@
                     <pic:cNvPicPr preferRelativeResize="0"/>
                   </pic:nvPicPr>
                   <pic:blipFill>
-                    <a:blip r:embed="rId26"/>
+                    <a:blip r:embed="rId29"/>
                     <a:srcRect b="0" l="0" r="0" t="0"/>
                     <a:stretch>
                       <a:fillRect/>
@@ -5797,10 +6598,10 @@
       </w:r>
       <w:sdt>
         <w:sdtPr>
-          <w:tag w:val="goog_rdk_15"/>
+          <w:tag w:val="goog_rdk_26"/>
         </w:sdtPr>
         <w:sdtContent>
-          <w:commentRangeStart w:id="15"/>
+          <w:commentRangeStart w:id="26"/>
         </w:sdtContent>
       </w:sdt>
       <w:r>
@@ -5813,33 +6614,57 @@
       <w:pPr>
         <w:rPr/>
       </w:pPr>
-      <w:commentRangeEnd w:id="15"/>
-      <w:r>
-        <w:commentReference w:id="15"/>
-      </w:r>
-      <w:r>
-        <w:rPr>
-          <w:rtl w:val="0"/>
-        </w:rPr>
-        <w:t xml:space="preserve">Zbiór danych wygenerowałem syntetycznie </w:t>
-      </w:r>
-      <w:hyperlink r:id="rId27">
+      <w:commentRangeEnd w:id="26"/>
+      <w:r>
+        <w:commentReference w:id="26"/>
+      </w:r>
+      <w:r>
+        <w:rPr>
+          <w:rtl w:val="0"/>
+        </w:rPr>
+        <w:t xml:space="preserve">Zbiór danych wygenerowałem syntetycznie pobranym </w:t>
+      </w:r>
+      <w:hyperlink r:id="rId30">
         <w:r>
           <w:rPr>
             <w:color w:val="1155cc"/>
             <w:u w:val="single"/>
             <w:rtl w:val="0"/>
           </w:rPr>
-          <w:t xml:space="preserve">zmodyfikowanym skryptem</w:t>
+          <w:t xml:space="preserve">skryptem</w:t>
         </w:r>
       </w:hyperlink>
       <w:r>
         <w:rPr>
           <w:rtl w:val="0"/>
         </w:rPr>
-        <w:t xml:space="preserve">. Dodałem do niego możliwość rotacji danych oraz zmieniłem parametry zmniejszając losowość wielu parametrów aby wygenerowany obraz miał mniej zaszumień(noises) i bardziej przypominał czysto zeskanowany dokument niż zdjęcie niskiej jakości. Kod zmienionego generatora można pobrać z mojego </w:t>
-      </w:r>
-      <w:hyperlink r:id="rId28">
+        <w:t xml:space="preserve">, który lekko zmodyfikowałem. </w:t>
+      </w:r>
+      <w:sdt>
+        <w:sdtPr>
+          <w:tag w:val="goog_rdk_27"/>
+        </w:sdtPr>
+        <w:sdtContent>
+          <w:commentRangeStart w:id="27"/>
+        </w:sdtContent>
+      </w:sdt>
+      <w:r>
+        <w:rPr>
+          <w:rtl w:val="0"/>
+        </w:rPr>
+        <w:t xml:space="preserve">Dodałem do niego możliwość rotacji danych</w:t>
+      </w:r>
+      <w:commentRangeEnd w:id="27"/>
+      <w:r>
+        <w:commentReference w:id="27"/>
+      </w:r>
+      <w:r>
+        <w:rPr>
+          <w:rtl w:val="0"/>
+        </w:rPr>
+        <w:t xml:space="preserve"> oraz zmieniłem ustawienia kilku parametrów zmniejszając losowość, aby wygenerowany obraz miał mniej zaszumień(noises) i bardziej przypominał czysto zeskanowany dokument niż zdjęcie niskiej jakości. Kod zmienionego generatora można pobrać z mojego </w:t>
+      </w:r>
+      <w:hyperlink r:id="rId31">
         <w:r>
           <w:rPr>
             <w:color w:val="1155cc"/>
@@ -5864,7 +6689,61 @@
         <w:rPr>
           <w:rtl w:val="0"/>
         </w:rPr>
-        <w:t xml:space="preserve">Generowane są dane o następujących parametrach:</w:t>
+        <w:t xml:space="preserve">Generator posiada następujące funkcje: </w:t>
+      </w:r>
+    </w:p>
+    <w:p>
+      <w:pPr>
+        <w:rPr/>
+      </w:pPr>
+      <w:r>
+        <w:rPr>
+          <w:rtl w:val="0"/>
+        </w:rPr>
+        <w:t xml:space="preserve">Generowanie tekstu na tłach podanych w folderze</w:t>
+      </w:r>
+    </w:p>
+    <w:p>
+      <w:pPr>
+        <w:rPr/>
+      </w:pPr>
+      <w:r>
+        <w:rPr>
+          <w:rtl w:val="0"/>
+        </w:rPr>
+        <w:t xml:space="preserve">Generowanie tekstu czcionkami podanymi w folderze</w:t>
+      </w:r>
+    </w:p>
+    <w:p>
+      <w:pPr>
+        <w:rPr/>
+      </w:pPr>
+      <w:r>
+        <w:rPr>
+          <w:rtl w:val="0"/>
+        </w:rPr>
+        <w:t xml:space="preserve">Nakładanie szarości</w:t>
+      </w:r>
+    </w:p>
+    <w:p>
+      <w:pPr>
+        <w:rPr/>
+      </w:pPr>
+      <w:r>
+        <w:rPr>
+          <w:rtl w:val="0"/>
+        </w:rPr>
+      </w:r>
+    </w:p>
+    <w:p>
+      <w:pPr>
+        <w:rPr/>
+      </w:pPr>
+      <w:r>
+        <w:rPr>
+          <w:rtl w:val="0"/>
+        </w:rPr>
+        <w:t xml:space="preserve">Dane treningowe zostały wygenerowane przy użyciu następujących ustawień generatora:</w:t>
       </w:r>
     </w:p>
     <w:p>
@@ -6236,7 +7115,7 @@
       <w:pPr>
         <w:numPr>
           <w:ilvl w:val="0"/>
-          <w:numId w:val="6"/>
+          <w:numId w:val="7"/>
         </w:numPr>
         <w:ind w:left="720" w:hanging="360"/>
         <w:rPr>
@@ -6255,7 +7134,7 @@
       <w:pPr>
         <w:numPr>
           <w:ilvl w:val="0"/>
-          <w:numId w:val="6"/>
+          <w:numId w:val="7"/>
         </w:numPr>
         <w:ind w:left="720" w:hanging="360"/>
         <w:rPr>
@@ -6274,7 +7153,7 @@
       <w:pPr>
         <w:numPr>
           <w:ilvl w:val="0"/>
-          <w:numId w:val="6"/>
+          <w:numId w:val="7"/>
         </w:numPr>
         <w:ind w:left="720" w:hanging="360"/>
         <w:rPr>
@@ -7185,7 +8064,7 @@
         </w:rPr>
         <w:t xml:space="preserve">Model wzorowany na </w:t>
       </w:r>
-      <w:hyperlink r:id="rId29">
+      <w:hyperlink r:id="rId32">
         <w:r>
           <w:rPr>
             <w:color w:val="1155cc"/>
@@ -7373,6 +8252,37 @@
     </w:p>
     <w:p>
       <w:pPr>
+        <w:rPr/>
+      </w:pPr>
+      <w:r>
+        <w:rPr>
+          <w:rtl w:val="0"/>
+        </w:rPr>
+      </w:r>
+    </w:p>
+    <w:p>
+      <w:pPr>
+        <w:rPr/>
+      </w:pPr>
+      <w:r>
+        <w:rPr>
+          <w:rtl w:val="0"/>
+        </w:rPr>
+      </w:r>
+    </w:p>
+    <w:p>
+      <w:pPr>
+        <w:rPr/>
+      </w:pPr>
+      <w:r>
+        <w:rPr>
+          <w:rtl w:val="0"/>
+        </w:rPr>
+        <w:t xml:space="preserve">Jako funkcje straty CTC</w:t>
+      </w:r>
+    </w:p>
+    <w:p>
+      <w:pPr>
         <w:pStyle w:val="Heading1"/>
         <w:numPr>
           <w:ilvl w:val="0"/>
@@ -7407,18 +8317,18 @@
       </w:r>
       <w:sdt>
         <w:sdtPr>
-          <w:tag w:val="goog_rdk_16"/>
+          <w:tag w:val="goog_rdk_28"/>
         </w:sdtPr>
         <w:sdtContent>
-          <w:commentRangeStart w:id="16"/>
+          <w:commentRangeStart w:id="28"/>
         </w:sdtContent>
       </w:sdt>
       <w:sdt>
         <w:sdtPr>
-          <w:tag w:val="goog_rdk_17"/>
+          <w:tag w:val="goog_rdk_29"/>
         </w:sdtPr>
         <w:sdtContent>
-          <w:commentRangeStart w:id="17"/>
+          <w:commentRangeStart w:id="29"/>
         </w:sdtContent>
       </w:sdt>
       <w:r>
@@ -7431,13 +8341,13 @@
       <w:pPr>
         <w:rPr/>
       </w:pPr>
-      <w:commentRangeEnd w:id="16"/>
-      <w:r>
-        <w:commentReference w:id="16"/>
-      </w:r>
-      <w:commentRangeEnd w:id="17"/>
-      <w:r>
-        <w:commentReference w:id="17"/>
+      <w:commentRangeEnd w:id="28"/>
+      <w:r>
+        <w:commentReference w:id="28"/>
+      </w:r>
+      <w:commentRangeEnd w:id="29"/>
+      <w:r>
+        <w:commentReference w:id="29"/>
       </w:r>
       <w:r>
         <w:rPr>
@@ -7476,7 +8386,7 @@
                     <pic:cNvPicPr preferRelativeResize="0"/>
                   </pic:nvPicPr>
                   <pic:blipFill>
-                    <a:blip r:embed="rId30"/>
+                    <a:blip r:embed="rId33"/>
                     <a:srcRect b="0" l="0" r="0" t="0"/>
                     <a:stretch>
                       <a:fillRect/>
@@ -7525,7 +8435,7 @@
         </w:rPr>
         <w:t xml:space="preserve">Test na Tesseract</w:t>
       </w:r>
-      <w:hyperlink r:id="rId31">
+      <w:hyperlink r:id="rId34">
         <w:r>
           <w:rPr>
             <w:color w:val="1155cc"/>
@@ -7546,6 +8456,45 @@
       <w:pPr>
         <w:rPr/>
       </w:pPr>
+      <w:sdt>
+        <w:sdtPr>
+          <w:tag w:val="goog_rdk_30"/>
+        </w:sdtPr>
+        <w:sdtContent>
+          <w:commentRangeStart w:id="30"/>
+        </w:sdtContent>
+      </w:sdt>
+      <w:r>
+        <w:rPr>
+          <w:rtl w:val="0"/>
+        </w:rPr>
+        <w:t xml:space="preserve">Wykorzystałem pytesseract </w:t>
+      </w:r>
+      <w:commentRangeEnd w:id="30"/>
+      <w:r>
+        <w:commentReference w:id="30"/>
+      </w:r>
+      <w:r>
+        <w:rPr>
+          <w:rtl w:val="0"/>
+        </w:rPr>
+        <w:t xml:space="preserve">który korzysta z tesseract w wersji 5.1.0</w:t>
+      </w:r>
+    </w:p>
+    <w:p>
+      <w:pPr>
+        <w:rPr/>
+      </w:pPr>
+      <w:r>
+        <w:rPr>
+          <w:rtl w:val="0"/>
+        </w:rPr>
+      </w:r>
+    </w:p>
+    <w:p>
+      <w:pPr>
+        <w:rPr/>
+      </w:pPr>
       <w:r>
         <w:rPr>
           <w:rtl w:val="0"/>
@@ -7607,7 +8556,9 @@
         <w:spacing w:line="360" w:lineRule="auto"/>
         <w:ind w:firstLine="567"/>
         <w:jc w:val="both"/>
-        <w:rPr/>
+        <w:rPr>
+          <w:rFonts w:ascii="Times New Roman" w:cs="Times New Roman" w:eastAsia="Times New Roman" w:hAnsi="Times New Roman"/>
+        </w:rPr>
       </w:pPr>
       <w:r>
         <w:rPr>
@@ -7616,9 +8567,125 @@
         </w:rPr>
         <w:t xml:space="preserve">Podsumowanie jest bratem bliźniakiem wstępu dopinającym całości pracy. Opisuje co zostało w pracy zrobione, podsumowuje osiągnięte cele lub udowodnione tezy. Powinno też zawierać konstruktywną krytykę przedstawionego rozwiązania, podawać pomysły na jego poprawę.</w:t>
       </w:r>
-      <w:r>
-        <w:br w:type="page"/>
-      </w:r>
+    </w:p>
+    <w:p>
+      <w:pPr>
+        <w:widowControl w:val="1"/>
+        <w:spacing w:line="360" w:lineRule="auto"/>
+        <w:ind w:firstLine="567"/>
+        <w:jc w:val="both"/>
+        <w:rPr>
+          <w:rFonts w:ascii="Times New Roman" w:cs="Times New Roman" w:eastAsia="Times New Roman" w:hAnsi="Times New Roman"/>
+        </w:rPr>
+      </w:pPr>
+      <w:r>
+        <w:rPr>
+          <w:rFonts w:ascii="Times New Roman" w:cs="Times New Roman" w:eastAsia="Times New Roman" w:hAnsi="Times New Roman"/>
+          <w:rtl w:val="0"/>
+        </w:rPr>
+        <w:t xml:space="preserve">Ogromne modele U-net nie są najlepszym rozwiązaniem problemu segmentacji obrazu. W celu poprawy wydajności można zastosować lżejsze modele detekcji tekstu jakim jest na przykład Differential Binarization. Ten model jest znacznie szybszy i został specjalnie zaprojektowany do rozpoznawania tekstu.</w:t>
+      </w:r>
+    </w:p>
+    <w:p>
+      <w:pPr>
+        <w:widowControl w:val="1"/>
+        <w:spacing w:line="360" w:lineRule="auto"/>
+        <w:ind w:firstLine="567"/>
+        <w:jc w:val="both"/>
+        <w:rPr>
+          <w:rFonts w:ascii="Times New Roman" w:cs="Times New Roman" w:eastAsia="Times New Roman" w:hAnsi="Times New Roman"/>
+        </w:rPr>
+      </w:pPr>
+      <w:r>
+        <w:rPr>
+          <w:rFonts w:ascii="Times New Roman" w:cs="Times New Roman" w:eastAsia="Times New Roman" w:hAnsi="Times New Roman"/>
+          <w:rtl w:val="0"/>
+        </w:rPr>
+        <w:t xml:space="preserve">Można zastosować lepszy generator danych niż wykorzystany. Można łatwo odnaleźć wiele generatorów danych nadających się do rozwiązania do tego problemu dostępnych na GitHub.</w:t>
+      </w:r>
+    </w:p>
+    <w:p>
+      <w:pPr>
+        <w:widowControl w:val="1"/>
+        <w:spacing w:line="360" w:lineRule="auto"/>
+        <w:ind w:firstLine="567"/>
+        <w:jc w:val="both"/>
+        <w:rPr>
+          <w:rFonts w:ascii="Times New Roman" w:cs="Times New Roman" w:eastAsia="Times New Roman" w:hAnsi="Times New Roman"/>
+        </w:rPr>
+      </w:pPr>
+      <w:r>
+        <w:rPr>
+          <w:rFonts w:ascii="Times New Roman" w:cs="Times New Roman" w:eastAsia="Times New Roman" w:hAnsi="Times New Roman"/>
+          <w:rtl w:val="0"/>
+        </w:rPr>
+        <w:t xml:space="preserve">Można zmieniać parametry sieci w celu odnalezienia ustawienia poprawiającego dokładność sieci. Zmniejszenie learning rate prawdopodobnie niewiele poprawiłoby skuteczność modelu.</w:t>
+      </w:r>
+    </w:p>
+    <w:p>
+      <w:pPr>
+        <w:widowControl w:val="1"/>
+        <w:spacing w:line="360" w:lineRule="auto"/>
+        <w:ind w:firstLine="567"/>
+        <w:jc w:val="both"/>
+        <w:rPr>
+          <w:rFonts w:ascii="Times New Roman" w:cs="Times New Roman" w:eastAsia="Times New Roman" w:hAnsi="Times New Roman"/>
+        </w:rPr>
+      </w:pPr>
+      <w:r>
+        <w:rPr>
+          <w:rFonts w:ascii="Times New Roman" w:cs="Times New Roman" w:eastAsia="Times New Roman" w:hAnsi="Times New Roman"/>
+          <w:rtl w:val="0"/>
+        </w:rPr>
+        <w:t xml:space="preserve">As mentioned earlier we have used greed search to decode our prediction. Hence Beam search can be used instead to improve the accuracy.</w:t>
+      </w:r>
+    </w:p>
+    <w:p>
+      <w:pPr>
+        <w:widowControl w:val="1"/>
+        <w:spacing w:line="360" w:lineRule="auto"/>
+        <w:ind w:firstLine="567"/>
+        <w:jc w:val="both"/>
+        <w:rPr>
+          <w:rFonts w:ascii="Times New Roman" w:cs="Times New Roman" w:eastAsia="Times New Roman" w:hAnsi="Times New Roman"/>
+        </w:rPr>
+      </w:pPr>
+      <w:r>
+        <w:rPr>
+          <w:rFonts w:ascii="Times New Roman" w:cs="Times New Roman" w:eastAsia="Times New Roman" w:hAnsi="Times New Roman"/>
+          <w:rtl w:val="0"/>
+        </w:rPr>
+        <w:t xml:space="preserve">The CRNN model can be trained to perform recognition on line level instead of word level. </w:t>
+      </w:r>
+    </w:p>
+    <w:p>
+      <w:pPr>
+        <w:widowControl w:val="1"/>
+        <w:spacing w:line="360" w:lineRule="auto"/>
+        <w:ind w:firstLine="567"/>
+        <w:jc w:val="both"/>
+        <w:rPr>
+          <w:rFonts w:ascii="Times New Roman" w:cs="Times New Roman" w:eastAsia="Times New Roman" w:hAnsi="Times New Roman"/>
+        </w:rPr>
+      </w:pPr>
+      <w:r>
+        <w:rPr>
+          <w:rFonts w:ascii="Times New Roman" w:cs="Times New Roman" w:eastAsia="Times New Roman" w:hAnsi="Times New Roman"/>
+          <w:rtl w:val="0"/>
+        </w:rPr>
+        <w:t xml:space="preserve">Detections of the words can be done once instead of first segmenting into lines and then into words. This can be achieved by simply doing annotation on word level in the page but that would be time-consuming.</w:t>
+      </w:r>
+    </w:p>
+    <w:p>
+      <w:pPr>
+        <w:widowControl w:val="1"/>
+        <w:spacing w:line="360" w:lineRule="auto"/>
+        <w:ind w:firstLine="567"/>
+        <w:jc w:val="both"/>
+        <w:rPr>
+          <w:rFonts w:ascii="Times New Roman" w:cs="Times New Roman" w:eastAsia="Times New Roman" w:hAnsi="Times New Roman"/>
+        </w:rPr>
+      </w:pPr>
       <w:r>
         <w:rPr>
           <w:rtl w:val="0"/>
@@ -7661,7 +8728,7 @@
         <w:widowControl w:val="1"/>
         <w:numPr>
           <w:ilvl w:val="0"/>
-          <w:numId w:val="8"/>
+          <w:numId w:val="9"/>
         </w:numPr>
         <w:spacing w:line="360" w:lineRule="auto"/>
         <w:ind w:left="720" w:hanging="360"/>
@@ -7677,7 +8744,7 @@
         </w:rPr>
         <w:t xml:space="preserve">Informacje o API Keras </w:t>
       </w:r>
-      <w:hyperlink r:id="rId32">
+      <w:hyperlink r:id="rId35">
         <w:r>
           <w:rPr>
             <w:rFonts w:ascii="Times New Roman" w:cs="Times New Roman" w:eastAsia="Times New Roman" w:hAnsi="Times New Roman"/>
@@ -7701,7 +8768,7 @@
         <w:widowControl w:val="1"/>
         <w:numPr>
           <w:ilvl w:val="0"/>
-          <w:numId w:val="8"/>
+          <w:numId w:val="9"/>
         </w:numPr>
         <w:spacing w:line="360" w:lineRule="auto"/>
         <w:ind w:left="720" w:hanging="360"/>
@@ -7713,10 +8780,8 @@
       </w:pPr>
       <w:r>
         <w:rPr>
-          <w:rFonts w:ascii="Times New Roman" w:cs="Times New Roman" w:eastAsia="Times New Roman" w:hAnsi="Times New Roman"/>
-          <w:rtl w:val="0"/>
-        </w:rPr>
-        <w:t xml:space="preserve">sd</w:t>
+          <w:rtl w:val="0"/>
+        </w:rPr>
       </w:r>
     </w:p>
     <w:p>
@@ -7724,7 +8789,7 @@
         <w:widowControl w:val="1"/>
         <w:numPr>
           <w:ilvl w:val="0"/>
-          <w:numId w:val="8"/>
+          <w:numId w:val="9"/>
         </w:numPr>
         <w:spacing w:line="360" w:lineRule="auto"/>
         <w:ind w:left="720" w:hanging="360"/>
@@ -7747,7 +8812,7 @@
         <w:widowControl w:val="1"/>
         <w:numPr>
           <w:ilvl w:val="0"/>
-          <w:numId w:val="8"/>
+          <w:numId w:val="9"/>
         </w:numPr>
         <w:spacing w:line="360" w:lineRule="auto"/>
         <w:ind w:left="720" w:hanging="360"/>
@@ -7770,7 +8835,7 @@
         <w:widowControl w:val="1"/>
         <w:numPr>
           <w:ilvl w:val="0"/>
-          <w:numId w:val="8"/>
+          <w:numId w:val="9"/>
         </w:numPr>
         <w:spacing w:line="360" w:lineRule="auto"/>
         <w:ind w:left="720" w:hanging="360"/>
@@ -7793,7 +8858,7 @@
         <w:widowControl w:val="1"/>
         <w:numPr>
           <w:ilvl w:val="0"/>
-          <w:numId w:val="8"/>
+          <w:numId w:val="9"/>
         </w:numPr>
         <w:spacing w:line="360" w:lineRule="auto"/>
         <w:ind w:left="720" w:hanging="360"/>
@@ -7816,7 +8881,7 @@
         <w:widowControl w:val="1"/>
         <w:numPr>
           <w:ilvl w:val="0"/>
-          <w:numId w:val="8"/>
+          <w:numId w:val="9"/>
         </w:numPr>
         <w:spacing w:line="360" w:lineRule="auto"/>
         <w:ind w:left="720" w:hanging="360"/>
@@ -7839,7 +8904,7 @@
         <w:widowControl w:val="1"/>
         <w:numPr>
           <w:ilvl w:val="0"/>
-          <w:numId w:val="8"/>
+          <w:numId w:val="9"/>
         </w:numPr>
         <w:spacing w:line="360" w:lineRule="auto"/>
         <w:ind w:left="720" w:hanging="360"/>
@@ -7910,9 +8975,9 @@
       </w:r>
     </w:p>
     <w:sectPr>
-      <w:headerReference r:id="rId33" w:type="default"/>
-      <w:footerReference r:id="rId34" w:type="default"/>
-      <w:footerReference r:id="rId35" w:type="even"/>
+      <w:headerReference r:id="rId36" w:type="default"/>
+      <w:footerReference r:id="rId37" w:type="default"/>
+      <w:footerReference r:id="rId38" w:type="even"/>
       <w:type w:val="nextPage"/>
       <w:pgSz w:h="16838" w:w="11906" w:orient="portrait"/>
       <w:pgMar w:bottom="1418" w:top="1418" w:left="1984" w:right="1134" w:header="709" w:footer="709"/>
@@ -7923,7 +8988,7 @@
 
 <file path=word/comments.xml><?xml version="1.0" encoding="utf-8"?>
 <w:comments xmlns:mc="http://schemas.openxmlformats.org/markup-compatibility/2006" xmlns:o="urn:schemas-microsoft-com:office:office" xmlns:r="http://schemas.openxmlformats.org/officeDocument/2006/relationships" xmlns:m="http://schemas.openxmlformats.org/officeDocument/2006/math" xmlns:v="urn:schemas-microsoft-com:vml" xmlns:wp="http://schemas.openxmlformats.org/drawingml/2006/wordprocessingDrawing" xmlns:w10="urn:schemas-microsoft-com:office:word" xmlns:w="http://schemas.openxmlformats.org/wordprocessingml/2006/main" xmlns:wne="http://schemas.microsoft.com/office/word/2006/wordml" xmlns:sl="http://schemas.openxmlformats.org/schemaLibrary/2006/main" xmlns:a="http://schemas.openxmlformats.org/drawingml/2006/main" xmlns:pic="http://schemas.openxmlformats.org/drawingml/2006/picture" xmlns:c="http://schemas.openxmlformats.org/drawingml/2006/chart" xmlns:lc="http://schemas.openxmlformats.org/drawingml/2006/lockedCanvas" xmlns:dgm="http://schemas.openxmlformats.org/drawingml/2006/diagram" xmlns:wps="http://schemas.microsoft.com/office/word/2010/wordprocessingShape" xmlns:wpg="http://schemas.microsoft.com/office/word/2010/wordprocessingGroup" xmlns:w14="http://schemas.microsoft.com/office/word/2010/wordml" xmlns:w15="http://schemas.microsoft.com/office/word/2012/wordml">
-  <w:comment w:author="Inter Hayser" w:id="4" w:date="2022-06-15T14:48:49Z">
+  <w:comment w:author="Inter Hayser" w:id="15" w:date="2022-06-17T07:58:37Z">
     <w:p>
       <w:pPr>
         <w:keepNext w:val="0"/>
@@ -7970,11 +9035,11 @@
           <w:vertAlign w:val="baseline"/>
           <w:rtl w:val="0"/>
         </w:rPr>
-        <w:t xml:space="preserve">https://arxiv.org/pdf/2109.10282.pdf</w:t>
+        <w:t xml:space="preserve">https://www.cs.toronto.edu/~graves/icml_2006.pdf wstawić coś z tego artykulu i dać odniesienie</w:t>
       </w:r>
     </w:p>
   </w:comment>
-  <w:comment w:author="Inter Hayser" w:id="11" w:date="2022-06-17T07:58:37Z">
+  <w:comment w:author="Inter Hayser" w:id="25" w:date="2022-06-18T17:25:53Z">
     <w:p>
       <w:pPr>
         <w:keepNext w:val="0"/>
@@ -8021,11 +9086,11 @@
           <w:vertAlign w:val="baseline"/>
           <w:rtl w:val="0"/>
         </w:rPr>
-        <w:t xml:space="preserve">https://www.cs.toronto.edu/~graves/icml_2006.pdf wstawić coś z tego artykulu i dać odniesienie</w:t>
+        <w:t xml:space="preserve">opisać co robi i co będzie robić potem</w:t>
       </w:r>
     </w:p>
   </w:comment>
-  <w:comment w:author="Inter Hayser" w:id="0" w:date="2022-06-15T14:48:30Z">
+  <w:comment w:author="Inter Hayser" w:id="13" w:date="2022-06-17T07:41:12Z">
     <w:p>
       <w:pPr>
         <w:keepNext w:val="0"/>
@@ -8072,11 +9137,11 @@
           <w:vertAlign w:val="baseline"/>
           <w:rtl w:val="0"/>
         </w:rPr>
-        <w:t xml:space="preserve">https://en.wikipedia.org/wiki/Optical_character_recognition</w:t>
+        <w:t xml:space="preserve">colab</w:t>
       </w:r>
     </w:p>
   </w:comment>
-  <w:comment w:author="Inter Hayser" w:id="1" w:date="2022-06-15T14:48:30Z">
+  <w:comment w:author="Inter Hayser" w:id="14" w:date="2022-06-17T07:41:21Z">
     <w:p>
       <w:pPr>
         <w:keepNext w:val="0"/>
@@ -8123,11 +9188,11 @@
           <w:vertAlign w:val="baseline"/>
           <w:rtl w:val="0"/>
         </w:rPr>
-        <w:t xml:space="preserve">https://en.wikipedia.org/wiki/Optical_character_recognition</w:t>
+        <w:t xml:space="preserve">https://colah.github.io/posts/2015-08-Understanding-LSTMs/</w:t>
       </w:r>
     </w:p>
   </w:comment>
-  <w:comment w:author="Inter Hayser" w:id="5" w:date="2022-06-16T06:25:23Z">
+  <w:comment w:author="Inter Hayser" w:id="27" w:date="2022-06-18T18:50:41Z">
     <w:p>
       <w:pPr>
         <w:keepNext w:val="0"/>
@@ -8174,11 +9239,11 @@
           <w:vertAlign w:val="baseline"/>
           <w:rtl w:val="0"/>
         </w:rPr>
-        <w:t xml:space="preserve">W tym podpunkcie cała implementacja i ważne szczegóły i dopiski np. Każdy silnik rozpoznawania tekstu jest nastawiony na czcionkę, którą widział podczas szkolenia i dlatego używamy wielu różnych obrazów czcionek do trenowania modelu w prawdziwym życiu.</w:t>
+        <w:t xml:space="preserve">Można usunąć bo i tak z tego nie korzystałem</w:t>
       </w:r>
     </w:p>
   </w:comment>
-  <w:comment w:author="Inter Hayser" w:id="6" w:date="2022-06-16T11:43:06Z">
+  <w:comment w:author="Inter Hayser" w:id="3" w:date="2022-06-16T11:43:50Z">
     <w:p>
       <w:pPr>
         <w:keepNext w:val="0"/>
@@ -8225,11 +9290,11 @@
           <w:vertAlign w:val="baseline"/>
           <w:rtl w:val="0"/>
         </w:rPr>
-        <w:t xml:space="preserve">preprocesing</w:t>
+        <w:t xml:space="preserve">Scal to z 1.3 podpunktem w jeden</w:t>
       </w:r>
     </w:p>
   </w:comment>
-  <w:comment w:author="Inter Hayser" w:id="9" w:date="2022-06-17T07:41:12Z">
+  <w:comment w:author="Inter Hayser" w:id="21" w:date="2022-06-18T16:59:15Z">
     <w:p>
       <w:pPr>
         <w:keepNext w:val="0"/>
@@ -8276,11 +9341,11 @@
           <w:vertAlign w:val="baseline"/>
           <w:rtl w:val="0"/>
         </w:rPr>
-        <w:t xml:space="preserve">colab</w:t>
+        <w:t xml:space="preserve">Wklej całośc jako pseudokod listing i po prostu opisuj</w:t>
       </w:r>
     </w:p>
   </w:comment>
-  <w:comment w:author="Inter Hayser" w:id="10" w:date="2022-06-17T07:41:21Z">
+  <w:comment w:author="Inter Hayser" w:id="26" w:date="2022-06-16T06:15:05Z">
     <w:p>
       <w:pPr>
         <w:keepNext w:val="0"/>
@@ -8327,11 +9392,11 @@
           <w:vertAlign w:val="baseline"/>
           <w:rtl w:val="0"/>
         </w:rPr>
-        <w:t xml:space="preserve">https://colah.github.io/posts/2015-08-Understanding-LSTMs/</w:t>
+        <w:t xml:space="preserve">Warte wspomnienia generatory i artykuły powiązane</w:t>
       </w:r>
     </w:p>
   </w:comment>
-  <w:comment w:author="Inter Hayser" w:id="13" w:date="2022-06-15T20:19:08Z">
+  <w:comment w:author="Inter Hayser" w:id="16" w:date="2022-06-18T17:12:57Z">
     <w:p>
       <w:pPr>
         <w:keepNext w:val="0"/>
@@ -8378,11 +9443,11 @@
           <w:vertAlign w:val="baseline"/>
           <w:rtl w:val="0"/>
         </w:rPr>
-        <w:t xml:space="preserve">opisz warstwy, optymalizatory</w:t>
+        <w:t xml:space="preserve">Źródło https://link.springer.com/chapter/10.1007/978-3-642-29364-1_13#:~</w:t>
       </w:r>
     </w:p>
   </w:comment>
-  <w:comment w:author="Inter Hayser" w:id="3" w:date="2022-06-16T11:43:50Z">
+  <w:comment w:author="Inter Hayser" w:id="28" w:date="2022-06-16T06:15:20Z">
     <w:p>
       <w:pPr>
         <w:keepNext w:val="0"/>
@@ -8429,11 +9494,11 @@
           <w:vertAlign w:val="baseline"/>
           <w:rtl w:val="0"/>
         </w:rPr>
-        <w:t xml:space="preserve">Scal to z 1.3 podpunktem w jeden</w:t>
+        <w:t xml:space="preserve">jpg danych</w:t>
       </w:r>
     </w:p>
   </w:comment>
-  <w:comment w:author="Inter Hayser" w:id="15" w:date="2022-06-16T06:15:05Z">
+  <w:comment w:author="Inter Hayser" w:id="29" w:date="2022-06-16T06:15:32Z">
     <w:p>
       <w:pPr>
         <w:keepNext w:val="0"/>
@@ -8480,11 +9545,11 @@
           <w:vertAlign w:val="baseline"/>
           <w:rtl w:val="0"/>
         </w:rPr>
-        <w:t xml:space="preserve">Warte wspomnienia generatory i artykuły powiązane</w:t>
+        <w:t xml:space="preserve">oraz ich ilość</w:t>
       </w:r>
     </w:p>
   </w:comment>
-  <w:comment w:author="Inter Hayser" w:id="16" w:date="2022-06-16T06:15:20Z">
+  <w:comment w:author="Inter Hayser" w:id="12" w:date="2022-06-18T12:35:17Z">
     <w:p>
       <w:pPr>
         <w:keepNext w:val="0"/>
@@ -8531,11 +9596,11 @@
           <w:vertAlign w:val="baseline"/>
           <w:rtl w:val="0"/>
         </w:rPr>
-        <w:t xml:space="preserve">jpg danych</w:t>
+        <w:t xml:space="preserve">Źródło i link do Unetu</w:t>
       </w:r>
     </w:p>
   </w:comment>
-  <w:comment w:author="Inter Hayser" w:id="17" w:date="2022-06-16T06:15:32Z">
+  <w:comment w:author="Inter Hayser" w:id="23" w:date="2022-06-18T17:03:34Z">
     <w:p>
       <w:pPr>
         <w:keepNext w:val="0"/>
@@ -8582,11 +9647,9 @@
           <w:vertAlign w:val="baseline"/>
           <w:rtl w:val="0"/>
         </w:rPr>
-        <w:t xml:space="preserve">oraz ich ilość</w:t>
-      </w:r>
-    </w:p>
-  </w:comment>
-  <w:comment w:author="Inter Hayser" w:id="7" w:date="2022-06-17T09:17:46Z">
+        <w:t xml:space="preserve">skrypt odwzorujący proces nauki sieci tylko tym razem polegający na wykorzystaniu nauczonej sieci do segmentacji. </w:t>
+      </w:r>
+    </w:p>
     <w:p>
       <w:pPr>
         <w:keepNext w:val="0"/>
@@ -8633,11 +9696,11 @@
           <w:vertAlign w:val="baseline"/>
           <w:rtl w:val="0"/>
         </w:rPr>
-        <w:t xml:space="preserve">https://towardsdatascience.com/a-beginner-friendly-explanation-of-how-neural-networks-work-55064db60df4</w:t>
+        <w:t xml:space="preserve">Skrypt został stworzony aby zapewnić spojny przepływ danych i jest importowany i wkorzystywany w głównym skrypcie silnika.</w:t>
       </w:r>
     </w:p>
   </w:comment>
-  <w:comment w:author="Inter Hayser" w:id="12" w:date="2022-06-15T19:27:53Z">
+  <w:comment w:author="Inter Hayser" w:id="9" w:date="2022-06-15T19:36:13Z">
     <w:p>
       <w:pPr>
         <w:keepNext w:val="0"/>
@@ -8684,11 +9747,11 @@
           <w:vertAlign w:val="baseline"/>
           <w:rtl w:val="0"/>
         </w:rPr>
-        <w:t xml:space="preserve">Dodaj jakiś przykładowy ss danych</w:t>
+        <w:t xml:space="preserve">Jakaś grafika sieci neuronowej</w:t>
       </w:r>
     </w:p>
   </w:comment>
-  <w:comment w:author="Inter Hayser" w:id="8" w:date="2022-06-15T19:36:13Z">
+  <w:comment w:author="Inter Hayser" w:id="10" w:date="2022-06-18T11:51:43Z">
     <w:p>
       <w:pPr>
         <w:keepNext w:val="0"/>
@@ -8735,11 +9798,11 @@
           <w:vertAlign w:val="baseline"/>
           <w:rtl w:val="0"/>
         </w:rPr>
-        <w:t xml:space="preserve">Jakaś grafika sieci neuronowej</w:t>
+        <w:t xml:space="preserve">Albo nie w sumie zobaczym ile stron wyjdzie</w:t>
       </w:r>
     </w:p>
   </w:comment>
-  <w:comment w:author="Inter Hayser" w:id="14" w:date="2022-06-16T08:10:48Z">
+  <w:comment w:author="Inter Hayser" w:id="24" w:date="2022-06-18T17:05:11Z">
     <w:p>
       <w:pPr>
         <w:keepNext w:val="0"/>
@@ -8786,7 +9849,7 @@
           <w:vertAlign w:val="baseline"/>
           <w:rtl w:val="0"/>
         </w:rPr>
-        <w:t xml:space="preserve">Zamiast tego wklej własny chociaż jest taki sam</w:t>
+        <w:t xml:space="preserve">daj wywołanie skryptu co zwraca co robi i wyświetl to jakoś</w:t>
       </w:r>
     </w:p>
   </w:comment>
@@ -8841,29 +9904,842 @@
       </w:r>
     </w:p>
   </w:comment>
+  <w:comment w:author="Inter Hayser" w:id="5" w:date="2022-06-18T11:56:43Z">
+    <w:p>
+      <w:pPr>
+        <w:keepNext w:val="0"/>
+        <w:keepLines w:val="0"/>
+        <w:pageBreakBefore w:val="0"/>
+        <w:widowControl w:val="0"/>
+        <w:pBdr>
+          <w:top w:space="0" w:sz="0" w:val="nil"/>
+          <w:left w:space="0" w:sz="0" w:val="nil"/>
+          <w:bottom w:space="0" w:sz="0" w:val="nil"/>
+          <w:right w:space="0" w:sz="0" w:val="nil"/>
+          <w:between w:space="0" w:sz="0" w:val="nil"/>
+        </w:pBdr>
+        <w:shd w:fill="auto" w:val="clear"/>
+        <w:spacing w:after="0" w:before="0" w:line="240" w:lineRule="auto"/>
+        <w:ind w:left="0" w:right="0" w:firstLine="0"/>
+        <w:jc w:val="left"/>
+        <w:rPr>
+          <w:rFonts w:ascii="Arial" w:cs="Arial" w:eastAsia="Arial" w:hAnsi="Arial"/>
+          <w:b w:val="0"/>
+          <w:i w:val="0"/>
+          <w:smallCaps w:val="0"/>
+          <w:strike w:val="0"/>
+          <w:color w:val="000000"/>
+          <w:sz w:val="22"/>
+          <w:szCs w:val="22"/>
+          <w:u w:val="none"/>
+          <w:shd w:fill="auto" w:val="clear"/>
+          <w:vertAlign w:val="baseline"/>
+        </w:rPr>
+      </w:pPr>
+      <w:r>
+        <w:rPr>
+          <w:rFonts w:ascii="Arial" w:cs="Arial" w:eastAsia="Arial" w:hAnsi="Arial"/>
+          <w:b w:val="0"/>
+          <w:i w:val="0"/>
+          <w:smallCaps w:val="0"/>
+          <w:strike w:val="0"/>
+          <w:color w:val="000000"/>
+          <w:sz w:val="22"/>
+          <w:szCs w:val="22"/>
+          <w:u w:val="none"/>
+          <w:shd w:fill="auto" w:val="clear"/>
+          <w:vertAlign w:val="baseline"/>
+          <w:rtl w:val="0"/>
+        </w:rPr>
+        <w:t xml:space="preserve">Light text detection models like Differential Binarization could be used. This model is much lighter and faster and is designed explicitly for text recognition. A lot of OCR engines like PaddleOCR, MMOCR, etc uses this algorithm.</w:t>
+      </w:r>
+    </w:p>
+  </w:comment>
+  <w:comment w:author="Inter Hayser" w:id="4" w:date="2022-06-15T14:48:49Z">
+    <w:p>
+      <w:pPr>
+        <w:keepNext w:val="0"/>
+        <w:keepLines w:val="0"/>
+        <w:pageBreakBefore w:val="0"/>
+        <w:widowControl w:val="0"/>
+        <w:pBdr>
+          <w:top w:space="0" w:sz="0" w:val="nil"/>
+          <w:left w:space="0" w:sz="0" w:val="nil"/>
+          <w:bottom w:space="0" w:sz="0" w:val="nil"/>
+          <w:right w:space="0" w:sz="0" w:val="nil"/>
+          <w:between w:space="0" w:sz="0" w:val="nil"/>
+        </w:pBdr>
+        <w:shd w:fill="auto" w:val="clear"/>
+        <w:spacing w:after="0" w:before="0" w:line="240" w:lineRule="auto"/>
+        <w:ind w:left="0" w:right="0" w:firstLine="0"/>
+        <w:jc w:val="left"/>
+        <w:rPr>
+          <w:rFonts w:ascii="Arial" w:cs="Arial" w:eastAsia="Arial" w:hAnsi="Arial"/>
+          <w:b w:val="0"/>
+          <w:i w:val="0"/>
+          <w:smallCaps w:val="0"/>
+          <w:strike w:val="0"/>
+          <w:color w:val="000000"/>
+          <w:sz w:val="22"/>
+          <w:szCs w:val="22"/>
+          <w:u w:val="none"/>
+          <w:shd w:fill="auto" w:val="clear"/>
+          <w:vertAlign w:val="baseline"/>
+        </w:rPr>
+      </w:pPr>
+      <w:r>
+        <w:rPr>
+          <w:rFonts w:ascii="Arial" w:cs="Arial" w:eastAsia="Arial" w:hAnsi="Arial"/>
+          <w:b w:val="0"/>
+          <w:i w:val="0"/>
+          <w:smallCaps w:val="0"/>
+          <w:strike w:val="0"/>
+          <w:color w:val="000000"/>
+          <w:sz w:val="22"/>
+          <w:szCs w:val="22"/>
+          <w:u w:val="none"/>
+          <w:shd w:fill="auto" w:val="clear"/>
+          <w:vertAlign w:val="baseline"/>
+          <w:rtl w:val="0"/>
+        </w:rPr>
+        <w:t xml:space="preserve">https://arxiv.org/pdf/2109.10282.pdf</w:t>
+      </w:r>
+    </w:p>
+  </w:comment>
+  <w:comment w:author="Inter Hayser" w:id="0" w:date="2022-06-15T14:48:30Z">
+    <w:p>
+      <w:pPr>
+        <w:keepNext w:val="0"/>
+        <w:keepLines w:val="0"/>
+        <w:pageBreakBefore w:val="0"/>
+        <w:widowControl w:val="0"/>
+        <w:pBdr>
+          <w:top w:space="0" w:sz="0" w:val="nil"/>
+          <w:left w:space="0" w:sz="0" w:val="nil"/>
+          <w:bottom w:space="0" w:sz="0" w:val="nil"/>
+          <w:right w:space="0" w:sz="0" w:val="nil"/>
+          <w:between w:space="0" w:sz="0" w:val="nil"/>
+        </w:pBdr>
+        <w:shd w:fill="auto" w:val="clear"/>
+        <w:spacing w:after="0" w:before="0" w:line="240" w:lineRule="auto"/>
+        <w:ind w:left="0" w:right="0" w:firstLine="0"/>
+        <w:jc w:val="left"/>
+        <w:rPr>
+          <w:rFonts w:ascii="Arial" w:cs="Arial" w:eastAsia="Arial" w:hAnsi="Arial"/>
+          <w:b w:val="0"/>
+          <w:i w:val="0"/>
+          <w:smallCaps w:val="0"/>
+          <w:strike w:val="0"/>
+          <w:color w:val="000000"/>
+          <w:sz w:val="22"/>
+          <w:szCs w:val="22"/>
+          <w:u w:val="none"/>
+          <w:shd w:fill="auto" w:val="clear"/>
+          <w:vertAlign w:val="baseline"/>
+        </w:rPr>
+      </w:pPr>
+      <w:r>
+        <w:rPr>
+          <w:rFonts w:ascii="Arial" w:cs="Arial" w:eastAsia="Arial" w:hAnsi="Arial"/>
+          <w:b w:val="0"/>
+          <w:i w:val="0"/>
+          <w:smallCaps w:val="0"/>
+          <w:strike w:val="0"/>
+          <w:color w:val="000000"/>
+          <w:sz w:val="22"/>
+          <w:szCs w:val="22"/>
+          <w:u w:val="none"/>
+          <w:shd w:fill="auto" w:val="clear"/>
+          <w:vertAlign w:val="baseline"/>
+          <w:rtl w:val="0"/>
+        </w:rPr>
+        <w:t xml:space="preserve">https://en.wikipedia.org/wiki/Optical_character_recognition</w:t>
+      </w:r>
+    </w:p>
+  </w:comment>
+  <w:comment w:author="Inter Hayser" w:id="1" w:date="2022-06-15T14:48:30Z">
+    <w:p>
+      <w:pPr>
+        <w:keepNext w:val="0"/>
+        <w:keepLines w:val="0"/>
+        <w:pageBreakBefore w:val="0"/>
+        <w:widowControl w:val="0"/>
+        <w:pBdr>
+          <w:top w:space="0" w:sz="0" w:val="nil"/>
+          <w:left w:space="0" w:sz="0" w:val="nil"/>
+          <w:bottom w:space="0" w:sz="0" w:val="nil"/>
+          <w:right w:space="0" w:sz="0" w:val="nil"/>
+          <w:between w:space="0" w:sz="0" w:val="nil"/>
+        </w:pBdr>
+        <w:shd w:fill="auto" w:val="clear"/>
+        <w:spacing w:after="0" w:before="0" w:line="240" w:lineRule="auto"/>
+        <w:ind w:left="0" w:right="0" w:firstLine="0"/>
+        <w:jc w:val="left"/>
+        <w:rPr>
+          <w:rFonts w:ascii="Arial" w:cs="Arial" w:eastAsia="Arial" w:hAnsi="Arial"/>
+          <w:b w:val="0"/>
+          <w:i w:val="0"/>
+          <w:smallCaps w:val="0"/>
+          <w:strike w:val="0"/>
+          <w:color w:val="000000"/>
+          <w:sz w:val="22"/>
+          <w:szCs w:val="22"/>
+          <w:u w:val="none"/>
+          <w:shd w:fill="auto" w:val="clear"/>
+          <w:vertAlign w:val="baseline"/>
+        </w:rPr>
+      </w:pPr>
+      <w:r>
+        <w:rPr>
+          <w:rFonts w:ascii="Arial" w:cs="Arial" w:eastAsia="Arial" w:hAnsi="Arial"/>
+          <w:b w:val="0"/>
+          <w:i w:val="0"/>
+          <w:smallCaps w:val="0"/>
+          <w:strike w:val="0"/>
+          <w:color w:val="000000"/>
+          <w:sz w:val="22"/>
+          <w:szCs w:val="22"/>
+          <w:u w:val="none"/>
+          <w:shd w:fill="auto" w:val="clear"/>
+          <w:vertAlign w:val="baseline"/>
+          <w:rtl w:val="0"/>
+        </w:rPr>
+        <w:t xml:space="preserve">https://en.wikipedia.org/wiki/Optical_character_recognition</w:t>
+      </w:r>
+    </w:p>
+  </w:comment>
+  <w:comment w:author="Inter Hayser" w:id="6" w:date="2022-06-16T06:25:23Z">
+    <w:p>
+      <w:pPr>
+        <w:keepNext w:val="0"/>
+        <w:keepLines w:val="0"/>
+        <w:pageBreakBefore w:val="0"/>
+        <w:widowControl w:val="0"/>
+        <w:pBdr>
+          <w:top w:space="0" w:sz="0" w:val="nil"/>
+          <w:left w:space="0" w:sz="0" w:val="nil"/>
+          <w:bottom w:space="0" w:sz="0" w:val="nil"/>
+          <w:right w:space="0" w:sz="0" w:val="nil"/>
+          <w:between w:space="0" w:sz="0" w:val="nil"/>
+        </w:pBdr>
+        <w:shd w:fill="auto" w:val="clear"/>
+        <w:spacing w:after="0" w:before="0" w:line="240" w:lineRule="auto"/>
+        <w:ind w:left="0" w:right="0" w:firstLine="0"/>
+        <w:jc w:val="left"/>
+        <w:rPr>
+          <w:rFonts w:ascii="Arial" w:cs="Arial" w:eastAsia="Arial" w:hAnsi="Arial"/>
+          <w:b w:val="0"/>
+          <w:i w:val="0"/>
+          <w:smallCaps w:val="0"/>
+          <w:strike w:val="0"/>
+          <w:color w:val="000000"/>
+          <w:sz w:val="22"/>
+          <w:szCs w:val="22"/>
+          <w:u w:val="none"/>
+          <w:shd w:fill="auto" w:val="clear"/>
+          <w:vertAlign w:val="baseline"/>
+        </w:rPr>
+      </w:pPr>
+      <w:r>
+        <w:rPr>
+          <w:rFonts w:ascii="Arial" w:cs="Arial" w:eastAsia="Arial" w:hAnsi="Arial"/>
+          <w:b w:val="0"/>
+          <w:i w:val="0"/>
+          <w:smallCaps w:val="0"/>
+          <w:strike w:val="0"/>
+          <w:color w:val="000000"/>
+          <w:sz w:val="22"/>
+          <w:szCs w:val="22"/>
+          <w:u w:val="none"/>
+          <w:shd w:fill="auto" w:val="clear"/>
+          <w:vertAlign w:val="baseline"/>
+          <w:rtl w:val="0"/>
+        </w:rPr>
+        <w:t xml:space="preserve">W tym podpunkcie cała implementacja i ważne szczegóły i dopiski np. Każdy silnik rozpoznawania tekstu jest nastawiony na czcionkę, którą widział podczas szkolenia i dlatego używamy wielu różnych obrazów czcionek do trenowania modelu w prawdziwym życiu.</w:t>
+      </w:r>
+    </w:p>
+  </w:comment>
+  <w:comment w:author="Inter Hayser" w:id="7" w:date="2022-06-16T11:43:06Z">
+    <w:p>
+      <w:pPr>
+        <w:keepNext w:val="0"/>
+        <w:keepLines w:val="0"/>
+        <w:pageBreakBefore w:val="0"/>
+        <w:widowControl w:val="0"/>
+        <w:pBdr>
+          <w:top w:space="0" w:sz="0" w:val="nil"/>
+          <w:left w:space="0" w:sz="0" w:val="nil"/>
+          <w:bottom w:space="0" w:sz="0" w:val="nil"/>
+          <w:right w:space="0" w:sz="0" w:val="nil"/>
+          <w:between w:space="0" w:sz="0" w:val="nil"/>
+        </w:pBdr>
+        <w:shd w:fill="auto" w:val="clear"/>
+        <w:spacing w:after="0" w:before="0" w:line="240" w:lineRule="auto"/>
+        <w:ind w:left="0" w:right="0" w:firstLine="0"/>
+        <w:jc w:val="left"/>
+        <w:rPr>
+          <w:rFonts w:ascii="Arial" w:cs="Arial" w:eastAsia="Arial" w:hAnsi="Arial"/>
+          <w:b w:val="0"/>
+          <w:i w:val="0"/>
+          <w:smallCaps w:val="0"/>
+          <w:strike w:val="0"/>
+          <w:color w:val="000000"/>
+          <w:sz w:val="22"/>
+          <w:szCs w:val="22"/>
+          <w:u w:val="none"/>
+          <w:shd w:fill="auto" w:val="clear"/>
+          <w:vertAlign w:val="baseline"/>
+        </w:rPr>
+      </w:pPr>
+      <w:r>
+        <w:rPr>
+          <w:rFonts w:ascii="Arial" w:cs="Arial" w:eastAsia="Arial" w:hAnsi="Arial"/>
+          <w:b w:val="0"/>
+          <w:i w:val="0"/>
+          <w:smallCaps w:val="0"/>
+          <w:strike w:val="0"/>
+          <w:color w:val="000000"/>
+          <w:sz w:val="22"/>
+          <w:szCs w:val="22"/>
+          <w:u w:val="none"/>
+          <w:shd w:fill="auto" w:val="clear"/>
+          <w:vertAlign w:val="baseline"/>
+          <w:rtl w:val="0"/>
+        </w:rPr>
+        <w:t xml:space="preserve">preprocesing</w:t>
+      </w:r>
+    </w:p>
+  </w:comment>
+  <w:comment w:author="Inter Hayser" w:id="19" w:date="2022-06-15T20:19:08Z">
+    <w:p>
+      <w:pPr>
+        <w:keepNext w:val="0"/>
+        <w:keepLines w:val="0"/>
+        <w:pageBreakBefore w:val="0"/>
+        <w:widowControl w:val="0"/>
+        <w:pBdr>
+          <w:top w:space="0" w:sz="0" w:val="nil"/>
+          <w:left w:space="0" w:sz="0" w:val="nil"/>
+          <w:bottom w:space="0" w:sz="0" w:val="nil"/>
+          <w:right w:space="0" w:sz="0" w:val="nil"/>
+          <w:between w:space="0" w:sz="0" w:val="nil"/>
+        </w:pBdr>
+        <w:shd w:fill="auto" w:val="clear"/>
+        <w:spacing w:after="0" w:before="0" w:line="240" w:lineRule="auto"/>
+        <w:ind w:left="0" w:right="0" w:firstLine="0"/>
+        <w:jc w:val="left"/>
+        <w:rPr>
+          <w:rFonts w:ascii="Arial" w:cs="Arial" w:eastAsia="Arial" w:hAnsi="Arial"/>
+          <w:b w:val="0"/>
+          <w:i w:val="0"/>
+          <w:smallCaps w:val="0"/>
+          <w:strike w:val="0"/>
+          <w:color w:val="000000"/>
+          <w:sz w:val="22"/>
+          <w:szCs w:val="22"/>
+          <w:u w:val="none"/>
+          <w:shd w:fill="auto" w:val="clear"/>
+          <w:vertAlign w:val="baseline"/>
+        </w:rPr>
+      </w:pPr>
+      <w:r>
+        <w:rPr>
+          <w:rFonts w:ascii="Arial" w:cs="Arial" w:eastAsia="Arial" w:hAnsi="Arial"/>
+          <w:b w:val="0"/>
+          <w:i w:val="0"/>
+          <w:smallCaps w:val="0"/>
+          <w:strike w:val="0"/>
+          <w:color w:val="000000"/>
+          <w:sz w:val="22"/>
+          <w:szCs w:val="22"/>
+          <w:u w:val="none"/>
+          <w:shd w:fill="auto" w:val="clear"/>
+          <w:vertAlign w:val="baseline"/>
+          <w:rtl w:val="0"/>
+        </w:rPr>
+        <w:t xml:space="preserve">opisz warstwy, optymalizatory</w:t>
+      </w:r>
+    </w:p>
+  </w:comment>
+  <w:comment w:author="Inter Hayser" w:id="18" w:date="2022-06-18T16:32:15Z">
+    <w:p>
+      <w:pPr>
+        <w:keepNext w:val="0"/>
+        <w:keepLines w:val="0"/>
+        <w:pageBreakBefore w:val="0"/>
+        <w:widowControl w:val="0"/>
+        <w:pBdr>
+          <w:top w:space="0" w:sz="0" w:val="nil"/>
+          <w:left w:space="0" w:sz="0" w:val="nil"/>
+          <w:bottom w:space="0" w:sz="0" w:val="nil"/>
+          <w:right w:space="0" w:sz="0" w:val="nil"/>
+          <w:between w:space="0" w:sz="0" w:val="nil"/>
+        </w:pBdr>
+        <w:shd w:fill="auto" w:val="clear"/>
+        <w:spacing w:after="0" w:before="0" w:line="240" w:lineRule="auto"/>
+        <w:ind w:left="0" w:right="0" w:firstLine="0"/>
+        <w:jc w:val="left"/>
+        <w:rPr>
+          <w:rFonts w:ascii="Arial" w:cs="Arial" w:eastAsia="Arial" w:hAnsi="Arial"/>
+          <w:b w:val="0"/>
+          <w:i w:val="0"/>
+          <w:smallCaps w:val="0"/>
+          <w:strike w:val="0"/>
+          <w:color w:val="000000"/>
+          <w:sz w:val="22"/>
+          <w:szCs w:val="22"/>
+          <w:u w:val="none"/>
+          <w:shd w:fill="auto" w:val="clear"/>
+          <w:vertAlign w:val="baseline"/>
+        </w:rPr>
+      </w:pPr>
+      <w:r>
+        <w:rPr>
+          <w:rFonts w:ascii="Arial" w:cs="Arial" w:eastAsia="Arial" w:hAnsi="Arial"/>
+          <w:b w:val="0"/>
+          <w:i w:val="0"/>
+          <w:smallCaps w:val="0"/>
+          <w:strike w:val="0"/>
+          <w:color w:val="000000"/>
+          <w:sz w:val="22"/>
+          <w:szCs w:val="22"/>
+          <w:u w:val="none"/>
+          <w:shd w:fill="auto" w:val="clear"/>
+          <w:vertAlign w:val="baseline"/>
+          <w:rtl w:val="0"/>
+        </w:rPr>
+        <w:t xml:space="preserve">A opisz jaki to rodzaj binaryzacji i dlaczego taki</w:t>
+      </w:r>
+    </w:p>
+  </w:comment>
+  <w:comment w:author="Inter Hayser" w:id="20" w:date="2022-06-18T16:32:15Z">
+    <w:p>
+      <w:pPr>
+        <w:keepNext w:val="0"/>
+        <w:keepLines w:val="0"/>
+        <w:pageBreakBefore w:val="0"/>
+        <w:widowControl w:val="0"/>
+        <w:pBdr>
+          <w:top w:space="0" w:sz="0" w:val="nil"/>
+          <w:left w:space="0" w:sz="0" w:val="nil"/>
+          <w:bottom w:space="0" w:sz="0" w:val="nil"/>
+          <w:right w:space="0" w:sz="0" w:val="nil"/>
+          <w:between w:space="0" w:sz="0" w:val="nil"/>
+        </w:pBdr>
+        <w:shd w:fill="auto" w:val="clear"/>
+        <w:spacing w:after="0" w:before="0" w:line="240" w:lineRule="auto"/>
+        <w:ind w:left="0" w:right="0" w:firstLine="0"/>
+        <w:jc w:val="left"/>
+        <w:rPr>
+          <w:rFonts w:ascii="Arial" w:cs="Arial" w:eastAsia="Arial" w:hAnsi="Arial"/>
+          <w:b w:val="0"/>
+          <w:i w:val="0"/>
+          <w:smallCaps w:val="0"/>
+          <w:strike w:val="0"/>
+          <w:color w:val="000000"/>
+          <w:sz w:val="22"/>
+          <w:szCs w:val="22"/>
+          <w:u w:val="none"/>
+          <w:shd w:fill="auto" w:val="clear"/>
+          <w:vertAlign w:val="baseline"/>
+        </w:rPr>
+      </w:pPr>
+      <w:r>
+        <w:rPr>
+          <w:rFonts w:ascii="Arial" w:cs="Arial" w:eastAsia="Arial" w:hAnsi="Arial"/>
+          <w:b w:val="0"/>
+          <w:i w:val="0"/>
+          <w:smallCaps w:val="0"/>
+          <w:strike w:val="0"/>
+          <w:color w:val="000000"/>
+          <w:sz w:val="22"/>
+          <w:szCs w:val="22"/>
+          <w:u w:val="none"/>
+          <w:shd w:fill="auto" w:val="clear"/>
+          <w:vertAlign w:val="baseline"/>
+          <w:rtl w:val="0"/>
+        </w:rPr>
+        <w:t xml:space="preserve">A opisz jaki to rodzaj binaryzacji i dlaczego taki</w:t>
+      </w:r>
+    </w:p>
+  </w:comment>
+  <w:comment w:author="Inter Hayser" w:id="17" w:date="2022-06-18T16:36:11Z">
+    <w:p>
+      <w:pPr>
+        <w:keepNext w:val="0"/>
+        <w:keepLines w:val="0"/>
+        <w:pageBreakBefore w:val="0"/>
+        <w:widowControl w:val="0"/>
+        <w:pBdr>
+          <w:top w:space="0" w:sz="0" w:val="nil"/>
+          <w:left w:space="0" w:sz="0" w:val="nil"/>
+          <w:bottom w:space="0" w:sz="0" w:val="nil"/>
+          <w:right w:space="0" w:sz="0" w:val="nil"/>
+          <w:between w:space="0" w:sz="0" w:val="nil"/>
+        </w:pBdr>
+        <w:shd w:fill="auto" w:val="clear"/>
+        <w:spacing w:after="0" w:before="0" w:line="240" w:lineRule="auto"/>
+        <w:ind w:left="0" w:right="0" w:firstLine="0"/>
+        <w:jc w:val="left"/>
+        <w:rPr>
+          <w:rFonts w:ascii="Arial" w:cs="Arial" w:eastAsia="Arial" w:hAnsi="Arial"/>
+          <w:b w:val="0"/>
+          <w:i w:val="0"/>
+          <w:smallCaps w:val="0"/>
+          <w:strike w:val="0"/>
+          <w:color w:val="000000"/>
+          <w:sz w:val="22"/>
+          <w:szCs w:val="22"/>
+          <w:u w:val="none"/>
+          <w:shd w:fill="auto" w:val="clear"/>
+          <w:vertAlign w:val="baseline"/>
+        </w:rPr>
+      </w:pPr>
+      <w:r>
+        <w:rPr>
+          <w:rFonts w:ascii="Arial" w:cs="Arial" w:eastAsia="Arial" w:hAnsi="Arial"/>
+          <w:b w:val="0"/>
+          <w:i w:val="0"/>
+          <w:smallCaps w:val="0"/>
+          <w:strike w:val="0"/>
+          <w:color w:val="000000"/>
+          <w:sz w:val="22"/>
+          <w:szCs w:val="22"/>
+          <w:u w:val="none"/>
+          <w:shd w:fill="auto" w:val="clear"/>
+          <w:vertAlign w:val="baseline"/>
+          <w:rtl w:val="0"/>
+        </w:rPr>
+        <w:t xml:space="preserve">czy to jest po polskiemu &gt;?</w:t>
+      </w:r>
+    </w:p>
+  </w:comment>
+  <w:comment w:author="Inter Hayser" w:id="30" w:date="2022-06-19T08:00:46Z">
+    <w:p>
+      <w:pPr>
+        <w:keepNext w:val="0"/>
+        <w:keepLines w:val="0"/>
+        <w:pageBreakBefore w:val="0"/>
+        <w:widowControl w:val="0"/>
+        <w:pBdr>
+          <w:top w:space="0" w:sz="0" w:val="nil"/>
+          <w:left w:space="0" w:sz="0" w:val="nil"/>
+          <w:bottom w:space="0" w:sz="0" w:val="nil"/>
+          <w:right w:space="0" w:sz="0" w:val="nil"/>
+          <w:between w:space="0" w:sz="0" w:val="nil"/>
+        </w:pBdr>
+        <w:shd w:fill="auto" w:val="clear"/>
+        <w:spacing w:after="0" w:before="0" w:line="240" w:lineRule="auto"/>
+        <w:ind w:left="0" w:right="0" w:firstLine="0"/>
+        <w:jc w:val="left"/>
+        <w:rPr>
+          <w:rFonts w:ascii="Arial" w:cs="Arial" w:eastAsia="Arial" w:hAnsi="Arial"/>
+          <w:b w:val="0"/>
+          <w:i w:val="0"/>
+          <w:smallCaps w:val="0"/>
+          <w:strike w:val="0"/>
+          <w:color w:val="000000"/>
+          <w:sz w:val="22"/>
+          <w:szCs w:val="22"/>
+          <w:u w:val="none"/>
+          <w:shd w:fill="auto" w:val="clear"/>
+          <w:vertAlign w:val="baseline"/>
+        </w:rPr>
+      </w:pPr>
+      <w:r>
+        <w:rPr>
+          <w:rFonts w:ascii="Arial" w:cs="Arial" w:eastAsia="Arial" w:hAnsi="Arial"/>
+          <w:b w:val="0"/>
+          <w:i w:val="0"/>
+          <w:smallCaps w:val="0"/>
+          <w:strike w:val="0"/>
+          <w:color w:val="000000"/>
+          <w:sz w:val="22"/>
+          <w:szCs w:val="22"/>
+          <w:u w:val="none"/>
+          <w:shd w:fill="auto" w:val="clear"/>
+          <w:vertAlign w:val="baseline"/>
+          <w:rtl w:val="0"/>
+        </w:rPr>
+        <w:t xml:space="preserve">Python-tesseract is a wrapper for Google’s Tesseract-OCR Engine. It is also useful as a stand-alone invocation script to tesseract, as it can read all image types supported by the Pillow and Leptonica imaging libraries, including jpeg, png, gif, bmp, tiff, and others. Additionally, if used as a script, Python-tesseract will print the recognized text instead of writing it to a file.</w:t>
+      </w:r>
+    </w:p>
+    <w:p>
+      <w:pPr>
+        <w:keepNext w:val="0"/>
+        <w:keepLines w:val="0"/>
+        <w:pageBreakBefore w:val="0"/>
+        <w:widowControl w:val="0"/>
+        <w:pBdr>
+          <w:top w:space="0" w:sz="0" w:val="nil"/>
+          <w:left w:space="0" w:sz="0" w:val="nil"/>
+          <w:bottom w:space="0" w:sz="0" w:val="nil"/>
+          <w:right w:space="0" w:sz="0" w:val="nil"/>
+          <w:between w:space="0" w:sz="0" w:val="nil"/>
+        </w:pBdr>
+        <w:shd w:fill="auto" w:val="clear"/>
+        <w:spacing w:after="0" w:before="0" w:line="240" w:lineRule="auto"/>
+        <w:ind w:left="0" w:right="0" w:firstLine="0"/>
+        <w:jc w:val="left"/>
+        <w:rPr>
+          <w:rFonts w:ascii="Arial" w:cs="Arial" w:eastAsia="Arial" w:hAnsi="Arial"/>
+          <w:b w:val="0"/>
+          <w:i w:val="0"/>
+          <w:smallCaps w:val="0"/>
+          <w:strike w:val="0"/>
+          <w:color w:val="000000"/>
+          <w:sz w:val="22"/>
+          <w:szCs w:val="22"/>
+          <w:u w:val="none"/>
+          <w:shd w:fill="auto" w:val="clear"/>
+          <w:vertAlign w:val="baseline"/>
+        </w:rPr>
+      </w:pPr>
+      <w:r>
+        <w:rPr>
+          <w:rtl w:val="0"/>
+        </w:rPr>
+      </w:r>
+    </w:p>
+    <w:p>
+      <w:pPr>
+        <w:keepNext w:val="0"/>
+        <w:keepLines w:val="0"/>
+        <w:pageBreakBefore w:val="0"/>
+        <w:widowControl w:val="0"/>
+        <w:pBdr>
+          <w:top w:space="0" w:sz="0" w:val="nil"/>
+          <w:left w:space="0" w:sz="0" w:val="nil"/>
+          <w:bottom w:space="0" w:sz="0" w:val="nil"/>
+          <w:right w:space="0" w:sz="0" w:val="nil"/>
+          <w:between w:space="0" w:sz="0" w:val="nil"/>
+        </w:pBdr>
+        <w:shd w:fill="auto" w:val="clear"/>
+        <w:spacing w:after="0" w:before="0" w:line="240" w:lineRule="auto"/>
+        <w:ind w:left="0" w:right="0" w:firstLine="0"/>
+        <w:jc w:val="left"/>
+        <w:rPr>
+          <w:rFonts w:ascii="Arial" w:cs="Arial" w:eastAsia="Arial" w:hAnsi="Arial"/>
+          <w:b w:val="0"/>
+          <w:i w:val="0"/>
+          <w:smallCaps w:val="0"/>
+          <w:strike w:val="0"/>
+          <w:color w:val="000000"/>
+          <w:sz w:val="22"/>
+          <w:szCs w:val="22"/>
+          <w:u w:val="none"/>
+          <w:shd w:fill="auto" w:val="clear"/>
+          <w:vertAlign w:val="baseline"/>
+        </w:rPr>
+      </w:pPr>
+      <w:r>
+        <w:rPr>
+          <w:rFonts w:ascii="Arial" w:cs="Arial" w:eastAsia="Arial" w:hAnsi="Arial"/>
+          <w:b w:val="0"/>
+          <w:i w:val="0"/>
+          <w:smallCaps w:val="0"/>
+          <w:strike w:val="0"/>
+          <w:color w:val="000000"/>
+          <w:sz w:val="22"/>
+          <w:szCs w:val="22"/>
+          <w:u w:val="none"/>
+          <w:shd w:fill="auto" w:val="clear"/>
+          <w:vertAlign w:val="baseline"/>
+          <w:rtl w:val="0"/>
+        </w:rPr>
+        <w:t xml:space="preserve">https://pypi.org/project/pytesseract/</w:t>
+      </w:r>
+    </w:p>
+  </w:comment>
+  <w:comment w:author="Inter Hayser" w:id="8" w:date="2022-06-17T09:17:46Z">
+    <w:p>
+      <w:pPr>
+        <w:keepNext w:val="0"/>
+        <w:keepLines w:val="0"/>
+        <w:pageBreakBefore w:val="0"/>
+        <w:widowControl w:val="0"/>
+        <w:pBdr>
+          <w:top w:space="0" w:sz="0" w:val="nil"/>
+          <w:left w:space="0" w:sz="0" w:val="nil"/>
+          <w:bottom w:space="0" w:sz="0" w:val="nil"/>
+          <w:right w:space="0" w:sz="0" w:val="nil"/>
+          <w:between w:space="0" w:sz="0" w:val="nil"/>
+        </w:pBdr>
+        <w:shd w:fill="auto" w:val="clear"/>
+        <w:spacing w:after="0" w:before="0" w:line="240" w:lineRule="auto"/>
+        <w:ind w:left="0" w:right="0" w:firstLine="0"/>
+        <w:jc w:val="left"/>
+        <w:rPr>
+          <w:rFonts w:ascii="Arial" w:cs="Arial" w:eastAsia="Arial" w:hAnsi="Arial"/>
+          <w:b w:val="0"/>
+          <w:i w:val="0"/>
+          <w:smallCaps w:val="0"/>
+          <w:strike w:val="0"/>
+          <w:color w:val="000000"/>
+          <w:sz w:val="22"/>
+          <w:szCs w:val="22"/>
+          <w:u w:val="none"/>
+          <w:shd w:fill="auto" w:val="clear"/>
+          <w:vertAlign w:val="baseline"/>
+        </w:rPr>
+      </w:pPr>
+      <w:r>
+        <w:rPr>
+          <w:rFonts w:ascii="Arial" w:cs="Arial" w:eastAsia="Arial" w:hAnsi="Arial"/>
+          <w:b w:val="0"/>
+          <w:i w:val="0"/>
+          <w:smallCaps w:val="0"/>
+          <w:strike w:val="0"/>
+          <w:color w:val="000000"/>
+          <w:sz w:val="22"/>
+          <w:szCs w:val="22"/>
+          <w:u w:val="none"/>
+          <w:shd w:fill="auto" w:val="clear"/>
+          <w:vertAlign w:val="baseline"/>
+          <w:rtl w:val="0"/>
+        </w:rPr>
+        <w:t xml:space="preserve">https://towardsdatascience.com/a-beginner-friendly-explanation-of-how-neural-networks-work-55064db60df4</w:t>
+      </w:r>
+    </w:p>
+  </w:comment>
+  <w:comment w:author="Inter Hayser" w:id="11" w:date="2022-06-18T11:51:28Z">
+    <w:p>
+      <w:pPr>
+        <w:keepNext w:val="0"/>
+        <w:keepLines w:val="0"/>
+        <w:pageBreakBefore w:val="0"/>
+        <w:widowControl w:val="0"/>
+        <w:pBdr>
+          <w:top w:space="0" w:sz="0" w:val="nil"/>
+          <w:left w:space="0" w:sz="0" w:val="nil"/>
+          <w:bottom w:space="0" w:sz="0" w:val="nil"/>
+          <w:right w:space="0" w:sz="0" w:val="nil"/>
+          <w:between w:space="0" w:sz="0" w:val="nil"/>
+        </w:pBdr>
+        <w:shd w:fill="auto" w:val="clear"/>
+        <w:spacing w:after="0" w:before="0" w:line="240" w:lineRule="auto"/>
+        <w:ind w:left="0" w:right="0" w:firstLine="0"/>
+        <w:jc w:val="left"/>
+        <w:rPr>
+          <w:rFonts w:ascii="Arial" w:cs="Arial" w:eastAsia="Arial" w:hAnsi="Arial"/>
+          <w:b w:val="0"/>
+          <w:i w:val="0"/>
+          <w:smallCaps w:val="0"/>
+          <w:strike w:val="0"/>
+          <w:color w:val="000000"/>
+          <w:sz w:val="22"/>
+          <w:szCs w:val="22"/>
+          <w:u w:val="none"/>
+          <w:shd w:fill="auto" w:val="clear"/>
+          <w:vertAlign w:val="baseline"/>
+        </w:rPr>
+      </w:pPr>
+      <w:r>
+        <w:rPr>
+          <w:rFonts w:ascii="Arial" w:cs="Arial" w:eastAsia="Arial" w:hAnsi="Arial"/>
+          <w:b w:val="0"/>
+          <w:i w:val="0"/>
+          <w:smallCaps w:val="0"/>
+          <w:strike w:val="0"/>
+          <w:color w:val="000000"/>
+          <w:sz w:val="22"/>
+          <w:szCs w:val="22"/>
+          <w:u w:val="none"/>
+          <w:shd w:fill="auto" w:val="clear"/>
+          <w:vertAlign w:val="baseline"/>
+          <w:rtl w:val="0"/>
+        </w:rPr>
+        <w:t xml:space="preserve">Dopisz coś i funkcje aktywacji i tak dalej</w:t>
+      </w:r>
+    </w:p>
+  </w:comment>
+  <w:comment w:author="Inter Hayser" w:id="22" w:date="2022-06-16T08:10:48Z">
+    <w:p>
+      <w:pPr>
+        <w:keepNext w:val="0"/>
+        <w:keepLines w:val="0"/>
+        <w:pageBreakBefore w:val="0"/>
+        <w:widowControl w:val="0"/>
+        <w:pBdr>
+          <w:top w:space="0" w:sz="0" w:val="nil"/>
+          <w:left w:space="0" w:sz="0" w:val="nil"/>
+          <w:bottom w:space="0" w:sz="0" w:val="nil"/>
+          <w:right w:space="0" w:sz="0" w:val="nil"/>
+          <w:between w:space="0" w:sz="0" w:val="nil"/>
+        </w:pBdr>
+        <w:shd w:fill="auto" w:val="clear"/>
+        <w:spacing w:after="0" w:before="0" w:line="240" w:lineRule="auto"/>
+        <w:ind w:left="0" w:right="0" w:firstLine="0"/>
+        <w:jc w:val="left"/>
+        <w:rPr>
+          <w:rFonts w:ascii="Arial" w:cs="Arial" w:eastAsia="Arial" w:hAnsi="Arial"/>
+          <w:b w:val="0"/>
+          <w:i w:val="0"/>
+          <w:smallCaps w:val="0"/>
+          <w:strike w:val="0"/>
+          <w:color w:val="000000"/>
+          <w:sz w:val="22"/>
+          <w:szCs w:val="22"/>
+          <w:u w:val="none"/>
+          <w:shd w:fill="auto" w:val="clear"/>
+          <w:vertAlign w:val="baseline"/>
+        </w:rPr>
+      </w:pPr>
+      <w:r>
+        <w:rPr>
+          <w:rFonts w:ascii="Arial" w:cs="Arial" w:eastAsia="Arial" w:hAnsi="Arial"/>
+          <w:b w:val="0"/>
+          <w:i w:val="0"/>
+          <w:smallCaps w:val="0"/>
+          <w:strike w:val="0"/>
+          <w:color w:val="000000"/>
+          <w:sz w:val="22"/>
+          <w:szCs w:val="22"/>
+          <w:u w:val="none"/>
+          <w:shd w:fill="auto" w:val="clear"/>
+          <w:vertAlign w:val="baseline"/>
+          <w:rtl w:val="0"/>
+        </w:rPr>
+        <w:t xml:space="preserve">Zamiast tego wklej własny chociaż jest taki sam</w:t>
+      </w:r>
+    </w:p>
+  </w:comment>
 </w:comments>
 </file>
 
 <file path=word/commentsExtended.xml><?xml version="1.0" encoding="utf-8"?>
 <w15:commentsEx xmlns:mc="http://schemas.openxmlformats.org/markup-compatibility/2006" xmlns:o="urn:schemas-microsoft-com:office:office" xmlns:r="http://schemas.openxmlformats.org/officeDocument/2006/relationships" xmlns:m="http://schemas.openxmlformats.org/officeDocument/2006/math" xmlns:v="urn:schemas-microsoft-com:vml" xmlns:wp="http://schemas.openxmlformats.org/drawingml/2006/wordprocessingDrawing" xmlns:w10="urn:schemas-microsoft-com:office:word" xmlns:w="http://schemas.openxmlformats.org/wordprocessingml/2006/main" xmlns:wne="http://schemas.microsoft.com/office/word/2006/wordml" xmlns:sl="http://schemas.openxmlformats.org/schemaLibrary/2006/main" xmlns:a="http://schemas.openxmlformats.org/drawingml/2006/main" xmlns:pic="http://schemas.openxmlformats.org/drawingml/2006/picture" xmlns:c="http://schemas.openxmlformats.org/drawingml/2006/chart" xmlns:lc="http://schemas.openxmlformats.org/drawingml/2006/lockedCanvas" xmlns:dgm="http://schemas.openxmlformats.org/drawingml/2006/diagram" xmlns:wps="http://schemas.microsoft.com/office/word/2010/wordprocessingShape" xmlns:wpg="http://schemas.microsoft.com/office/word/2010/wordprocessingGroup" xmlns:w14="http://schemas.microsoft.com/office/word/2010/wordml" xmlns:w15="http://schemas.microsoft.com/office/word/2012/wordml">
-  <w15:commentEx w15:paraId="0000012A" w15:done="0"/>
-  <w15:commentEx w15:paraId="0000012B" w15:done="0"/>
-  <w15:commentEx w15:paraId="0000012C" w15:done="0"/>
-  <w15:commentEx w15:paraId="0000012D" w15:done="0"/>
-  <w15:commentEx w15:paraId="0000012E" w15:done="0"/>
-  <w15:commentEx w15:paraId="0000012F" w15:paraIdParent="0000012E" w15:done="0"/>
-  <w15:commentEx w15:paraId="00000130" w15:done="0"/>
-  <w15:commentEx w15:paraId="00000131" w15:paraIdParent="00000130" w15:done="0"/>
-  <w15:commentEx w15:paraId="00000132" w15:done="0"/>
-  <w15:commentEx w15:paraId="00000133" w15:done="0"/>
-  <w15:commentEx w15:paraId="00000134" w15:done="0"/>
-  <w15:commentEx w15:paraId="00000135" w15:done="0"/>
-  <w15:commentEx w15:paraId="00000136" w15:paraIdParent="00000135" w15:done="0"/>
-  <w15:commentEx w15:paraId="00000137" w15:done="0"/>
-  <w15:commentEx w15:paraId="00000138" w15:done="0"/>
-  <w15:commentEx w15:paraId="00000139" w15:done="0"/>
-  <w15:commentEx w15:paraId="0000013A" w15:done="0"/>
-  <w15:commentEx w15:paraId="0000013B" w15:done="0"/>
+  <w15:commentEx w15:paraId="0000015C" w15:done="0"/>
+  <w15:commentEx w15:paraId="0000015D" w15:done="0"/>
+  <w15:commentEx w15:paraId="0000015E" w15:done="0"/>
+  <w15:commentEx w15:paraId="0000015F" w15:paraIdParent="0000015E" w15:done="0"/>
+  <w15:commentEx w15:paraId="00000160" w15:done="0"/>
+  <w15:commentEx w15:paraId="00000161" w15:done="0"/>
+  <w15:commentEx w15:paraId="00000162" w15:done="0"/>
+  <w15:commentEx w15:paraId="00000163" w15:done="0"/>
+  <w15:commentEx w15:paraId="00000164" w15:done="0"/>
+  <w15:commentEx w15:paraId="00000165" w15:done="0"/>
+  <w15:commentEx w15:paraId="00000166" w15:paraIdParent="00000165" w15:done="0"/>
+  <w15:commentEx w15:paraId="00000167" w15:done="0"/>
+  <w15:commentEx w15:paraId="00000169" w15:done="0"/>
+  <w15:commentEx w15:paraId="0000016A" w15:done="0"/>
+  <w15:commentEx w15:paraId="0000016B" w15:paraIdParent="0000016A" w15:done="0"/>
+  <w15:commentEx w15:paraId="0000016C" w15:done="0"/>
+  <w15:commentEx w15:paraId="0000016D" w15:done="0"/>
+  <w15:commentEx w15:paraId="0000016E" w15:done="0"/>
+  <w15:commentEx w15:paraId="0000016F" w15:done="0"/>
+  <w15:commentEx w15:paraId="00000170" w15:done="0"/>
+  <w15:commentEx w15:paraId="00000171" w15:done="0"/>
+  <w15:commentEx w15:paraId="00000172" w15:done="0"/>
+  <w15:commentEx w15:paraId="00000173" w15:paraIdParent="00000172" w15:done="0"/>
+  <w15:commentEx w15:paraId="00000174" w15:done="0"/>
+  <w15:commentEx w15:paraId="00000175" w15:done="0"/>
+  <w15:commentEx w15:paraId="00000176" w15:done="0"/>
+  <w15:commentEx w15:paraId="00000177" w15:done="0"/>
+  <w15:commentEx w15:paraId="0000017A" w15:done="0"/>
+  <w15:commentEx w15:paraId="0000017B" w15:done="0"/>
+  <w15:commentEx w15:paraId="0000017C" w15:done="0"/>
+  <w15:commentEx w15:paraId="0000017D" w15:done="0"/>
 </w15:commentsEx>
 </file>
 
@@ -10162,7 +12038,7 @@
       <w:lvlText w:val="%1."/>
       <w:lvlJc w:val="left"/>
       <w:pPr>
-        <w:ind w:left="1440" w:hanging="360"/>
+        <w:ind w:left="720" w:hanging="360"/>
       </w:pPr>
       <w:rPr>
         <w:u w:val="none"/>
@@ -10174,7 +12050,7 @@
       <w:lvlText w:val="%2."/>
       <w:lvlJc w:val="left"/>
       <w:pPr>
-        <w:ind w:left="2160" w:hanging="360"/>
+        <w:ind w:left="1440" w:hanging="360"/>
       </w:pPr>
       <w:rPr>
         <w:u w:val="none"/>
@@ -10186,7 +12062,7 @@
       <w:lvlText w:val="%3."/>
       <w:lvlJc w:val="right"/>
       <w:pPr>
-        <w:ind w:left="2880" w:hanging="360"/>
+        <w:ind w:left="2160" w:hanging="360"/>
       </w:pPr>
       <w:rPr>
         <w:u w:val="none"/>
@@ -10198,7 +12074,7 @@
       <w:lvlText w:val="%4."/>
       <w:lvlJc w:val="left"/>
       <w:pPr>
-        <w:ind w:left="3600" w:hanging="360"/>
+        <w:ind w:left="2880" w:hanging="360"/>
       </w:pPr>
       <w:rPr>
         <w:u w:val="none"/>
@@ -10210,7 +12086,7 @@
       <w:lvlText w:val="%5."/>
       <w:lvlJc w:val="left"/>
       <w:pPr>
-        <w:ind w:left="4320" w:hanging="360"/>
+        <w:ind w:left="3600" w:hanging="360"/>
       </w:pPr>
       <w:rPr>
         <w:u w:val="none"/>
@@ -10222,7 +12098,7 @@
       <w:lvlText w:val="%6."/>
       <w:lvlJc w:val="right"/>
       <w:pPr>
-        <w:ind w:left="5040" w:hanging="360"/>
+        <w:ind w:left="4320" w:hanging="360"/>
       </w:pPr>
       <w:rPr>
         <w:u w:val="none"/>
@@ -10234,7 +12110,7 @@
       <w:lvlText w:val="%7."/>
       <w:lvlJc w:val="left"/>
       <w:pPr>
-        <w:ind w:left="5760" w:hanging="360"/>
+        <w:ind w:left="5040" w:hanging="360"/>
       </w:pPr>
       <w:rPr>
         <w:u w:val="none"/>
@@ -10246,7 +12122,7 @@
       <w:lvlText w:val="%8."/>
       <w:lvlJc w:val="left"/>
       <w:pPr>
-        <w:ind w:left="6480" w:hanging="360"/>
+        <w:ind w:left="5760" w:hanging="360"/>
       </w:pPr>
       <w:rPr>
         <w:u w:val="none"/>
@@ -10258,7 +12134,7 @@
       <w:lvlText w:val="%9."/>
       <w:lvlJc w:val="right"/>
       <w:pPr>
-        <w:ind w:left="7200" w:hanging="360"/>
+        <w:ind w:left="6480" w:hanging="360"/>
       </w:pPr>
       <w:rPr>
         <w:u w:val="none"/>
@@ -10266,6 +12142,116 @@
     </w:lvl>
   </w:abstractNum>
   <w:abstractNum w:abstractNumId="8">
+    <w:lvl w:ilvl="0">
+      <w:start w:val="1"/>
+      <w:numFmt w:val="decimal"/>
+      <w:lvlText w:val="%1."/>
+      <w:lvlJc w:val="left"/>
+      <w:pPr>
+        <w:ind w:left="1440" w:hanging="360"/>
+      </w:pPr>
+      <w:rPr>
+        <w:u w:val="none"/>
+      </w:rPr>
+    </w:lvl>
+    <w:lvl w:ilvl="1">
+      <w:start w:val="1"/>
+      <w:numFmt w:val="lowerLetter"/>
+      <w:lvlText w:val="%2."/>
+      <w:lvlJc w:val="left"/>
+      <w:pPr>
+        <w:ind w:left="2160" w:hanging="360"/>
+      </w:pPr>
+      <w:rPr>
+        <w:u w:val="none"/>
+      </w:rPr>
+    </w:lvl>
+    <w:lvl w:ilvl="2">
+      <w:start w:val="1"/>
+      <w:numFmt w:val="lowerRoman"/>
+      <w:lvlText w:val="%3."/>
+      <w:lvlJc w:val="right"/>
+      <w:pPr>
+        <w:ind w:left="2880" w:hanging="360"/>
+      </w:pPr>
+      <w:rPr>
+        <w:u w:val="none"/>
+      </w:rPr>
+    </w:lvl>
+    <w:lvl w:ilvl="3">
+      <w:start w:val="1"/>
+      <w:numFmt w:val="decimal"/>
+      <w:lvlText w:val="%4."/>
+      <w:lvlJc w:val="left"/>
+      <w:pPr>
+        <w:ind w:left="3600" w:hanging="360"/>
+      </w:pPr>
+      <w:rPr>
+        <w:u w:val="none"/>
+      </w:rPr>
+    </w:lvl>
+    <w:lvl w:ilvl="4">
+      <w:start w:val="1"/>
+      <w:numFmt w:val="lowerLetter"/>
+      <w:lvlText w:val="%5."/>
+      <w:lvlJc w:val="left"/>
+      <w:pPr>
+        <w:ind w:left="4320" w:hanging="360"/>
+      </w:pPr>
+      <w:rPr>
+        <w:u w:val="none"/>
+      </w:rPr>
+    </w:lvl>
+    <w:lvl w:ilvl="5">
+      <w:start w:val="1"/>
+      <w:numFmt w:val="lowerRoman"/>
+      <w:lvlText w:val="%6."/>
+      <w:lvlJc w:val="right"/>
+      <w:pPr>
+        <w:ind w:left="5040" w:hanging="360"/>
+      </w:pPr>
+      <w:rPr>
+        <w:u w:val="none"/>
+      </w:rPr>
+    </w:lvl>
+    <w:lvl w:ilvl="6">
+      <w:start w:val="1"/>
+      <w:numFmt w:val="decimal"/>
+      <w:lvlText w:val="%7."/>
+      <w:lvlJc w:val="left"/>
+      <w:pPr>
+        <w:ind w:left="5760" w:hanging="360"/>
+      </w:pPr>
+      <w:rPr>
+        <w:u w:val="none"/>
+      </w:rPr>
+    </w:lvl>
+    <w:lvl w:ilvl="7">
+      <w:start w:val="1"/>
+      <w:numFmt w:val="lowerLetter"/>
+      <w:lvlText w:val="%8."/>
+      <w:lvlJc w:val="left"/>
+      <w:pPr>
+        <w:ind w:left="6480" w:hanging="360"/>
+      </w:pPr>
+      <w:rPr>
+        <w:u w:val="none"/>
+      </w:rPr>
+    </w:lvl>
+    <w:lvl w:ilvl="8">
+      <w:start w:val="1"/>
+      <w:numFmt w:val="lowerRoman"/>
+      <w:lvlText w:val="%9."/>
+      <w:lvlJc w:val="right"/>
+      <w:pPr>
+        <w:ind w:left="7200" w:hanging="360"/>
+      </w:pPr>
+      <w:rPr>
+        <w:u w:val="none"/>
+      </w:rPr>
+    </w:lvl>
+  </w:abstractNum>
+  <w:abstractNum w:abstractNumId="9">
     <w:lvl w:ilvl="0">
       <w:start w:val="1"/>
       <w:numFmt w:val="decimal"/>
@@ -10380,6 +12366,9 @@
   </w:num>
   <w:num w:numId="8">
     <w:abstractNumId w:val="8"/>
+  </w:num>
+  <w:num w:numId="9">
+    <w:abstractNumId w:val="9"/>
   </w:num>
 </w:numbering>
 </file>
@@ -13129,7 +15118,7 @@
 
 <file path=customXML/item1.xml><?xml version="1.0" encoding="utf-8"?>
 <go:gDocsCustomXmlDataStorage xmlns:go="http://customooxmlschemas.google.com/" xmlns:r="http://schemas.openxmlformats.org/officeDocument/2006/relationships">
-  <go:docsCustomData xmlns:go="http://customooxmlschemas.google.com/" roundtripDataSignature="AMtx7mjls2l/HPY7ajlPKNuMt/KLXLbtCw==">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</go:docsCustomData>
+  <go:docsCustomData xmlns:go="http://customooxmlschemas.google.com/" roundtripDataSignature="AMtx7mhJe6IHqKUosZJ1fZHtGT6ZjW7YIA==">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</go:docsCustomData>
 </go:gDocsCustomXmlDataStorage>
 </file>
 

</xml_diff>